<commit_message>
Modificado casos de prueba
</commit_message>
<xml_diff>
--- a/documento_requerimientos/TPO - Testing de Apliaciones - Entrega 1.docx
+++ b/documento_requerimientos/TPO - Testing de Apliaciones - Entrega 1.docx
@@ -1,6 +1,6 @@
 
 <file path=word/document.xml><?xml version="1.0" encoding="utf-8"?>
-<w:document xmlns:wpc="http://schemas.microsoft.com/office/word/2010/wordprocessingCanvas" xmlns:cx="http://schemas.microsoft.com/office/drawing/2014/chartex" xmlns:cx1="http://schemas.microsoft.com/office/drawing/2015/9/8/chartex" xmlns:cx2="http://schemas.microsoft.com/office/drawing/2015/10/21/chartex" xmlns:cx3="http://schemas.microsoft.com/office/drawing/2016/5/9/chartex" xmlns:cx4="http://schemas.microsoft.com/office/drawing/2016/5/10/chartex" xmlns:cx5="http://schemas.microsoft.com/office/drawing/2016/5/11/chartex" xmlns:cx6="http://schemas.microsoft.com/office/drawing/2016/5/12/chartex" xmlns:cx7="http://schemas.microsoft.com/office/drawing/2016/5/13/chartex" xmlns:cx8="http://schemas.microsoft.com/office/drawing/2016/5/14/chartex" xmlns:mc="http://schemas.openxmlformats.org/markup-compatibility/2006" xmlns:aink="http://schemas.microsoft.com/office/drawing/2016/ink" xmlns:am3d="http://schemas.microsoft.com/office/drawing/2017/model3d" xmlns:o="urn:schemas-microsoft-com:office:office" xmlns:oel="http://schemas.microsoft.com/office/2019/extlst" xmlns:r="http://schemas.openxmlformats.org/officeDocument/2006/relationships" xmlns:m="http://schemas.openxmlformats.org/officeDocument/2006/math" xmlns:v="urn:schemas-microsoft-com:vml" xmlns:wp14="http://schemas.microsoft.com/office/word/2010/wordprocessingDrawing" xmlns:wp="http://schemas.openxmlformats.org/drawingml/2006/wordprocessingDrawing" xmlns:w10="urn:schemas-microsoft-com:office:word" xmlns:w="http://schemas.openxmlformats.org/wordprocessingml/2006/main" xmlns:w14="http://schemas.microsoft.com/office/word/2010/wordml" xmlns:w15="http://schemas.microsoft.com/office/word/2012/wordml" xmlns:w16cex="http://schemas.microsoft.com/office/word/2018/wordml/cex" xmlns:w16cid="http://schemas.microsoft.com/office/word/2016/wordml/cid" xmlns:w16="http://schemas.microsoft.com/office/word/2018/wordml" xmlns:w16sdtdh="http://schemas.microsoft.com/office/word/2020/wordml/sdtdatahash" xmlns:w16se="http://schemas.microsoft.com/office/word/2015/wordml/symex" xmlns:wpg="http://schemas.microsoft.com/office/word/2010/wordprocessingGroup" xmlns:wpi="http://schemas.microsoft.com/office/word/2010/wordprocessingInk" xmlns:wne="http://schemas.microsoft.com/office/word/2006/wordml" xmlns:wps="http://schemas.microsoft.com/office/word/2010/wordprocessingShape" xmlns:a="http://schemas.openxmlformats.org/drawingml/2006/main" xmlns:pic="http://schemas.openxmlformats.org/drawingml/2006/picture" mc:Ignorable="w14 w15 w16se w16cid w16 w16cex w16sdtdh wp14">
+<w:document xmlns:wpc="http://schemas.microsoft.com/office/word/2010/wordprocessingCanvas" xmlns:cx="http://schemas.microsoft.com/office/drawing/2014/chartex" xmlns:cx1="http://schemas.microsoft.com/office/drawing/2015/9/8/chartex" xmlns:cx2="http://schemas.microsoft.com/office/drawing/2015/10/21/chartex" xmlns:cx3="http://schemas.microsoft.com/office/drawing/2016/5/9/chartex" xmlns:cx4="http://schemas.microsoft.com/office/drawing/2016/5/10/chartex" xmlns:cx5="http://schemas.microsoft.com/office/drawing/2016/5/11/chartex" xmlns:cx6="http://schemas.microsoft.com/office/drawing/2016/5/12/chartex" xmlns:cx7="http://schemas.microsoft.com/office/drawing/2016/5/13/chartex" xmlns:cx8="http://schemas.microsoft.com/office/drawing/2016/5/14/chartex" xmlns:mc="http://schemas.openxmlformats.org/markup-compatibility/2006" xmlns:aink="http://schemas.microsoft.com/office/drawing/2016/ink" xmlns:am3d="http://schemas.microsoft.com/office/drawing/2017/model3d" xmlns:o="urn:schemas-microsoft-com:office:office" xmlns:oel="http://schemas.microsoft.com/office/2019/extlst" xmlns:r="http://schemas.openxmlformats.org/officeDocument/2006/relationships" xmlns:m="http://schemas.openxmlformats.org/officeDocument/2006/math" xmlns:v="urn:schemas-microsoft-com:vml" xmlns:wp14="http://schemas.microsoft.com/office/word/2010/wordprocessingDrawing" xmlns:wp="http://schemas.openxmlformats.org/drawingml/2006/wordprocessingDrawing" xmlns:w10="urn:schemas-microsoft-com:office:word" xmlns:w="http://schemas.openxmlformats.org/wordprocessingml/2006/main" xmlns:w14="http://schemas.microsoft.com/office/word/2010/wordml" xmlns:w15="http://schemas.microsoft.com/office/word/2012/wordml" xmlns:w16cex="http://schemas.microsoft.com/office/word/2018/wordml/cex" xmlns:w16cid="http://schemas.microsoft.com/office/word/2016/wordml/cid" xmlns:w16="http://schemas.microsoft.com/office/word/2018/wordml" xmlns:w16sdtdh="http://schemas.microsoft.com/office/word/2020/wordml/sdtdatahash" xmlns:w16se="http://schemas.microsoft.com/office/word/2015/wordml/symex" xmlns:wpg="http://schemas.microsoft.com/office/word/2010/wordprocessingGroup" xmlns:wpi="http://schemas.microsoft.com/office/word/2010/wordprocessingInk" xmlns:wne="http://schemas.microsoft.com/office/word/2006/wordml" xmlns:wps="http://schemas.microsoft.com/office/word/2010/wordprocessingShape" mc:Ignorable="w14 w15 w16se w16cid w16 w16cex w16sdtdh wp14">
   <w:body>
     <w:p>
       <w:pPr>
@@ -27,7 +27,21 @@
         <w:rPr>
           <w:lang w:val="es-AR"/>
         </w:rPr>
-        <w:t>Actividades de Testing en un proyecto Agile (Scrum)</w:t>
+        <w:t xml:space="preserve">Actividades de </w:t>
+      </w:r>
+      <w:proofErr w:type="spellStart"/>
+      <w:r>
+        <w:rPr>
+          <w:lang w:val="es-AR"/>
+        </w:rPr>
+        <w:t>Testing</w:t>
+      </w:r>
+      <w:proofErr w:type="spellEnd"/>
+      <w:r>
+        <w:rPr>
+          <w:lang w:val="es-AR"/>
+        </w:rPr>
+        <w:t xml:space="preserve"> en un proyecto Agile (Scrum)</w:t>
       </w:r>
     </w:p>
     <w:p>
@@ -207,8 +221,16 @@
         <w:rPr>
           <w:lang w:val="es-AR"/>
         </w:rPr>
-        <w:t xml:space="preserve"> Sprints</w:t>
-      </w:r>
+        <w:t xml:space="preserve"> </w:t>
+      </w:r>
+      <w:proofErr w:type="spellStart"/>
+      <w:r>
+        <w:rPr>
+          <w:lang w:val="es-AR"/>
+        </w:rPr>
+        <w:t>Sprints</w:t>
+      </w:r>
+      <w:proofErr w:type="spellEnd"/>
       <w:r>
         <w:rPr>
           <w:lang w:val="es-AR"/>
@@ -290,12 +312,14 @@
         </w:rPr>
         <w:t xml:space="preserve"> algunas de las actividades que los </w:t>
       </w:r>
+      <w:proofErr w:type="spellStart"/>
       <w:r>
         <w:rPr>
           <w:lang w:val="es-AR"/>
         </w:rPr>
         <w:t>Testers</w:t>
       </w:r>
+      <w:proofErr w:type="spellEnd"/>
       <w:r>
         <w:rPr>
           <w:lang w:val="es-AR"/>
@@ -503,7 +527,21 @@
         <w:rPr>
           <w:lang w:val="es-ES"/>
         </w:rPr>
-        <w:t>) de los Sprints 2 y 3</w:t>
+        <w:t xml:space="preserve">) de los </w:t>
+      </w:r>
+      <w:proofErr w:type="spellStart"/>
+      <w:r>
+        <w:rPr>
+          <w:lang w:val="es-ES"/>
+        </w:rPr>
+        <w:t>Sprints</w:t>
+      </w:r>
+      <w:proofErr w:type="spellEnd"/>
+      <w:r>
+        <w:rPr>
+          <w:lang w:val="es-ES"/>
+        </w:rPr>
+        <w:t xml:space="preserve"> 2 y 3</w:t>
       </w:r>
     </w:p>
     <w:p>
@@ -651,8 +689,16 @@
         <w:rPr>
           <w:lang w:val="es-AR"/>
         </w:rPr>
-        <w:t xml:space="preserve"> (una versión de la aplicación que podamos utilizar para ejecutar Casos de Prueba o hacer Testing</w:t>
-      </w:r>
+        <w:t xml:space="preserve"> (una versión de la aplicación que podamos utilizar para ejecutar Casos de Prueba o hacer </w:t>
+      </w:r>
+      <w:proofErr w:type="spellStart"/>
+      <w:r>
+        <w:rPr>
+          <w:lang w:val="es-AR"/>
+        </w:rPr>
+        <w:t>Testing</w:t>
+      </w:r>
+      <w:proofErr w:type="spellEnd"/>
       <w:r>
         <w:rPr>
           <w:lang w:val="es-AR"/>
@@ -675,7 +721,21 @@
         <w:rPr>
           <w:lang w:val="es-AR"/>
         </w:rPr>
-        <w:t xml:space="preserve">Sin embargo, nosotros podemos comenzar con nuestras actividades de Testing. Esto es lo que suele hacerse en </w:t>
+        <w:t xml:space="preserve">Sin embargo, nosotros podemos comenzar con nuestras actividades de </w:t>
+      </w:r>
+      <w:proofErr w:type="spellStart"/>
+      <w:r>
+        <w:rPr>
+          <w:lang w:val="es-AR"/>
+        </w:rPr>
+        <w:t>Testing</w:t>
+      </w:r>
+      <w:proofErr w:type="spellEnd"/>
+      <w:r>
+        <w:rPr>
+          <w:lang w:val="es-AR"/>
+        </w:rPr>
+        <w:t xml:space="preserve">. Esto es lo que suele hacerse en </w:t>
       </w:r>
       <w:r>
         <w:rPr>
@@ -693,7 +753,21 @@
         <w:rPr>
           <w:lang w:val="es-AR"/>
         </w:rPr>
-        <w:t xml:space="preserve">mientras se desarrolla la aplicación, Calidad define las prioridades de Testing y crea los Casos de Prueba, para ejecutarlos </w:t>
+        <w:t xml:space="preserve">mientras se desarrolla la aplicación, Calidad define las prioridades de </w:t>
+      </w:r>
+      <w:proofErr w:type="spellStart"/>
+      <w:r>
+        <w:rPr>
+          <w:lang w:val="es-AR"/>
+        </w:rPr>
+        <w:t>Testing</w:t>
+      </w:r>
+      <w:proofErr w:type="spellEnd"/>
+      <w:r>
+        <w:rPr>
+          <w:lang w:val="es-AR"/>
+        </w:rPr>
+        <w:t xml:space="preserve"> y crea los Casos de Prueba, para ejecutarlos </w:t>
       </w:r>
       <w:r>
         <w:rPr>
@@ -960,8 +1034,6 @@
         </w:rPr>
         <w:t>Identificar, para cada Historia de Usuario, los Escenarios Principales y Secundarios</w:t>
       </w:r>
-      <w:proofErr w:type="spellStart"/>
-      <w:proofErr w:type="spellEnd"/>
     </w:p>
     <w:p>
       <w:pPr>
@@ -998,13 +1070,7 @@
         <w:rPr>
           <w:lang w:val="es-AR"/>
         </w:rPr>
-        <w:t xml:space="preserve"> </w:t>
-      </w:r>
-      <w:r>
-        <w:rPr>
-          <w:lang w:val="es-AR"/>
-        </w:rPr>
-        <w:t>y definir sus prioridades</w:t>
+        <w:t xml:space="preserve"> y definir sus prioridades</w:t>
       </w:r>
     </w:p>
     <w:p>
@@ -1388,42 +1454,28 @@
         <w:rPr>
           <w:lang w:val="es-AR"/>
         </w:rPr>
-        <w:t xml:space="preserve">En </w:t>
+        <w:t xml:space="preserve">En Teams encontrarán un archivo que pueden utilizar como guía para especificar los </w:t>
       </w:r>
       <w:proofErr w:type="spellStart"/>
       <w:r>
         <w:rPr>
           <w:lang w:val="es-AR"/>
         </w:rPr>
-        <w:t>Teams</w:t>
+        <w:t>TCs</w:t>
       </w:r>
       <w:proofErr w:type="spellEnd"/>
-      <w:r>
-        <w:rPr>
-          <w:lang w:val="es-AR"/>
-        </w:rPr>
-        <w:t xml:space="preserve"> encontrarán un archivo que pueden utilizar como guía para especificar los </w:t>
-      </w:r>
-      <w:proofErr w:type="spellStart"/>
-      <w:r>
-        <w:rPr>
-          <w:lang w:val="es-AR"/>
-        </w:rPr>
-        <w:t>TCs</w:t>
-      </w:r>
-      <w:proofErr w:type="spellEnd"/>
-    </w:p>
-    <w:p>
-      <w:pPr>
-        <w:rPr>
-          <w:lang w:val="es-AR"/>
-        </w:rPr>
-      </w:pPr>
-    </w:p>
-    <w:p>
-      <w:pPr>
-        <w:rPr>
-          <w:rFonts w:asciiTheme="majorHAnsi" w:hAnsiTheme="majorHAnsi" w:eastAsiaTheme="majorEastAsia" w:cstheme="majorBidi"/>
+    </w:p>
+    <w:p>
+      <w:pPr>
+        <w:rPr>
+          <w:lang w:val="es-AR"/>
+        </w:rPr>
+      </w:pPr>
+    </w:p>
+    <w:p>
+      <w:pPr>
+        <w:rPr>
+          <w:rFonts w:asciiTheme="majorHAnsi" w:eastAsiaTheme="majorEastAsia" w:hAnsiTheme="majorHAnsi" w:cstheme="majorBidi"/>
           <w:color w:val="729928" w:themeColor="accent1" w:themeShade="BF"/>
           <w:sz w:val="26"/>
           <w:szCs w:val="26"/>
@@ -1603,7 +1655,7 @@
                     <pic:cNvPicPr/>
                   </pic:nvPicPr>
                   <pic:blipFill>
-                    <a:blip r:embed="rId6"/>
+                    <a:blip r:embed="rId9"/>
                     <a:stretch>
                       <a:fillRect/>
                     </a:stretch>
@@ -1677,7 +1729,7 @@
                     <pic:cNvPicPr/>
                   </pic:nvPicPr>
                   <pic:blipFill>
-                    <a:blip r:embed="rId7"/>
+                    <a:blip r:embed="rId10"/>
                     <a:stretch>
                       <a:fillRect/>
                     </a:stretch>
@@ -1726,7 +1778,7 @@
                     <pic:cNvPicPr/>
                   </pic:nvPicPr>
                   <pic:blipFill>
-                    <a:blip r:embed="rId8"/>
+                    <a:blip r:embed="rId11"/>
                     <a:stretch>
                       <a:fillRect/>
                     </a:stretch>
@@ -1767,7 +1819,7 @@
                     <pic:cNvPicPr/>
                   </pic:nvPicPr>
                   <pic:blipFill>
-                    <a:blip r:embed="rId9"/>
+                    <a:blip r:embed="rId12"/>
                     <a:stretch>
                       <a:fillRect/>
                     </a:stretch>
@@ -1821,24 +1873,25 @@
         <w:gridCol w:w="8971"/>
       </w:tblGrid>
       <w:tr>
+        <w:trPr>
+          <w:cnfStyle w:val="100000000000" w:firstRow="1" w:lastRow="0" w:firstColumn="0" w:lastColumn="0" w:oddVBand="0" w:evenVBand="0" w:oddHBand="0" w:evenHBand="0" w:firstRowFirstColumn="0" w:firstRowLastColumn="0" w:lastRowFirstColumn="0" w:lastRowLastColumn="0"/>
+        </w:trPr>
         <w:tc>
           <w:tcPr>
             <w:cnfStyle w:val="001000000000" w:firstRow="0" w:lastRow="0" w:firstColumn="1" w:lastColumn="0" w:oddVBand="0" w:evenVBand="0" w:oddHBand="0" w:evenHBand="0" w:firstRowFirstColumn="0" w:firstRowLastColumn="0" w:lastRowFirstColumn="0" w:lastRowLastColumn="0"/>
             <w:tcW w:w="1829" w:type="dxa"/>
-            <w:tcMar/>
           </w:tcPr>
           <w:p>
             <w:pPr>
-              <w:pStyle w:val="Normal"/>
-              <w:rPr>
-                <w:rFonts w:ascii="Calibri" w:hAnsi="Calibri" w:eastAsia="Calibri" w:cs="Calibri" w:asciiTheme="minorAscii" w:hAnsiTheme="minorAscii" w:eastAsiaTheme="minorAscii" w:cstheme="minorAscii"/>
+              <w:rPr>
+                <w:rFonts w:eastAsiaTheme="minorEastAsia"/>
                 <w:lang w:val="es-AR"/>
               </w:rPr>
             </w:pPr>
             <w:proofErr w:type="spellStart"/>
             <w:r>
               <w:rPr>
-                <w:rFonts w:ascii="Calibri" w:hAnsi="Calibri" w:eastAsia="Calibri" w:cs="Calibri" w:asciiTheme="minorAscii" w:hAnsiTheme="minorAscii" w:eastAsiaTheme="minorAscii" w:cstheme="minorAscii"/>
+                <w:rFonts w:eastAsiaTheme="minorEastAsia"/>
                 <w:lang w:val="es-AR"/>
               </w:rPr>
               <w:t>Team</w:t>
@@ -1848,21 +1901,19 @@
         </w:tc>
         <w:tc>
           <w:tcPr>
-            <w:cnfStyle w:val="000000000000" w:firstRow="0" w:lastRow="0" w:firstColumn="0" w:lastColumn="0" w:oddVBand="0" w:evenVBand="0" w:oddHBand="0" w:evenHBand="0" w:firstRowFirstColumn="0" w:firstRowLastColumn="0" w:lastRowFirstColumn="0" w:lastRowLastColumn="0"/>
             <w:tcW w:w="8971" w:type="dxa"/>
-            <w:tcMar/>
           </w:tcPr>
           <w:p>
             <w:pPr>
-              <w:pStyle w:val="Normal"/>
-              <w:rPr>
-                <w:rFonts w:ascii="Calibri" w:hAnsi="Calibri" w:eastAsia="Calibri" w:cs="Calibri" w:asciiTheme="minorAscii" w:hAnsiTheme="minorAscii" w:eastAsiaTheme="minorAscii" w:cstheme="minorAscii"/>
-                <w:lang w:val="es-AR"/>
-              </w:rPr>
-            </w:pPr>
-            <w:r>
-              <w:rPr>
-                <w:rFonts w:ascii="Calibri" w:hAnsi="Calibri" w:eastAsia="Calibri" w:cs="Calibri" w:asciiTheme="minorAscii" w:hAnsiTheme="minorAscii" w:eastAsiaTheme="minorAscii" w:cstheme="minorAscii"/>
+              <w:cnfStyle w:val="100000000000" w:firstRow="1" w:lastRow="0" w:firstColumn="0" w:lastColumn="0" w:oddVBand="0" w:evenVBand="0" w:oddHBand="0" w:evenHBand="0" w:firstRowFirstColumn="0" w:firstRowLastColumn="0" w:lastRowFirstColumn="0" w:lastRowLastColumn="0"/>
+              <w:rPr>
+                <w:rFonts w:eastAsiaTheme="minorEastAsia"/>
+                <w:lang w:val="es-AR"/>
+              </w:rPr>
+            </w:pPr>
+            <w:r>
+              <w:rPr>
+                <w:rFonts w:eastAsiaTheme="minorEastAsia"/>
                 <w:lang w:val="es-AR"/>
               </w:rPr>
               <w:t>Q&amp;A</w:t>
@@ -1875,19 +1926,17 @@
           <w:tcPr>
             <w:cnfStyle w:val="001000000000" w:firstRow="0" w:lastRow="0" w:firstColumn="1" w:lastColumn="0" w:oddVBand="0" w:evenVBand="0" w:oddHBand="0" w:evenHBand="0" w:firstRowFirstColumn="0" w:firstRowLastColumn="0" w:lastRowFirstColumn="0" w:lastRowLastColumn="0"/>
             <w:tcW w:w="1829" w:type="dxa"/>
-            <w:tcMar/>
           </w:tcPr>
           <w:p>
             <w:pPr>
-              <w:pStyle w:val="Normal"/>
-              <w:rPr>
-                <w:rFonts w:ascii="Calibri" w:hAnsi="Calibri" w:eastAsia="Calibri" w:cs="Calibri" w:asciiTheme="minorAscii" w:hAnsiTheme="minorAscii" w:eastAsiaTheme="minorAscii" w:cstheme="minorAscii"/>
-                <w:lang w:val="es-AR"/>
-              </w:rPr>
-            </w:pPr>
-            <w:r>
-              <w:rPr>
-                <w:rFonts w:ascii="Calibri" w:hAnsi="Calibri" w:eastAsia="Calibri" w:cs="Calibri" w:asciiTheme="minorAscii" w:hAnsiTheme="minorAscii" w:eastAsiaTheme="minorAscii" w:cstheme="minorAscii"/>
+              <w:rPr>
+                <w:rFonts w:eastAsiaTheme="minorEastAsia"/>
+                <w:lang w:val="es-AR"/>
+              </w:rPr>
+            </w:pPr>
+            <w:r>
+              <w:rPr>
+                <w:rFonts w:eastAsiaTheme="minorEastAsia"/>
                 <w:lang w:val="es-AR"/>
               </w:rPr>
               <w:t>JALI</w:t>
@@ -1896,44 +1945,51 @@
         </w:tc>
         <w:tc>
           <w:tcPr>
-            <w:cnfStyle w:val="000000000000" w:firstRow="0" w:lastRow="0" w:firstColumn="0" w:lastColumn="0" w:oddVBand="0" w:evenVBand="0" w:oddHBand="0" w:evenHBand="0" w:firstRowFirstColumn="0" w:firstRowLastColumn="0" w:lastRowFirstColumn="0" w:lastRowLastColumn="0"/>
             <w:tcW w:w="8971" w:type="dxa"/>
-            <w:tcMar/>
           </w:tcPr>
           <w:p>
             <w:pPr>
-              <w:pStyle w:val="Normal"/>
-              <w:rPr>
-                <w:rFonts w:ascii="Calibri" w:hAnsi="Calibri" w:eastAsia="Calibri" w:cs="Calibri" w:asciiTheme="minorAscii" w:hAnsiTheme="minorAscii" w:eastAsiaTheme="minorAscii" w:cstheme="minorAscii"/>
-                <w:lang w:val="es-AR"/>
-              </w:rPr>
-            </w:pPr>
-            <w:r>
-              <w:rPr>
-                <w:rFonts w:ascii="Calibri" w:hAnsi="Calibri" w:eastAsia="Calibri" w:cs="Calibri" w:asciiTheme="minorAscii" w:hAnsiTheme="minorAscii" w:eastAsiaTheme="minorAscii" w:cstheme="minorAscii"/>
-                <w:lang w:val="es-AR"/>
-              </w:rPr>
-              <w:t>Q: qué es pre-populado</w:t>
-            </w:r>
-          </w:p>
-          <w:p>
-            <w:pPr>
-              <w:pStyle w:val="Normal"/>
-              <w:rPr>
-                <w:rFonts w:ascii="Calibri" w:hAnsi="Calibri" w:eastAsia="Calibri" w:cs="Calibri" w:asciiTheme="minorAscii" w:hAnsiTheme="minorAscii" w:eastAsiaTheme="minorAscii" w:cstheme="minorAscii"/>
-                <w:lang w:val="es-AR"/>
-              </w:rPr>
-            </w:pPr>
-            <w:r>
-              <w:rPr>
-                <w:rFonts w:ascii="Calibri" w:hAnsi="Calibri" w:eastAsia="Calibri" w:cs="Calibri" w:asciiTheme="minorAscii" w:hAnsiTheme="minorAscii" w:eastAsiaTheme="minorAscii" w:cstheme="minorAscii"/>
+              <w:cnfStyle w:val="000000000000" w:firstRow="0" w:lastRow="0" w:firstColumn="0" w:lastColumn="0" w:oddVBand="0" w:evenVBand="0" w:oddHBand="0" w:evenHBand="0" w:firstRowFirstColumn="0" w:firstRowLastColumn="0" w:lastRowFirstColumn="0" w:lastRowLastColumn="0"/>
+              <w:rPr>
+                <w:rFonts w:eastAsiaTheme="minorEastAsia"/>
+                <w:lang w:val="es-AR"/>
+              </w:rPr>
+            </w:pPr>
+            <w:r>
+              <w:rPr>
+                <w:rFonts w:eastAsiaTheme="minorEastAsia"/>
+                <w:lang w:val="es-AR"/>
+              </w:rPr>
+              <w:t>Q: qué es pre-</w:t>
+            </w:r>
+            <w:proofErr w:type="spellStart"/>
+            <w:r>
+              <w:rPr>
+                <w:rFonts w:eastAsiaTheme="minorEastAsia"/>
+                <w:lang w:val="es-AR"/>
+              </w:rPr>
+              <w:t>populado</w:t>
+            </w:r>
+            <w:proofErr w:type="spellEnd"/>
+          </w:p>
+          <w:p>
+            <w:pPr>
+              <w:cnfStyle w:val="000000000000" w:firstRow="0" w:lastRow="0" w:firstColumn="0" w:lastColumn="0" w:oddVBand="0" w:evenVBand="0" w:oddHBand="0" w:evenHBand="0" w:firstRowFirstColumn="0" w:firstRowLastColumn="0" w:lastRowFirstColumn="0" w:lastRowLastColumn="0"/>
+              <w:rPr>
+                <w:rFonts w:eastAsiaTheme="minorEastAsia"/>
+                <w:lang w:val="es-AR"/>
+              </w:rPr>
+            </w:pPr>
+            <w:r>
+              <w:rPr>
+                <w:rFonts w:eastAsiaTheme="minorEastAsia"/>
                 <w:lang w:val="es-AR"/>
               </w:rPr>
               <w:t>A: que el campo s</w:t>
             </w:r>
             <w:r>
               <w:rPr>
-                <w:rFonts w:ascii="Calibri" w:hAnsi="Calibri" w:eastAsia="Calibri" w:cs="Calibri" w:asciiTheme="minorAscii" w:hAnsiTheme="minorAscii" w:eastAsiaTheme="minorAscii" w:cstheme="minorAscii"/>
+                <w:rFonts w:eastAsiaTheme="minorEastAsia"/>
                 <w:lang w:val="es-AR"/>
               </w:rPr>
               <w:t>e ve con un valor apenas se muestra el formulario en pantalla</w:t>
@@ -1946,19 +2002,17 @@
           <w:tcPr>
             <w:cnfStyle w:val="001000000000" w:firstRow="0" w:lastRow="0" w:firstColumn="1" w:lastColumn="0" w:oddVBand="0" w:evenVBand="0" w:oddHBand="0" w:evenHBand="0" w:firstRowFirstColumn="0" w:firstRowLastColumn="0" w:lastRowFirstColumn="0" w:lastRowLastColumn="0"/>
             <w:tcW w:w="1829" w:type="dxa"/>
-            <w:tcMar/>
           </w:tcPr>
           <w:p>
             <w:pPr>
-              <w:pStyle w:val="Normal"/>
-              <w:rPr>
-                <w:rFonts w:ascii="Calibri" w:hAnsi="Calibri" w:eastAsia="Calibri" w:cs="Calibri" w:asciiTheme="minorAscii" w:hAnsiTheme="minorAscii" w:eastAsiaTheme="minorAscii" w:cstheme="minorAscii"/>
-                <w:lang w:val="es-AR"/>
-              </w:rPr>
-            </w:pPr>
-            <w:r>
-              <w:rPr>
-                <w:rFonts w:ascii="Calibri" w:hAnsi="Calibri" w:eastAsia="Calibri" w:cs="Calibri" w:asciiTheme="minorAscii" w:hAnsiTheme="minorAscii" w:eastAsiaTheme="minorAscii" w:cstheme="minorAscii"/>
+              <w:rPr>
+                <w:rFonts w:eastAsiaTheme="minorEastAsia"/>
+                <w:lang w:val="es-AR"/>
+              </w:rPr>
+            </w:pPr>
+            <w:r>
+              <w:rPr>
+                <w:rFonts w:eastAsiaTheme="minorEastAsia"/>
                 <w:lang w:val="es-AR"/>
               </w:rPr>
               <w:t>JALI</w:t>
@@ -1967,21 +2021,19 @@
         </w:tc>
         <w:tc>
           <w:tcPr>
-            <w:cnfStyle w:val="000000000000" w:firstRow="0" w:lastRow="0" w:firstColumn="0" w:lastColumn="0" w:oddVBand="0" w:evenVBand="0" w:oddHBand="0" w:evenHBand="0" w:firstRowFirstColumn="0" w:firstRowLastColumn="0" w:lastRowFirstColumn="0" w:lastRowLastColumn="0"/>
             <w:tcW w:w="8971" w:type="dxa"/>
-            <w:tcMar/>
           </w:tcPr>
           <w:p>
             <w:pPr>
-              <w:pStyle w:val="Normal"/>
-              <w:rPr>
-                <w:rFonts w:ascii="Calibri" w:hAnsi="Calibri" w:eastAsia="Calibri" w:cs="Calibri" w:asciiTheme="minorAscii" w:hAnsiTheme="minorAscii" w:eastAsiaTheme="minorAscii" w:cstheme="minorAscii"/>
-                <w:lang w:val="es-AR"/>
-              </w:rPr>
-            </w:pPr>
-            <w:r>
-              <w:rPr>
-                <w:rFonts w:ascii="Calibri" w:hAnsi="Calibri" w:eastAsia="Calibri" w:cs="Calibri" w:asciiTheme="minorAscii" w:hAnsiTheme="minorAscii" w:eastAsiaTheme="minorAscii" w:cstheme="minorAscii"/>
+              <w:cnfStyle w:val="000000000000" w:firstRow="0" w:lastRow="0" w:firstColumn="0" w:lastColumn="0" w:oddVBand="0" w:evenVBand="0" w:oddHBand="0" w:evenHBand="0" w:firstRowFirstColumn="0" w:firstRowLastColumn="0" w:lastRowFirstColumn="0" w:lastRowLastColumn="0"/>
+              <w:rPr>
+                <w:rFonts w:eastAsiaTheme="minorEastAsia"/>
+                <w:lang w:val="es-AR"/>
+              </w:rPr>
+            </w:pPr>
+            <w:r>
+              <w:rPr>
+                <w:rFonts w:eastAsiaTheme="minorEastAsia"/>
                 <w:lang w:val="es-AR"/>
               </w:rPr>
               <w:t>Q: Idioma de la aplicación</w:t>
@@ -1989,29 +2041,29 @@
           </w:p>
           <w:p>
             <w:pPr>
-              <w:pStyle w:val="Normal"/>
-              <w:rPr>
-                <w:rFonts w:ascii="Calibri" w:hAnsi="Calibri" w:eastAsia="Calibri" w:cs="Calibri" w:asciiTheme="minorAscii" w:hAnsiTheme="minorAscii" w:eastAsiaTheme="minorAscii" w:cstheme="minorAscii"/>
-                <w:lang w:val="es-AR"/>
-              </w:rPr>
-            </w:pPr>
-            <w:r>
-              <w:rPr>
-                <w:rFonts w:ascii="Calibri" w:hAnsi="Calibri" w:eastAsia="Calibri" w:cs="Calibri" w:asciiTheme="minorAscii" w:hAnsiTheme="minorAscii" w:eastAsiaTheme="minorAscii" w:cstheme="minorAscii"/>
+              <w:cnfStyle w:val="000000000000" w:firstRow="0" w:lastRow="0" w:firstColumn="0" w:lastColumn="0" w:oddVBand="0" w:evenVBand="0" w:oddHBand="0" w:evenHBand="0" w:firstRowFirstColumn="0" w:firstRowLastColumn="0" w:lastRowFirstColumn="0" w:lastRowLastColumn="0"/>
+              <w:rPr>
+                <w:rFonts w:eastAsiaTheme="minorEastAsia"/>
+                <w:lang w:val="es-AR"/>
+              </w:rPr>
+            </w:pPr>
+            <w:r>
+              <w:rPr>
+                <w:rFonts w:eastAsiaTheme="minorEastAsia"/>
                 <w:lang w:val="es-AR"/>
               </w:rPr>
               <w:t>A</w:t>
             </w:r>
             <w:r>
               <w:rPr>
-                <w:rFonts w:ascii="Calibri" w:hAnsi="Calibri" w:eastAsia="Calibri" w:cs="Calibri" w:asciiTheme="minorAscii" w:hAnsiTheme="minorAscii" w:eastAsiaTheme="minorAscii" w:cstheme="minorAscii"/>
+                <w:rFonts w:eastAsiaTheme="minorEastAsia"/>
                 <w:lang w:val="es-AR"/>
               </w:rPr>
               <w:t xml:space="preserve">: </w:t>
             </w:r>
             <w:r>
               <w:rPr>
-                <w:rFonts w:ascii="Calibri" w:hAnsi="Calibri" w:eastAsia="Calibri" w:cs="Calibri" w:asciiTheme="minorAscii" w:hAnsiTheme="minorAscii" w:eastAsiaTheme="minorAscii" w:cstheme="minorAscii"/>
+                <w:rFonts w:eastAsiaTheme="minorEastAsia"/>
                 <w:lang w:val="es-AR"/>
               </w:rPr>
               <w:t>inglés</w:t>
@@ -2024,30 +2076,25 @@
           <w:tcPr>
             <w:cnfStyle w:val="001000000000" w:firstRow="0" w:lastRow="0" w:firstColumn="1" w:lastColumn="0" w:oddVBand="0" w:evenVBand="0" w:oddHBand="0" w:evenHBand="0" w:firstRowFirstColumn="0" w:firstRowLastColumn="0" w:lastRowFirstColumn="0" w:lastRowLastColumn="0"/>
             <w:tcW w:w="1829" w:type="dxa"/>
-            <w:tcMar/>
           </w:tcPr>
           <w:p>
             <w:pPr>
-              <w:pStyle w:val="Normal"/>
-              <w:bidi w:val="0"/>
-              <w:spacing w:before="0" w:beforeAutospacing="off" w:after="0" w:afterAutospacing="off" w:line="259" w:lineRule="auto"/>
-              <w:ind w:left="0" w:right="0"/>
-              <w:jc w:val="left"/>
-              <w:rPr>
-                <w:rFonts w:ascii="Calibri" w:hAnsi="Calibri" w:eastAsia="Calibri" w:cs="Calibri" w:asciiTheme="minorAscii" w:hAnsiTheme="minorAscii" w:eastAsiaTheme="minorAscii" w:cstheme="minorAscii"/>
-                <w:lang w:val="es-AR"/>
-              </w:rPr>
-            </w:pPr>
-            <w:r>
-              <w:rPr>
-                <w:rFonts w:ascii="Calibri" w:hAnsi="Calibri" w:eastAsia="Calibri" w:cs="Calibri" w:asciiTheme="minorAscii" w:hAnsiTheme="minorAscii" w:eastAsiaTheme="minorAscii" w:cstheme="minorAscii"/>
+              <w:spacing w:line="259" w:lineRule="auto"/>
+              <w:rPr>
+                <w:rFonts w:eastAsiaTheme="minorEastAsia"/>
+                <w:lang w:val="es-AR"/>
+              </w:rPr>
+            </w:pPr>
+            <w:r>
+              <w:rPr>
+                <w:rFonts w:eastAsiaTheme="minorEastAsia"/>
                 <w:lang w:val="es-AR"/>
               </w:rPr>
               <w:t>Los Alfa</w:t>
             </w:r>
             <w:r>
               <w:rPr>
-                <w:rFonts w:ascii="Calibri" w:hAnsi="Calibri" w:eastAsia="Calibri" w:cs="Calibri" w:asciiTheme="minorAscii" w:hAnsiTheme="minorAscii" w:eastAsiaTheme="minorAscii" w:cstheme="minorAscii"/>
+                <w:rFonts w:eastAsiaTheme="minorEastAsia"/>
                 <w:lang w:val="es-AR"/>
               </w:rPr>
               <w:t>/ Sin Señal</w:t>
@@ -2056,21 +2103,19 @@
         </w:tc>
         <w:tc>
           <w:tcPr>
-            <w:cnfStyle w:val="000000000000" w:firstRow="0" w:lastRow="0" w:firstColumn="0" w:lastColumn="0" w:oddVBand="0" w:evenVBand="0" w:oddHBand="0" w:evenHBand="0" w:firstRowFirstColumn="0" w:firstRowLastColumn="0" w:lastRowFirstColumn="0" w:lastRowLastColumn="0"/>
             <w:tcW w:w="8971" w:type="dxa"/>
-            <w:tcMar/>
           </w:tcPr>
           <w:p>
             <w:pPr>
-              <w:pStyle w:val="Normal"/>
-              <w:rPr>
-                <w:rFonts w:ascii="Calibri" w:hAnsi="Calibri" w:eastAsia="Calibri" w:cs="Calibri" w:asciiTheme="minorAscii" w:hAnsiTheme="minorAscii" w:eastAsiaTheme="minorAscii" w:cstheme="minorAscii"/>
-                <w:lang w:val="es-AR"/>
-              </w:rPr>
-            </w:pPr>
-            <w:r>
-              <w:rPr>
-                <w:rFonts w:ascii="Calibri" w:hAnsi="Calibri" w:eastAsia="Calibri" w:cs="Calibri" w:asciiTheme="minorAscii" w:hAnsiTheme="minorAscii" w:eastAsiaTheme="minorAscii" w:cstheme="minorAscii"/>
+              <w:cnfStyle w:val="000000000000" w:firstRow="0" w:lastRow="0" w:firstColumn="0" w:lastColumn="0" w:oddVBand="0" w:evenVBand="0" w:oddHBand="0" w:evenHBand="0" w:firstRowFirstColumn="0" w:firstRowLastColumn="0" w:lastRowFirstColumn="0" w:lastRowLastColumn="0"/>
+              <w:rPr>
+                <w:rFonts w:eastAsiaTheme="minorEastAsia"/>
+                <w:lang w:val="es-AR"/>
+              </w:rPr>
+            </w:pPr>
+            <w:r>
+              <w:rPr>
+                <w:rFonts w:eastAsiaTheme="minorEastAsia"/>
                 <w:lang w:val="es-AR"/>
               </w:rPr>
               <w:t>Q: Requerimientos de la contraseña</w:t>
@@ -2078,22 +2123,22 @@
           </w:p>
           <w:p>
             <w:pPr>
-              <w:pStyle w:val="Normal"/>
-              <w:rPr>
-                <w:rFonts w:ascii="Calibri" w:hAnsi="Calibri" w:eastAsia="Calibri" w:cs="Calibri" w:asciiTheme="minorAscii" w:hAnsiTheme="minorAscii" w:eastAsiaTheme="minorAscii" w:cstheme="minorAscii"/>
-                <w:lang w:val="es-AR"/>
-              </w:rPr>
-            </w:pPr>
-            <w:r>
-              <w:rPr>
-                <w:rFonts w:ascii="Calibri" w:hAnsi="Calibri" w:eastAsia="Calibri" w:cs="Calibri" w:asciiTheme="minorAscii" w:hAnsiTheme="minorAscii" w:eastAsiaTheme="minorAscii" w:cstheme="minorAscii"/>
+              <w:cnfStyle w:val="000000000000" w:firstRow="0" w:lastRow="0" w:firstColumn="0" w:lastColumn="0" w:oddVBand="0" w:evenVBand="0" w:oddHBand="0" w:evenHBand="0" w:firstRowFirstColumn="0" w:firstRowLastColumn="0" w:lastRowFirstColumn="0" w:lastRowLastColumn="0"/>
+              <w:rPr>
+                <w:rFonts w:eastAsiaTheme="minorEastAsia"/>
+                <w:lang w:val="es-AR"/>
+              </w:rPr>
+            </w:pPr>
+            <w:r>
+              <w:rPr>
+                <w:rFonts w:eastAsiaTheme="minorEastAsia"/>
                 <w:lang w:val="es-AR"/>
               </w:rPr>
               <w:t>A</w:t>
             </w:r>
             <w:r>
               <w:rPr>
-                <w:rFonts w:ascii="Calibri" w:hAnsi="Calibri" w:eastAsia="Calibri" w:cs="Calibri" w:asciiTheme="minorAscii" w:hAnsiTheme="minorAscii" w:eastAsiaTheme="minorAscii" w:cstheme="minorAscii"/>
+                <w:rFonts w:eastAsiaTheme="minorEastAsia"/>
                 <w:lang w:val="es-AR"/>
               </w:rPr>
               <w:t xml:space="preserve">: 5 caracteres mínimo, 12 </w:t>
@@ -2101,7 +2146,7 @@
             <w:proofErr w:type="spellStart"/>
             <w:r>
               <w:rPr>
-                <w:rFonts w:ascii="Calibri" w:hAnsi="Calibri" w:eastAsia="Calibri" w:cs="Calibri" w:asciiTheme="minorAscii" w:hAnsiTheme="minorAscii" w:eastAsiaTheme="minorAscii" w:cstheme="minorAscii"/>
+                <w:rFonts w:eastAsiaTheme="minorEastAsia"/>
                 <w:lang w:val="es-AR"/>
               </w:rPr>
               <w:t>chars</w:t>
@@ -2109,7 +2154,7 @@
             <w:proofErr w:type="spellEnd"/>
             <w:r>
               <w:rPr>
-                <w:rFonts w:ascii="Calibri" w:hAnsi="Calibri" w:eastAsia="Calibri" w:cs="Calibri" w:asciiTheme="minorAscii" w:hAnsiTheme="minorAscii" w:eastAsiaTheme="minorAscii" w:cstheme="minorAscii"/>
+                <w:rFonts w:eastAsiaTheme="minorEastAsia"/>
                 <w:lang w:val="es-AR"/>
               </w:rPr>
               <w:t xml:space="preserve"> </w:t>
@@ -2117,7 +2162,7 @@
             <w:proofErr w:type="spellStart"/>
             <w:r>
               <w:rPr>
-                <w:rFonts w:ascii="Calibri" w:hAnsi="Calibri" w:eastAsia="Calibri" w:cs="Calibri" w:asciiTheme="minorAscii" w:hAnsiTheme="minorAscii" w:eastAsiaTheme="minorAscii" w:cstheme="minorAscii"/>
+                <w:rFonts w:eastAsiaTheme="minorEastAsia"/>
                 <w:lang w:val="es-AR"/>
               </w:rPr>
               <w:t>maximo</w:t>
@@ -2125,7 +2170,7 @@
             <w:proofErr w:type="spellEnd"/>
             <w:r>
               <w:rPr>
-                <w:rFonts w:ascii="Calibri" w:hAnsi="Calibri" w:eastAsia="Calibri" w:cs="Calibri" w:asciiTheme="minorAscii" w:hAnsiTheme="minorAscii" w:eastAsiaTheme="minorAscii" w:cstheme="minorAscii"/>
+                <w:rFonts w:eastAsiaTheme="minorEastAsia"/>
                 <w:lang w:val="es-AR"/>
               </w:rPr>
               <w:t xml:space="preserve">, 1 </w:t>
@@ -2133,7 +2178,7 @@
             <w:proofErr w:type="spellStart"/>
             <w:r>
               <w:rPr>
-                <w:rFonts w:ascii="Calibri" w:hAnsi="Calibri" w:eastAsia="Calibri" w:cs="Calibri" w:asciiTheme="minorAscii" w:hAnsiTheme="minorAscii" w:eastAsiaTheme="minorAscii" w:cstheme="minorAscii"/>
+                <w:rFonts w:eastAsiaTheme="minorEastAsia"/>
                 <w:lang w:val="es-AR"/>
               </w:rPr>
               <w:t>char</w:t>
@@ -2141,7 +2186,7 @@
             <w:proofErr w:type="spellEnd"/>
             <w:r>
               <w:rPr>
-                <w:rFonts w:ascii="Calibri" w:hAnsi="Calibri" w:eastAsia="Calibri" w:cs="Calibri" w:asciiTheme="minorAscii" w:hAnsiTheme="minorAscii" w:eastAsiaTheme="minorAscii" w:cstheme="minorAscii"/>
+                <w:rFonts w:eastAsiaTheme="minorEastAsia"/>
                 <w:lang w:val="es-AR"/>
               </w:rPr>
               <w:t xml:space="preserve"> Mayúscula mínimo, 1 digito mínimo, 1 </w:t>
@@ -2149,7 +2194,7 @@
             <w:proofErr w:type="spellStart"/>
             <w:r>
               <w:rPr>
-                <w:rFonts w:ascii="Calibri" w:hAnsi="Calibri" w:eastAsia="Calibri" w:cs="Calibri" w:asciiTheme="minorAscii" w:hAnsiTheme="minorAscii" w:eastAsiaTheme="minorAscii" w:cstheme="minorAscii"/>
+                <w:rFonts w:eastAsiaTheme="minorEastAsia"/>
                 <w:lang w:val="es-AR"/>
               </w:rPr>
               <w:t>char</w:t>
@@ -2157,10 +2202,26 @@
             <w:proofErr w:type="spellEnd"/>
             <w:r>
               <w:rPr>
-                <w:rFonts w:ascii="Calibri" w:hAnsi="Calibri" w:eastAsia="Calibri" w:cs="Calibri" w:asciiTheme="minorAscii" w:hAnsiTheme="minorAscii" w:eastAsiaTheme="minorAscii" w:cstheme="minorAscii"/>
-                <w:lang w:val="es-AR"/>
-              </w:rPr>
-              <w:t xml:space="preserve"> especial (!$&amp;, etc) mínimo</w:t>
+                <w:rFonts w:eastAsiaTheme="minorEastAsia"/>
+                <w:lang w:val="es-AR"/>
+              </w:rPr>
+              <w:t xml:space="preserve"> especial (!$&amp;, </w:t>
+            </w:r>
+            <w:proofErr w:type="spellStart"/>
+            <w:r>
+              <w:rPr>
+                <w:rFonts w:eastAsiaTheme="minorEastAsia"/>
+                <w:lang w:val="es-AR"/>
+              </w:rPr>
+              <w:t>etc</w:t>
+            </w:r>
+            <w:proofErr w:type="spellEnd"/>
+            <w:r>
+              <w:rPr>
+                <w:rFonts w:eastAsiaTheme="minorEastAsia"/>
+                <w:lang w:val="es-AR"/>
+              </w:rPr>
+              <w:t>) mínimo</w:t>
             </w:r>
           </w:p>
         </w:tc>
@@ -2170,26 +2231,24 @@
           <w:tcPr>
             <w:cnfStyle w:val="001000000000" w:firstRow="0" w:lastRow="0" w:firstColumn="1" w:lastColumn="0" w:oddVBand="0" w:evenVBand="0" w:oddHBand="0" w:evenHBand="0" w:firstRowFirstColumn="0" w:firstRowLastColumn="0" w:lastRowFirstColumn="0" w:lastRowLastColumn="0"/>
             <w:tcW w:w="1829" w:type="dxa"/>
-            <w:tcMar/>
           </w:tcPr>
           <w:p>
             <w:pPr>
-              <w:pStyle w:val="Normal"/>
-              <w:rPr>
-                <w:rFonts w:ascii="Calibri" w:hAnsi="Calibri" w:eastAsia="Calibri" w:cs="Calibri" w:asciiTheme="minorAscii" w:hAnsiTheme="minorAscii" w:eastAsiaTheme="minorAscii" w:cstheme="minorAscii"/>
-                <w:lang w:val="es-AR"/>
-              </w:rPr>
-            </w:pPr>
-            <w:r>
-              <w:rPr>
-                <w:rFonts w:ascii="Calibri" w:hAnsi="Calibri" w:eastAsia="Calibri" w:cs="Calibri" w:asciiTheme="minorAscii" w:hAnsiTheme="minorAscii" w:eastAsiaTheme="minorAscii" w:cstheme="minorAscii"/>
+              <w:rPr>
+                <w:rFonts w:eastAsiaTheme="minorEastAsia"/>
+                <w:lang w:val="es-AR"/>
+              </w:rPr>
+            </w:pPr>
+            <w:r>
+              <w:rPr>
+                <w:rFonts w:eastAsiaTheme="minorEastAsia"/>
                 <w:lang w:val="es-AR"/>
               </w:rPr>
               <w:t>JALI</w:t>
             </w:r>
             <w:r>
               <w:rPr>
-                <w:rFonts w:ascii="Calibri" w:hAnsi="Calibri" w:eastAsia="Calibri" w:cs="Calibri" w:asciiTheme="minorAscii" w:hAnsiTheme="minorAscii" w:eastAsiaTheme="minorAscii" w:cstheme="minorAscii"/>
+                <w:rFonts w:eastAsiaTheme="minorEastAsia"/>
                 <w:lang w:val="es-AR"/>
               </w:rPr>
               <w:t xml:space="preserve"> / Black Jack</w:t>
@@ -2198,42 +2257,40 @@
         </w:tc>
         <w:tc>
           <w:tcPr>
-            <w:cnfStyle w:val="000000000000" w:firstRow="0" w:lastRow="0" w:firstColumn="0" w:lastColumn="0" w:oddVBand="0" w:evenVBand="0" w:oddHBand="0" w:evenHBand="0" w:firstRowFirstColumn="0" w:firstRowLastColumn="0" w:lastRowFirstColumn="0" w:lastRowLastColumn="0"/>
             <w:tcW w:w="8971" w:type="dxa"/>
-            <w:tcMar/>
           </w:tcPr>
           <w:p>
             <w:pPr>
-              <w:pStyle w:val="Normal"/>
-              <w:rPr>
-                <w:rFonts w:ascii="Calibri" w:hAnsi="Calibri" w:eastAsia="Calibri" w:cs="Calibri" w:asciiTheme="minorAscii" w:hAnsiTheme="minorAscii" w:eastAsiaTheme="minorAscii" w:cstheme="minorAscii"/>
-                <w:lang w:val="es-AR"/>
-              </w:rPr>
-            </w:pPr>
-            <w:r>
-              <w:rPr>
-                <w:rFonts w:ascii="Calibri" w:hAnsi="Calibri" w:eastAsia="Calibri" w:cs="Calibri" w:asciiTheme="minorAscii" w:hAnsiTheme="minorAscii" w:eastAsiaTheme="minorAscii" w:cstheme="minorAscii"/>
+              <w:cnfStyle w:val="000000000000" w:firstRow="0" w:lastRow="0" w:firstColumn="0" w:lastColumn="0" w:oddVBand="0" w:evenVBand="0" w:oddHBand="0" w:evenHBand="0" w:firstRowFirstColumn="0" w:firstRowLastColumn="0" w:lastRowFirstColumn="0" w:lastRowLastColumn="0"/>
+              <w:rPr>
+                <w:rFonts w:eastAsiaTheme="minorEastAsia"/>
+                <w:lang w:val="es-AR"/>
+              </w:rPr>
+            </w:pPr>
+            <w:r>
+              <w:rPr>
+                <w:rFonts w:eastAsiaTheme="minorEastAsia"/>
                 <w:lang w:val="es-AR"/>
               </w:rPr>
               <w:t xml:space="preserve">Q: </w:t>
             </w:r>
             <w:r>
               <w:rPr>
-                <w:rFonts w:ascii="Calibri" w:hAnsi="Calibri" w:eastAsia="Calibri" w:cs="Calibri" w:asciiTheme="minorAscii" w:hAnsiTheme="minorAscii" w:eastAsiaTheme="minorAscii" w:cstheme="minorAscii"/>
+                <w:rFonts w:eastAsiaTheme="minorEastAsia"/>
                 <w:lang w:val="es-AR"/>
               </w:rPr>
               <w:t>Nombre y apellido, ¿caracteres especiales (letras chinas, japonesas, árabes, ñ</w:t>
             </w:r>
             <w:r>
               <w:rPr>
-                <w:rFonts w:ascii="Calibri" w:hAnsi="Calibri" w:eastAsia="Calibri" w:cs="Calibri" w:asciiTheme="minorAscii" w:hAnsiTheme="minorAscii" w:eastAsiaTheme="minorAscii" w:cstheme="minorAscii"/>
+                <w:rFonts w:eastAsiaTheme="minorEastAsia"/>
                 <w:lang w:val="es-AR"/>
               </w:rPr>
               <w:t>, espacios</w:t>
             </w:r>
             <w:r>
               <w:rPr>
-                <w:rFonts w:ascii="Calibri" w:hAnsi="Calibri" w:eastAsia="Calibri" w:cs="Calibri" w:asciiTheme="minorAscii" w:hAnsiTheme="minorAscii" w:eastAsiaTheme="minorAscii" w:cstheme="minorAscii"/>
+                <w:rFonts w:eastAsiaTheme="minorEastAsia"/>
                 <w:lang w:val="es-AR"/>
               </w:rPr>
               <w:t>)?</w:t>
@@ -2241,22 +2298,23 @@
           </w:p>
           <w:p>
             <w:pPr>
-              <w:pStyle w:val="Normal"/>
-              <w:rPr>
-                <w:rFonts w:ascii="Calibri" w:hAnsi="Calibri" w:eastAsia="Calibri" w:cs="Calibri" w:asciiTheme="minorAscii" w:hAnsiTheme="minorAscii" w:eastAsiaTheme="minorAscii" w:cstheme="minorAscii"/>
-                <w:lang w:val="es-AR"/>
-              </w:rPr>
-            </w:pPr>
-            <w:r>
-              <w:rPr>
-                <w:rFonts w:ascii="Calibri" w:hAnsi="Calibri" w:eastAsia="Calibri" w:cs="Calibri" w:asciiTheme="minorAscii" w:hAnsiTheme="minorAscii" w:eastAsiaTheme="minorAscii" w:cstheme="minorAscii"/>
-                <w:lang w:val="es-AR"/>
-              </w:rPr>
+              <w:cnfStyle w:val="000000000000" w:firstRow="0" w:lastRow="0" w:firstColumn="0" w:lastColumn="0" w:oddVBand="0" w:evenVBand="0" w:oddHBand="0" w:evenHBand="0" w:firstRowFirstColumn="0" w:firstRowLastColumn="0" w:lastRowFirstColumn="0" w:lastRowLastColumn="0"/>
+              <w:rPr>
+                <w:rFonts w:eastAsiaTheme="minorEastAsia"/>
+                <w:lang w:val="es-AR"/>
+              </w:rPr>
+            </w:pPr>
+            <w:r>
+              <w:rPr>
+                <w:rFonts w:eastAsiaTheme="minorEastAsia"/>
+                <w:lang w:val="es-AR"/>
+              </w:rPr>
+              <w:lastRenderedPageBreak/>
               <w:t>A: Sí</w:t>
             </w:r>
             <w:r>
               <w:rPr>
-                <w:rFonts w:ascii="Calibri" w:hAnsi="Calibri" w:eastAsia="Calibri" w:cs="Calibri" w:asciiTheme="minorAscii" w:hAnsiTheme="minorAscii" w:eastAsiaTheme="minorAscii" w:cstheme="minorAscii"/>
+                <w:rFonts w:eastAsiaTheme="minorEastAsia"/>
                 <w:lang w:val="es-AR"/>
               </w:rPr>
               <w:t xml:space="preserve"> (sólo los mencionados arriba)</w:t>
@@ -2269,42 +2327,48 @@
           <w:tcPr>
             <w:cnfStyle w:val="001000000000" w:firstRow="0" w:lastRow="0" w:firstColumn="1" w:lastColumn="0" w:oddVBand="0" w:evenVBand="0" w:oddHBand="0" w:evenHBand="0" w:firstRowFirstColumn="0" w:firstRowLastColumn="0" w:lastRowFirstColumn="0" w:lastRowLastColumn="0"/>
             <w:tcW w:w="1829" w:type="dxa"/>
-            <w:tcMar/>
           </w:tcPr>
           <w:p>
             <w:pPr>
-              <w:pStyle w:val="Normal"/>
-              <w:rPr>
-                <w:rFonts w:ascii="Calibri" w:hAnsi="Calibri" w:eastAsia="Calibri" w:cs="Calibri" w:asciiTheme="minorAscii" w:hAnsiTheme="minorAscii" w:eastAsiaTheme="minorAscii" w:cstheme="minorAscii"/>
-                <w:lang w:val="es-AR"/>
-              </w:rPr>
-            </w:pPr>
-            <w:r>
-              <w:rPr>
-                <w:rFonts w:ascii="Calibri" w:hAnsi="Calibri" w:eastAsia="Calibri" w:cs="Calibri" w:asciiTheme="minorAscii" w:hAnsiTheme="minorAscii" w:eastAsiaTheme="minorAscii" w:cstheme="minorAscii"/>
-                <w:lang w:val="es-AR"/>
-              </w:rPr>
-              <w:t>JALI / Wordle</w:t>
-            </w:r>
+              <w:rPr>
+                <w:rFonts w:eastAsiaTheme="minorEastAsia"/>
+                <w:lang w:val="es-AR"/>
+              </w:rPr>
+            </w:pPr>
+            <w:r>
+              <w:rPr>
+                <w:rFonts w:eastAsiaTheme="minorEastAsia"/>
+                <w:lang w:val="es-AR"/>
+              </w:rPr>
+              <w:lastRenderedPageBreak/>
+              <w:t xml:space="preserve">JALI / </w:t>
+            </w:r>
+            <w:proofErr w:type="spellStart"/>
+            <w:r>
+              <w:rPr>
+                <w:rFonts w:eastAsiaTheme="minorEastAsia"/>
+                <w:lang w:val="es-AR"/>
+              </w:rPr>
+              <w:t>Wordle</w:t>
+            </w:r>
+            <w:proofErr w:type="spellEnd"/>
           </w:p>
         </w:tc>
         <w:tc>
           <w:tcPr>
-            <w:cnfStyle w:val="000000000000" w:firstRow="0" w:lastRow="0" w:firstColumn="0" w:lastColumn="0" w:oddVBand="0" w:evenVBand="0" w:oddHBand="0" w:evenHBand="0" w:firstRowFirstColumn="0" w:firstRowLastColumn="0" w:lastRowFirstColumn="0" w:lastRowLastColumn="0"/>
             <w:tcW w:w="8971" w:type="dxa"/>
-            <w:tcMar/>
           </w:tcPr>
           <w:p>
             <w:pPr>
-              <w:pStyle w:val="Normal"/>
-              <w:rPr>
-                <w:rFonts w:ascii="Calibri" w:hAnsi="Calibri" w:eastAsia="Calibri" w:cs="Calibri" w:asciiTheme="minorAscii" w:hAnsiTheme="minorAscii" w:eastAsiaTheme="minorAscii" w:cstheme="minorAscii"/>
-                <w:lang w:val="es-AR"/>
-              </w:rPr>
-            </w:pPr>
-            <w:r>
-              <w:rPr>
-                <w:rFonts w:ascii="Calibri" w:hAnsi="Calibri" w:eastAsia="Calibri" w:cs="Calibri" w:asciiTheme="minorAscii" w:hAnsiTheme="minorAscii" w:eastAsiaTheme="minorAscii" w:cstheme="minorAscii"/>
+              <w:cnfStyle w:val="000000000000" w:firstRow="0" w:lastRow="0" w:firstColumn="0" w:lastColumn="0" w:oddVBand="0" w:evenVBand="0" w:oddHBand="0" w:evenHBand="0" w:firstRowFirstColumn="0" w:firstRowLastColumn="0" w:lastRowFirstColumn="0" w:lastRowLastColumn="0"/>
+              <w:rPr>
+                <w:rFonts w:eastAsiaTheme="minorEastAsia"/>
+                <w:lang w:val="es-AR"/>
+              </w:rPr>
+            </w:pPr>
+            <w:r>
+              <w:rPr>
+                <w:rFonts w:eastAsiaTheme="minorEastAsia"/>
                 <w:lang w:val="es-AR"/>
               </w:rPr>
               <w:t>Q: teléfono, validación?</w:t>
@@ -2312,15 +2376,15 @@
           </w:p>
           <w:p>
             <w:pPr>
-              <w:pStyle w:val="Normal"/>
-              <w:rPr>
-                <w:rFonts w:ascii="Calibri" w:hAnsi="Calibri" w:eastAsia="Calibri" w:cs="Calibri" w:asciiTheme="minorAscii" w:hAnsiTheme="minorAscii" w:eastAsiaTheme="minorAscii" w:cstheme="minorAscii"/>
-                <w:lang w:val="es-AR"/>
-              </w:rPr>
-            </w:pPr>
-            <w:r>
-              <w:rPr>
-                <w:rFonts w:ascii="Calibri" w:hAnsi="Calibri" w:eastAsia="Calibri" w:cs="Calibri" w:asciiTheme="minorAscii" w:hAnsiTheme="minorAscii" w:eastAsiaTheme="minorAscii" w:cstheme="minorAscii"/>
+              <w:cnfStyle w:val="000000000000" w:firstRow="0" w:lastRow="0" w:firstColumn="0" w:lastColumn="0" w:oddVBand="0" w:evenVBand="0" w:oddHBand="0" w:evenHBand="0" w:firstRowFirstColumn="0" w:firstRowLastColumn="0" w:lastRowFirstColumn="0" w:lastRowLastColumn="0"/>
+              <w:rPr>
+                <w:rFonts w:eastAsiaTheme="minorEastAsia"/>
+                <w:lang w:val="es-AR"/>
+              </w:rPr>
+            </w:pPr>
+            <w:r>
+              <w:rPr>
+                <w:rFonts w:eastAsiaTheme="minorEastAsia"/>
                 <w:lang w:val="es-AR"/>
               </w:rPr>
               <w:t>A: No hay validación. La única validación es que sea un valor numérico, que soporta espacios y el signo +, -</w:t>
@@ -2333,42 +2397,40 @@
           <w:tcPr>
             <w:cnfStyle w:val="001000000000" w:firstRow="0" w:lastRow="0" w:firstColumn="1" w:lastColumn="0" w:oddVBand="0" w:evenVBand="0" w:oddHBand="0" w:evenHBand="0" w:firstRowFirstColumn="0" w:firstRowLastColumn="0" w:lastRowFirstColumn="0" w:lastRowLastColumn="0"/>
             <w:tcW w:w="1829" w:type="dxa"/>
-            <w:tcMar/>
           </w:tcPr>
           <w:p>
             <w:pPr>
-              <w:pStyle w:val="Normal"/>
-              <w:rPr>
-                <w:rFonts w:ascii="Calibri" w:hAnsi="Calibri" w:eastAsia="Calibri" w:cs="Calibri" w:asciiTheme="minorAscii" w:hAnsiTheme="minorAscii" w:eastAsiaTheme="minorAscii" w:cstheme="minorAscii"/>
-                <w:lang w:val="es-AR"/>
-              </w:rPr>
-            </w:pPr>
-            <w:r>
-              <w:rPr>
-                <w:rFonts w:ascii="Calibri" w:hAnsi="Calibri" w:eastAsia="Calibri" w:cs="Calibri" w:asciiTheme="minorAscii" w:hAnsiTheme="minorAscii" w:eastAsiaTheme="minorAscii" w:cstheme="minorAscii"/>
+              <w:rPr>
+                <w:rFonts w:eastAsiaTheme="minorEastAsia"/>
+                <w:lang w:val="es-AR"/>
+              </w:rPr>
+            </w:pPr>
+            <w:proofErr w:type="spellStart"/>
+            <w:r>
+              <w:rPr>
+                <w:rFonts w:eastAsiaTheme="minorEastAsia"/>
                 <w:lang w:val="es-AR"/>
               </w:rPr>
               <w:t>Wordle</w:t>
             </w:r>
+            <w:proofErr w:type="spellEnd"/>
           </w:p>
         </w:tc>
         <w:tc>
           <w:tcPr>
-            <w:cnfStyle w:val="000000000000" w:firstRow="0" w:lastRow="0" w:firstColumn="0" w:lastColumn="0" w:oddVBand="0" w:evenVBand="0" w:oddHBand="0" w:evenHBand="0" w:firstRowFirstColumn="0" w:firstRowLastColumn="0" w:lastRowFirstColumn="0" w:lastRowLastColumn="0"/>
             <w:tcW w:w="8971" w:type="dxa"/>
-            <w:tcMar/>
           </w:tcPr>
           <w:p>
             <w:pPr>
-              <w:pStyle w:val="Normal"/>
-              <w:rPr>
-                <w:rFonts w:ascii="Calibri" w:hAnsi="Calibri" w:eastAsia="Calibri" w:cs="Calibri" w:asciiTheme="minorAscii" w:hAnsiTheme="minorAscii" w:eastAsiaTheme="minorAscii" w:cstheme="minorAscii"/>
-                <w:lang w:val="es-AR"/>
-              </w:rPr>
-            </w:pPr>
-            <w:r>
-              <w:rPr>
-                <w:rFonts w:ascii="Calibri" w:hAnsi="Calibri" w:eastAsia="Calibri" w:cs="Calibri" w:asciiTheme="minorAscii" w:hAnsiTheme="minorAscii" w:eastAsiaTheme="minorAscii" w:cstheme="minorAscii"/>
+              <w:cnfStyle w:val="000000000000" w:firstRow="0" w:lastRow="0" w:firstColumn="0" w:lastColumn="0" w:oddVBand="0" w:evenVBand="0" w:oddHBand="0" w:evenHBand="0" w:firstRowFirstColumn="0" w:firstRowLastColumn="0" w:lastRowFirstColumn="0" w:lastRowLastColumn="0"/>
+              <w:rPr>
+                <w:rFonts w:eastAsiaTheme="minorEastAsia"/>
+                <w:lang w:val="es-AR"/>
+              </w:rPr>
+            </w:pPr>
+            <w:r>
+              <w:rPr>
+                <w:rFonts w:eastAsiaTheme="minorEastAsia"/>
                 <w:lang w:val="es-AR"/>
               </w:rPr>
               <w:t>Q: Validación del campo de mail</w:t>
@@ -2376,15 +2438,15 @@
           </w:p>
           <w:p>
             <w:pPr>
-              <w:pStyle w:val="Normal"/>
-              <w:rPr>
-                <w:rFonts w:ascii="Calibri" w:hAnsi="Calibri" w:eastAsia="Calibri" w:cs="Calibri" w:asciiTheme="minorAscii" w:hAnsiTheme="minorAscii" w:eastAsiaTheme="minorAscii" w:cstheme="minorAscii"/>
-                <w:lang w:val="es-AR"/>
-              </w:rPr>
-            </w:pPr>
-            <w:r>
-              <w:rPr>
-                <w:rFonts w:ascii="Calibri" w:hAnsi="Calibri" w:eastAsia="Calibri" w:cs="Calibri" w:asciiTheme="minorAscii" w:hAnsiTheme="minorAscii" w:eastAsiaTheme="minorAscii" w:cstheme="minorAscii"/>
+              <w:cnfStyle w:val="000000000000" w:firstRow="0" w:lastRow="0" w:firstColumn="0" w:lastColumn="0" w:oddVBand="0" w:evenVBand="0" w:oddHBand="0" w:evenHBand="0" w:firstRowFirstColumn="0" w:firstRowLastColumn="0" w:lastRowFirstColumn="0" w:lastRowLastColumn="0"/>
+              <w:rPr>
+                <w:rFonts w:eastAsiaTheme="minorEastAsia"/>
+                <w:lang w:val="es-AR"/>
+              </w:rPr>
+            </w:pPr>
+            <w:r>
+              <w:rPr>
+                <w:rFonts w:eastAsiaTheme="minorEastAsia"/>
                 <w:lang w:val="es-AR"/>
               </w:rPr>
               <w:t xml:space="preserve">A: Sí, formato válido, </w:t>
@@ -2392,7 +2454,7 @@
             <w:proofErr w:type="spellStart"/>
             <w:r>
               <w:rPr>
-                <w:rFonts w:ascii="Calibri" w:hAnsi="Calibri" w:eastAsia="Calibri" w:cs="Calibri" w:asciiTheme="minorAscii" w:hAnsiTheme="minorAscii" w:eastAsiaTheme="minorAscii" w:cstheme="minorAscii"/>
+                <w:rFonts w:eastAsiaTheme="minorEastAsia"/>
                 <w:lang w:val="es-AR"/>
               </w:rPr>
               <w:t>estánda</w:t>
@@ -2400,7 +2462,7 @@
             <w:proofErr w:type="spellEnd"/>
             <w:r>
               <w:rPr>
-                <w:rFonts w:ascii="Calibri" w:hAnsi="Calibri" w:eastAsia="Calibri" w:cs="Calibri" w:asciiTheme="minorAscii" w:hAnsiTheme="minorAscii" w:eastAsiaTheme="minorAscii" w:cstheme="minorAscii"/>
+                <w:rFonts w:eastAsiaTheme="minorEastAsia"/>
                 <w:lang w:val="es-AR"/>
               </w:rPr>
               <w:t xml:space="preserve"> de la IEEE (1 @, hasta 3 </w:t>
@@ -2408,7 +2470,7 @@
             <w:proofErr w:type="spellStart"/>
             <w:r>
               <w:rPr>
-                <w:rFonts w:ascii="Calibri" w:hAnsi="Calibri" w:eastAsia="Calibri" w:cs="Calibri" w:asciiTheme="minorAscii" w:hAnsiTheme="minorAscii" w:eastAsiaTheme="minorAscii" w:cstheme="minorAscii"/>
+                <w:rFonts w:eastAsiaTheme="minorEastAsia"/>
                 <w:lang w:val="es-AR"/>
               </w:rPr>
               <w:t>strings</w:t>
@@ -2416,14 +2478,14 @@
             <w:proofErr w:type="spellEnd"/>
             <w:r>
               <w:rPr>
-                <w:rFonts w:ascii="Calibri" w:hAnsi="Calibri" w:eastAsia="Calibri" w:cs="Calibri" w:asciiTheme="minorAscii" w:hAnsiTheme="minorAscii" w:eastAsiaTheme="minorAscii" w:cstheme="minorAscii"/>
+                <w:rFonts w:eastAsiaTheme="minorEastAsia"/>
                 <w:lang w:val="es-AR"/>
               </w:rPr>
               <w:t xml:space="preserve"> separados por puntos luego del @, soporta alias. Ejemplo mail válido: “my.mail.addre</w:t>
             </w:r>
             <w:r>
               <w:rPr>
-                <w:rFonts w:ascii="Calibri" w:hAnsi="Calibri" w:eastAsia="Calibri" w:cs="Calibri" w:asciiTheme="minorAscii" w:hAnsiTheme="minorAscii" w:eastAsiaTheme="minorAscii" w:cstheme="minorAscii"/>
+                <w:rFonts w:eastAsiaTheme="minorEastAsia"/>
                 <w:lang w:val="es-AR"/>
               </w:rPr>
               <w:t>ss+alias01@example.co.uk”</w:t>
@@ -2436,42 +2498,40 @@
           <w:tcPr>
             <w:cnfStyle w:val="001000000000" w:firstRow="0" w:lastRow="0" w:firstColumn="1" w:lastColumn="0" w:oddVBand="0" w:evenVBand="0" w:oddHBand="0" w:evenHBand="0" w:firstRowFirstColumn="0" w:firstRowLastColumn="0" w:lastRowFirstColumn="0" w:lastRowLastColumn="0"/>
             <w:tcW w:w="1829" w:type="dxa"/>
-            <w:tcMar/>
           </w:tcPr>
           <w:p>
             <w:pPr>
-              <w:pStyle w:val="Normal"/>
-              <w:rPr>
-                <w:rFonts w:ascii="Calibri" w:hAnsi="Calibri" w:eastAsia="Calibri" w:cs="Calibri" w:asciiTheme="minorAscii" w:hAnsiTheme="minorAscii" w:eastAsiaTheme="minorAscii" w:cstheme="minorAscii"/>
-                <w:lang w:val="es-AR"/>
-              </w:rPr>
-            </w:pPr>
-            <w:r>
-              <w:rPr>
-                <w:rFonts w:ascii="Calibri" w:hAnsi="Calibri" w:eastAsia="Calibri" w:cs="Calibri" w:asciiTheme="minorAscii" w:hAnsiTheme="minorAscii" w:eastAsiaTheme="minorAscii" w:cstheme="minorAscii"/>
+              <w:rPr>
+                <w:rFonts w:eastAsiaTheme="minorEastAsia"/>
+                <w:lang w:val="es-AR"/>
+              </w:rPr>
+            </w:pPr>
+            <w:proofErr w:type="spellStart"/>
+            <w:r>
+              <w:rPr>
+                <w:rFonts w:eastAsiaTheme="minorEastAsia"/>
                 <w:lang w:val="es-AR"/>
               </w:rPr>
               <w:t>Wordle</w:t>
             </w:r>
+            <w:proofErr w:type="spellEnd"/>
           </w:p>
         </w:tc>
         <w:tc>
           <w:tcPr>
-            <w:cnfStyle w:val="000000000000" w:firstRow="0" w:lastRow="0" w:firstColumn="0" w:lastColumn="0" w:oddVBand="0" w:evenVBand="0" w:oddHBand="0" w:evenHBand="0" w:firstRowFirstColumn="0" w:firstRowLastColumn="0" w:lastRowFirstColumn="0" w:lastRowLastColumn="0"/>
             <w:tcW w:w="8971" w:type="dxa"/>
-            <w:tcMar/>
           </w:tcPr>
           <w:p>
             <w:pPr>
-              <w:pStyle w:val="Normal"/>
-              <w:rPr>
-                <w:rFonts w:ascii="Calibri" w:hAnsi="Calibri" w:eastAsia="Calibri" w:cs="Calibri" w:asciiTheme="minorAscii" w:hAnsiTheme="minorAscii" w:eastAsiaTheme="minorAscii" w:cstheme="minorAscii"/>
-                <w:lang w:val="es-AR"/>
-              </w:rPr>
-            </w:pPr>
-            <w:r>
-              <w:rPr>
-                <w:rFonts w:ascii="Calibri" w:hAnsi="Calibri" w:eastAsia="Calibri" w:cs="Calibri" w:asciiTheme="minorAscii" w:hAnsiTheme="minorAscii" w:eastAsiaTheme="minorAscii" w:cstheme="minorAscii"/>
+              <w:cnfStyle w:val="000000000000" w:firstRow="0" w:lastRow="0" w:firstColumn="0" w:lastColumn="0" w:oddVBand="0" w:evenVBand="0" w:oddHBand="0" w:evenHBand="0" w:firstRowFirstColumn="0" w:firstRowLastColumn="0" w:lastRowFirstColumn="0" w:lastRowLastColumn="0"/>
+              <w:rPr>
+                <w:rFonts w:eastAsiaTheme="minorEastAsia"/>
+                <w:lang w:val="es-AR"/>
+              </w:rPr>
+            </w:pPr>
+            <w:r>
+              <w:rPr>
+                <w:rFonts w:eastAsiaTheme="minorEastAsia"/>
                 <w:lang w:val="es-AR"/>
               </w:rPr>
               <w:t xml:space="preserve">Q: validación del </w:t>
@@ -2479,7 +2539,7 @@
             <w:proofErr w:type="spellStart"/>
             <w:r>
               <w:rPr>
-                <w:rFonts w:ascii="Calibri" w:hAnsi="Calibri" w:eastAsia="Calibri" w:cs="Calibri" w:asciiTheme="minorAscii" w:hAnsiTheme="minorAscii" w:eastAsiaTheme="minorAscii" w:cstheme="minorAscii"/>
+                <w:rFonts w:eastAsiaTheme="minorEastAsia"/>
                 <w:lang w:val="es-AR"/>
               </w:rPr>
               <w:t>Adress</w:t>
@@ -2488,18 +2548,34 @@
           </w:p>
           <w:p>
             <w:pPr>
-              <w:pStyle w:val="Normal"/>
-              <w:rPr>
-                <w:rFonts w:ascii="Calibri" w:hAnsi="Calibri" w:eastAsia="Calibri" w:cs="Calibri" w:asciiTheme="minorAscii" w:hAnsiTheme="minorAscii" w:eastAsiaTheme="minorAscii" w:cstheme="minorAscii"/>
-                <w:lang w:val="es-AR"/>
-              </w:rPr>
-            </w:pPr>
-            <w:r>
-              <w:rPr>
-                <w:rFonts w:ascii="Calibri" w:hAnsi="Calibri" w:eastAsia="Calibri" w:cs="Calibri" w:asciiTheme="minorAscii" w:hAnsiTheme="minorAscii" w:eastAsiaTheme="minorAscii" w:cstheme="minorAscii"/>
-                <w:lang w:val="es-AR"/>
-              </w:rPr>
-              <w:t>A: no hay validación de que exista. Puede ser letras, numeros, espacios</w:t>
+              <w:cnfStyle w:val="000000000000" w:firstRow="0" w:lastRow="0" w:firstColumn="0" w:lastColumn="0" w:oddVBand="0" w:evenVBand="0" w:oddHBand="0" w:evenHBand="0" w:firstRowFirstColumn="0" w:firstRowLastColumn="0" w:lastRowFirstColumn="0" w:lastRowLastColumn="0"/>
+              <w:rPr>
+                <w:rFonts w:eastAsiaTheme="minorEastAsia"/>
+                <w:lang w:val="es-AR"/>
+              </w:rPr>
+            </w:pPr>
+            <w:r>
+              <w:rPr>
+                <w:rFonts w:eastAsiaTheme="minorEastAsia"/>
+                <w:lang w:val="es-AR"/>
+              </w:rPr>
+              <w:t xml:space="preserve">A: no hay validación de que exista. Puede ser letras, </w:t>
+            </w:r>
+            <w:proofErr w:type="spellStart"/>
+            <w:r>
+              <w:rPr>
+                <w:rFonts w:eastAsiaTheme="minorEastAsia"/>
+                <w:lang w:val="es-AR"/>
+              </w:rPr>
+              <w:t>numeros</w:t>
+            </w:r>
+            <w:proofErr w:type="spellEnd"/>
+            <w:r>
+              <w:rPr>
+                <w:rFonts w:eastAsiaTheme="minorEastAsia"/>
+                <w:lang w:val="es-AR"/>
+              </w:rPr>
+              <w:t>, espacios</w:t>
             </w:r>
           </w:p>
         </w:tc>
@@ -2509,42 +2585,40 @@
           <w:tcPr>
             <w:cnfStyle w:val="001000000000" w:firstRow="0" w:lastRow="0" w:firstColumn="1" w:lastColumn="0" w:oddVBand="0" w:evenVBand="0" w:oddHBand="0" w:evenHBand="0" w:firstRowFirstColumn="0" w:firstRowLastColumn="0" w:lastRowFirstColumn="0" w:lastRowLastColumn="0"/>
             <w:tcW w:w="1829" w:type="dxa"/>
-            <w:tcMar/>
           </w:tcPr>
           <w:p>
             <w:pPr>
-              <w:pStyle w:val="Normal"/>
-              <w:rPr>
-                <w:rFonts w:ascii="Calibri" w:hAnsi="Calibri" w:eastAsia="Calibri" w:cs="Calibri" w:asciiTheme="minorAscii" w:hAnsiTheme="minorAscii" w:eastAsiaTheme="minorAscii" w:cstheme="minorAscii"/>
-                <w:lang w:val="es-AR"/>
-              </w:rPr>
-            </w:pPr>
-            <w:r>
-              <w:rPr>
-                <w:rFonts w:ascii="Calibri" w:hAnsi="Calibri" w:eastAsia="Calibri" w:cs="Calibri" w:asciiTheme="minorAscii" w:hAnsiTheme="minorAscii" w:eastAsiaTheme="minorAscii" w:cstheme="minorAscii"/>
+              <w:rPr>
+                <w:rFonts w:eastAsiaTheme="minorEastAsia"/>
+                <w:lang w:val="es-AR"/>
+              </w:rPr>
+            </w:pPr>
+            <w:proofErr w:type="spellStart"/>
+            <w:r>
+              <w:rPr>
+                <w:rFonts w:eastAsiaTheme="minorEastAsia"/>
                 <w:lang w:val="es-AR"/>
               </w:rPr>
               <w:t>Wordle</w:t>
             </w:r>
+            <w:proofErr w:type="spellEnd"/>
           </w:p>
         </w:tc>
         <w:tc>
           <w:tcPr>
-            <w:cnfStyle w:val="000000000000" w:firstRow="0" w:lastRow="0" w:firstColumn="0" w:lastColumn="0" w:oddVBand="0" w:evenVBand="0" w:oddHBand="0" w:evenHBand="0" w:firstRowFirstColumn="0" w:firstRowLastColumn="0" w:lastRowFirstColumn="0" w:lastRowLastColumn="0"/>
             <w:tcW w:w="8971" w:type="dxa"/>
-            <w:tcMar/>
           </w:tcPr>
           <w:p>
             <w:pPr>
-              <w:pStyle w:val="Normal"/>
-              <w:rPr>
-                <w:rFonts w:ascii="Calibri" w:hAnsi="Calibri" w:eastAsia="Calibri" w:cs="Calibri" w:asciiTheme="minorAscii" w:hAnsiTheme="minorAscii" w:eastAsiaTheme="minorAscii" w:cstheme="minorAscii"/>
-                <w:lang w:val="es-AR"/>
-              </w:rPr>
-            </w:pPr>
-            <w:r>
-              <w:rPr>
-                <w:rFonts w:ascii="Calibri" w:hAnsi="Calibri" w:eastAsia="Calibri" w:cs="Calibri" w:asciiTheme="minorAscii" w:hAnsiTheme="minorAscii" w:eastAsiaTheme="minorAscii" w:cstheme="minorAscii"/>
+              <w:cnfStyle w:val="000000000000" w:firstRow="0" w:lastRow="0" w:firstColumn="0" w:lastColumn="0" w:oddVBand="0" w:evenVBand="0" w:oddHBand="0" w:evenHBand="0" w:firstRowFirstColumn="0" w:firstRowLastColumn="0" w:lastRowFirstColumn="0" w:lastRowLastColumn="0"/>
+              <w:rPr>
+                <w:rFonts w:eastAsiaTheme="minorEastAsia"/>
+                <w:lang w:val="es-AR"/>
+              </w:rPr>
+            </w:pPr>
+            <w:r>
+              <w:rPr>
+                <w:rFonts w:eastAsiaTheme="minorEastAsia"/>
                 <w:lang w:val="es-AR"/>
               </w:rPr>
               <w:t>Q: Cuidad, validación</w:t>
@@ -2552,15 +2626,15 @@
           </w:p>
           <w:p>
             <w:pPr>
-              <w:pStyle w:val="Normal"/>
-              <w:rPr>
-                <w:rFonts w:ascii="Calibri" w:hAnsi="Calibri" w:eastAsia="Calibri" w:cs="Calibri" w:asciiTheme="minorAscii" w:hAnsiTheme="minorAscii" w:eastAsiaTheme="minorAscii" w:cstheme="minorAscii"/>
-                <w:lang w:val="es-AR"/>
-              </w:rPr>
-            </w:pPr>
-            <w:r>
-              <w:rPr>
-                <w:rFonts w:ascii="Calibri" w:hAnsi="Calibri" w:eastAsia="Calibri" w:cs="Calibri" w:asciiTheme="minorAscii" w:hAnsiTheme="minorAscii" w:eastAsiaTheme="minorAscii" w:cstheme="minorAscii"/>
+              <w:cnfStyle w:val="000000000000" w:firstRow="0" w:lastRow="0" w:firstColumn="0" w:lastColumn="0" w:oddVBand="0" w:evenVBand="0" w:oddHBand="0" w:evenHBand="0" w:firstRowFirstColumn="0" w:firstRowLastColumn="0" w:lastRowFirstColumn="0" w:lastRowLastColumn="0"/>
+              <w:rPr>
+                <w:rFonts w:eastAsiaTheme="minorEastAsia"/>
+                <w:lang w:val="es-AR"/>
+              </w:rPr>
+            </w:pPr>
+            <w:r>
+              <w:rPr>
+                <w:rFonts w:eastAsiaTheme="minorEastAsia"/>
                 <w:lang w:val="es-AR"/>
               </w:rPr>
               <w:t xml:space="preserve">A: Sólo letras, no importa si es </w:t>
@@ -2568,7 +2642,7 @@
             <w:proofErr w:type="spellStart"/>
             <w:r>
               <w:rPr>
-                <w:rFonts w:ascii="Calibri" w:hAnsi="Calibri" w:eastAsia="Calibri" w:cs="Calibri" w:asciiTheme="minorAscii" w:hAnsiTheme="minorAscii" w:eastAsiaTheme="minorAscii" w:cstheme="minorAscii"/>
+                <w:rFonts w:eastAsiaTheme="minorEastAsia"/>
                 <w:lang w:val="es-AR"/>
               </w:rPr>
               <w:t>mayúsucla</w:t>
@@ -2576,7 +2650,7 @@
             <w:proofErr w:type="spellEnd"/>
             <w:r>
               <w:rPr>
-                <w:rFonts w:ascii="Calibri" w:hAnsi="Calibri" w:eastAsia="Calibri" w:cs="Calibri" w:asciiTheme="minorAscii" w:hAnsiTheme="minorAscii" w:eastAsiaTheme="minorAscii" w:cstheme="minorAscii"/>
+                <w:rFonts w:eastAsiaTheme="minorEastAsia"/>
                 <w:lang w:val="es-AR"/>
               </w:rPr>
               <w:t xml:space="preserve"> o minúscula</w:t>
@@ -2589,42 +2663,40 @@
           <w:tcPr>
             <w:cnfStyle w:val="001000000000" w:firstRow="0" w:lastRow="0" w:firstColumn="1" w:lastColumn="0" w:oddVBand="0" w:evenVBand="0" w:oddHBand="0" w:evenHBand="0" w:firstRowFirstColumn="0" w:firstRowLastColumn="0" w:lastRowFirstColumn="0" w:lastRowLastColumn="0"/>
             <w:tcW w:w="1829" w:type="dxa"/>
-            <w:tcMar/>
           </w:tcPr>
           <w:p>
             <w:pPr>
-              <w:pStyle w:val="Normal"/>
-              <w:rPr>
-                <w:rFonts w:ascii="Calibri" w:hAnsi="Calibri" w:eastAsia="Calibri" w:cs="Calibri" w:asciiTheme="minorAscii" w:hAnsiTheme="minorAscii" w:eastAsiaTheme="minorAscii" w:cstheme="minorAscii"/>
-                <w:lang w:val="es-AR"/>
-              </w:rPr>
-            </w:pPr>
-            <w:r>
-              <w:rPr>
-                <w:rFonts w:ascii="Calibri" w:hAnsi="Calibri" w:eastAsia="Calibri" w:cs="Calibri" w:asciiTheme="minorAscii" w:hAnsiTheme="minorAscii" w:eastAsiaTheme="minorAscii" w:cstheme="minorAscii"/>
+              <w:rPr>
+                <w:rFonts w:eastAsiaTheme="minorEastAsia"/>
+                <w:lang w:val="es-AR"/>
+              </w:rPr>
+            </w:pPr>
+            <w:proofErr w:type="spellStart"/>
+            <w:r>
+              <w:rPr>
+                <w:rFonts w:eastAsiaTheme="minorEastAsia"/>
                 <w:lang w:val="es-AR"/>
               </w:rPr>
               <w:t>Wordle</w:t>
             </w:r>
+            <w:proofErr w:type="spellEnd"/>
           </w:p>
         </w:tc>
         <w:tc>
           <w:tcPr>
-            <w:cnfStyle w:val="000000000000" w:firstRow="0" w:lastRow="0" w:firstColumn="0" w:lastColumn="0" w:oddVBand="0" w:evenVBand="0" w:oddHBand="0" w:evenHBand="0" w:firstRowFirstColumn="0" w:firstRowLastColumn="0" w:lastRowFirstColumn="0" w:lastRowLastColumn="0"/>
             <w:tcW w:w="8971" w:type="dxa"/>
-            <w:tcMar/>
           </w:tcPr>
           <w:p>
             <w:pPr>
-              <w:pStyle w:val="Normal"/>
-              <w:rPr>
-                <w:rFonts w:ascii="Calibri" w:hAnsi="Calibri" w:eastAsia="Calibri" w:cs="Calibri" w:asciiTheme="minorAscii" w:hAnsiTheme="minorAscii" w:eastAsiaTheme="minorAscii" w:cstheme="minorAscii"/>
-                <w:lang w:val="es-AR"/>
-              </w:rPr>
-            </w:pPr>
-            <w:r>
-              <w:rPr>
-                <w:rFonts w:ascii="Calibri" w:hAnsi="Calibri" w:eastAsia="Calibri" w:cs="Calibri" w:asciiTheme="minorAscii" w:hAnsiTheme="minorAscii" w:eastAsiaTheme="minorAscii" w:cstheme="minorAscii"/>
+              <w:cnfStyle w:val="000000000000" w:firstRow="0" w:lastRow="0" w:firstColumn="0" w:lastColumn="0" w:oddVBand="0" w:evenVBand="0" w:oddHBand="0" w:evenHBand="0" w:firstRowFirstColumn="0" w:firstRowLastColumn="0" w:lastRowFirstColumn="0" w:lastRowLastColumn="0"/>
+              <w:rPr>
+                <w:rFonts w:eastAsiaTheme="minorEastAsia"/>
+                <w:lang w:val="es-AR"/>
+              </w:rPr>
+            </w:pPr>
+            <w:r>
+              <w:rPr>
+                <w:rFonts w:eastAsiaTheme="minorEastAsia"/>
                 <w:lang w:val="es-AR"/>
               </w:rPr>
               <w:t>Q: País, validación</w:t>
@@ -2632,18 +2704,50 @@
           </w:p>
           <w:p>
             <w:pPr>
-              <w:pStyle w:val="Normal"/>
-              <w:rPr>
-                <w:rFonts w:ascii="Calibri" w:hAnsi="Calibri" w:eastAsia="Calibri" w:cs="Calibri" w:asciiTheme="minorAscii" w:hAnsiTheme="minorAscii" w:eastAsiaTheme="minorAscii" w:cstheme="minorAscii"/>
-                <w:lang w:val="es-AR"/>
-              </w:rPr>
-            </w:pPr>
-            <w:r>
-              <w:rPr>
-                <w:rFonts w:ascii="Calibri" w:hAnsi="Calibri" w:eastAsia="Calibri" w:cs="Calibri" w:asciiTheme="minorAscii" w:hAnsiTheme="minorAscii" w:eastAsiaTheme="minorAscii" w:cstheme="minorAscii"/>
-                <w:lang w:val="es-AR"/>
-              </w:rPr>
-              <w:t>A: Sólo "United States”</w:t>
+              <w:cnfStyle w:val="000000000000" w:firstRow="0" w:lastRow="0" w:firstColumn="0" w:lastColumn="0" w:oddVBand="0" w:evenVBand="0" w:oddHBand="0" w:evenHBand="0" w:firstRowFirstColumn="0" w:firstRowLastColumn="0" w:lastRowFirstColumn="0" w:lastRowLastColumn="0"/>
+              <w:rPr>
+                <w:rFonts w:eastAsiaTheme="minorEastAsia"/>
+                <w:lang w:val="es-AR"/>
+              </w:rPr>
+            </w:pPr>
+            <w:r>
+              <w:rPr>
+                <w:rFonts w:eastAsiaTheme="minorEastAsia"/>
+                <w:lang w:val="es-AR"/>
+              </w:rPr>
+              <w:t>A: Sólo "</w:t>
+            </w:r>
+            <w:proofErr w:type="spellStart"/>
+            <w:r>
+              <w:rPr>
+                <w:rFonts w:eastAsiaTheme="minorEastAsia"/>
+                <w:lang w:val="es-AR"/>
+              </w:rPr>
+              <w:t>United</w:t>
+            </w:r>
+            <w:proofErr w:type="spellEnd"/>
+            <w:r>
+              <w:rPr>
+                <w:rFonts w:eastAsiaTheme="minorEastAsia"/>
+                <w:lang w:val="es-AR"/>
+              </w:rPr>
+              <w:t xml:space="preserve"> </w:t>
+            </w:r>
+            <w:proofErr w:type="spellStart"/>
+            <w:r>
+              <w:rPr>
+                <w:rFonts w:eastAsiaTheme="minorEastAsia"/>
+                <w:lang w:val="es-AR"/>
+              </w:rPr>
+              <w:t>States</w:t>
+            </w:r>
+            <w:proofErr w:type="spellEnd"/>
+            <w:r>
+              <w:rPr>
+                <w:rFonts w:eastAsiaTheme="minorEastAsia"/>
+                <w:lang w:val="es-AR"/>
+              </w:rPr>
+              <w:t>”</w:t>
             </w:r>
           </w:p>
         </w:tc>
@@ -2653,58 +2757,65 @@
           <w:tcPr>
             <w:cnfStyle w:val="001000000000" w:firstRow="0" w:lastRow="0" w:firstColumn="1" w:lastColumn="0" w:oddVBand="0" w:evenVBand="0" w:oddHBand="0" w:evenHBand="0" w:firstRowFirstColumn="0" w:firstRowLastColumn="0" w:lastRowFirstColumn="0" w:lastRowLastColumn="0"/>
             <w:tcW w:w="1829" w:type="dxa"/>
-            <w:tcMar/>
           </w:tcPr>
           <w:p>
             <w:pPr>
-              <w:pStyle w:val="Normal"/>
-              <w:rPr>
-                <w:rFonts w:ascii="Calibri" w:hAnsi="Calibri" w:eastAsia="Calibri" w:cs="Calibri" w:asciiTheme="minorAscii" w:hAnsiTheme="minorAscii" w:eastAsiaTheme="minorAscii" w:cstheme="minorAscii"/>
-                <w:lang w:val="es-AR"/>
-              </w:rPr>
-            </w:pPr>
-            <w:r>
-              <w:rPr>
-                <w:rFonts w:ascii="Calibri" w:hAnsi="Calibri" w:eastAsia="Calibri" w:cs="Calibri" w:asciiTheme="minorAscii" w:hAnsiTheme="minorAscii" w:eastAsiaTheme="minorAscii" w:cstheme="minorAscii"/>
+              <w:rPr>
+                <w:rFonts w:eastAsiaTheme="minorEastAsia"/>
+                <w:lang w:val="es-AR"/>
+              </w:rPr>
+            </w:pPr>
+            <w:proofErr w:type="spellStart"/>
+            <w:r>
+              <w:rPr>
+                <w:rFonts w:eastAsiaTheme="minorEastAsia"/>
                 <w:lang w:val="es-AR"/>
               </w:rPr>
               <w:t>Wordle</w:t>
             </w:r>
+            <w:proofErr w:type="spellEnd"/>
           </w:p>
         </w:tc>
         <w:tc>
           <w:tcPr>
-            <w:cnfStyle w:val="000000000000" w:firstRow="0" w:lastRow="0" w:firstColumn="0" w:lastColumn="0" w:oddVBand="0" w:evenVBand="0" w:oddHBand="0" w:evenHBand="0" w:firstRowFirstColumn="0" w:firstRowLastColumn="0" w:lastRowFirstColumn="0" w:lastRowLastColumn="0"/>
             <w:tcW w:w="8971" w:type="dxa"/>
-            <w:tcMar/>
           </w:tcPr>
           <w:p>
             <w:pPr>
-              <w:pStyle w:val="Normal"/>
-              <w:rPr>
-                <w:rFonts w:ascii="Calibri" w:hAnsi="Calibri" w:eastAsia="Calibri" w:cs="Calibri" w:asciiTheme="minorAscii" w:hAnsiTheme="minorAscii" w:eastAsiaTheme="minorAscii" w:cstheme="minorAscii"/>
-                <w:lang w:val="es-AR"/>
-              </w:rPr>
-            </w:pPr>
-            <w:r>
-              <w:rPr>
-                <w:rFonts w:ascii="Calibri" w:hAnsi="Calibri" w:eastAsia="Calibri" w:cs="Calibri" w:asciiTheme="minorAscii" w:hAnsiTheme="minorAscii" w:eastAsiaTheme="minorAscii" w:cstheme="minorAscii"/>
-                <w:lang w:val="es-AR"/>
-              </w:rPr>
-              <w:t>Q: State</w:t>
-            </w:r>
-          </w:p>
-          <w:p>
-            <w:pPr>
-              <w:pStyle w:val="Normal"/>
-              <w:rPr>
-                <w:rFonts w:ascii="Calibri" w:hAnsi="Calibri" w:eastAsia="Calibri" w:cs="Calibri" w:asciiTheme="minorAscii" w:hAnsiTheme="minorAscii" w:eastAsiaTheme="minorAscii" w:cstheme="minorAscii"/>
-                <w:lang w:val="es-AR"/>
-              </w:rPr>
-            </w:pPr>
-            <w:r>
-              <w:rPr>
-                <w:rFonts w:ascii="Calibri" w:hAnsi="Calibri" w:eastAsia="Calibri" w:cs="Calibri" w:asciiTheme="minorAscii" w:hAnsiTheme="minorAscii" w:eastAsiaTheme="minorAscii" w:cstheme="minorAscii"/>
+              <w:cnfStyle w:val="000000000000" w:firstRow="0" w:lastRow="0" w:firstColumn="0" w:lastColumn="0" w:oddVBand="0" w:evenVBand="0" w:oddHBand="0" w:evenHBand="0" w:firstRowFirstColumn="0" w:firstRowLastColumn="0" w:lastRowFirstColumn="0" w:lastRowLastColumn="0"/>
+              <w:rPr>
+                <w:rFonts w:eastAsiaTheme="minorEastAsia"/>
+                <w:lang w:val="es-AR"/>
+              </w:rPr>
+            </w:pPr>
+            <w:r>
+              <w:rPr>
+                <w:rFonts w:eastAsiaTheme="minorEastAsia"/>
+                <w:lang w:val="es-AR"/>
+              </w:rPr>
+              <w:t xml:space="preserve">Q: </w:t>
+            </w:r>
+            <w:proofErr w:type="spellStart"/>
+            <w:r>
+              <w:rPr>
+                <w:rFonts w:eastAsiaTheme="minorEastAsia"/>
+                <w:lang w:val="es-AR"/>
+              </w:rPr>
+              <w:t>State</w:t>
+            </w:r>
+            <w:proofErr w:type="spellEnd"/>
+          </w:p>
+          <w:p>
+            <w:pPr>
+              <w:cnfStyle w:val="000000000000" w:firstRow="0" w:lastRow="0" w:firstColumn="0" w:lastColumn="0" w:oddVBand="0" w:evenVBand="0" w:oddHBand="0" w:evenHBand="0" w:firstRowFirstColumn="0" w:firstRowLastColumn="0" w:lastRowFirstColumn="0" w:lastRowLastColumn="0"/>
+              <w:rPr>
+                <w:rFonts w:eastAsiaTheme="minorEastAsia"/>
+                <w:lang w:val="es-AR"/>
+              </w:rPr>
+            </w:pPr>
+            <w:r>
+              <w:rPr>
+                <w:rFonts w:eastAsiaTheme="minorEastAsia"/>
                 <w:lang w:val="es-AR"/>
               </w:rPr>
               <w:t>A: sólo estados de "</w:t>
@@ -2712,7 +2823,7 @@
             <w:proofErr w:type="spellStart"/>
             <w:r>
               <w:rPr>
-                <w:rFonts w:ascii="Calibri" w:hAnsi="Calibri" w:eastAsia="Calibri" w:cs="Calibri" w:asciiTheme="minorAscii" w:hAnsiTheme="minorAscii" w:eastAsiaTheme="minorAscii" w:cstheme="minorAscii"/>
+                <w:rFonts w:eastAsiaTheme="minorEastAsia"/>
                 <w:lang w:val="es-AR"/>
               </w:rPr>
               <w:t>United</w:t>
@@ -2720,21 +2831,23 @@
             <w:proofErr w:type="spellEnd"/>
             <w:r>
               <w:rPr>
-                <w:rFonts w:ascii="Calibri" w:hAnsi="Calibri" w:eastAsia="Calibri" w:cs="Calibri" w:asciiTheme="minorAscii" w:hAnsiTheme="minorAscii" w:eastAsiaTheme="minorAscii" w:cstheme="minorAscii"/>
+                <w:rFonts w:eastAsiaTheme="minorEastAsia"/>
                 <w:lang w:val="es-AR"/>
               </w:rPr>
               <w:t xml:space="preserve"> </w:t>
             </w:r>
-            <w:r>
-              <w:rPr>
-                <w:rFonts w:ascii="Calibri" w:hAnsi="Calibri" w:eastAsia="Calibri" w:cs="Calibri" w:asciiTheme="minorAscii" w:hAnsiTheme="minorAscii" w:eastAsiaTheme="minorAscii" w:cstheme="minorAscii"/>
+            <w:proofErr w:type="spellStart"/>
+            <w:r>
+              <w:rPr>
+                <w:rFonts w:eastAsiaTheme="minorEastAsia"/>
                 <w:lang w:val="es-AR"/>
               </w:rPr>
               <w:t>States</w:t>
             </w:r>
-            <w:r>
-              <w:rPr>
-                <w:rFonts w:ascii="Calibri" w:hAnsi="Calibri" w:eastAsia="Calibri" w:cs="Calibri" w:asciiTheme="minorAscii" w:hAnsiTheme="minorAscii" w:eastAsiaTheme="minorAscii" w:cstheme="minorAscii"/>
+            <w:proofErr w:type="spellEnd"/>
+            <w:r>
+              <w:rPr>
+                <w:rFonts w:eastAsiaTheme="minorEastAsia"/>
                 <w:lang w:val="es-AR"/>
               </w:rPr>
               <w:t>”. Es un selector del estado, y se puede elegir sólo 1</w:t>
@@ -2747,58 +2860,65 @@
           <w:tcPr>
             <w:cnfStyle w:val="001000000000" w:firstRow="0" w:lastRow="0" w:firstColumn="1" w:lastColumn="0" w:oddVBand="0" w:evenVBand="0" w:oddHBand="0" w:evenHBand="0" w:firstRowFirstColumn="0" w:firstRowLastColumn="0" w:lastRowFirstColumn="0" w:lastRowLastColumn="0"/>
             <w:tcW w:w="1829" w:type="dxa"/>
-            <w:tcMar/>
           </w:tcPr>
           <w:p>
             <w:pPr>
-              <w:pStyle w:val="Normal"/>
-              <w:rPr>
-                <w:rFonts w:ascii="Calibri" w:hAnsi="Calibri" w:eastAsia="Calibri" w:cs="Calibri" w:asciiTheme="minorAscii" w:hAnsiTheme="minorAscii" w:eastAsiaTheme="minorAscii" w:cstheme="minorAscii"/>
-                <w:lang w:val="es-AR"/>
-              </w:rPr>
-            </w:pPr>
-            <w:r>
-              <w:rPr>
-                <w:rFonts w:ascii="Calibri" w:hAnsi="Calibri" w:eastAsia="Calibri" w:cs="Calibri" w:asciiTheme="minorAscii" w:hAnsiTheme="minorAscii" w:eastAsiaTheme="minorAscii" w:cstheme="minorAscii"/>
+              <w:rPr>
+                <w:rFonts w:eastAsiaTheme="minorEastAsia"/>
+                <w:lang w:val="es-AR"/>
+              </w:rPr>
+            </w:pPr>
+            <w:proofErr w:type="spellStart"/>
+            <w:r>
+              <w:rPr>
+                <w:rFonts w:eastAsiaTheme="minorEastAsia"/>
                 <w:lang w:val="es-AR"/>
               </w:rPr>
               <w:t>Wordle</w:t>
             </w:r>
+            <w:proofErr w:type="spellEnd"/>
           </w:p>
         </w:tc>
         <w:tc>
           <w:tcPr>
-            <w:cnfStyle w:val="000000000000" w:firstRow="0" w:lastRow="0" w:firstColumn="0" w:lastColumn="0" w:oddVBand="0" w:evenVBand="0" w:oddHBand="0" w:evenHBand="0" w:firstRowFirstColumn="0" w:firstRowLastColumn="0" w:lastRowFirstColumn="0" w:lastRowLastColumn="0"/>
             <w:tcW w:w="8971" w:type="dxa"/>
-            <w:tcMar/>
           </w:tcPr>
           <w:p>
             <w:pPr>
-              <w:pStyle w:val="Normal"/>
-              <w:rPr>
-                <w:rFonts w:ascii="Calibri" w:hAnsi="Calibri" w:eastAsia="Calibri" w:cs="Calibri" w:asciiTheme="minorAscii" w:hAnsiTheme="minorAscii" w:eastAsiaTheme="minorAscii" w:cstheme="minorAscii"/>
-                <w:lang w:val="es-AR"/>
-              </w:rPr>
-            </w:pPr>
-            <w:r>
-              <w:rPr>
-                <w:rFonts w:ascii="Calibri" w:hAnsi="Calibri" w:eastAsia="Calibri" w:cs="Calibri" w:asciiTheme="minorAscii" w:hAnsiTheme="minorAscii" w:eastAsiaTheme="minorAscii" w:cstheme="minorAscii"/>
-                <w:lang w:val="es-AR"/>
-              </w:rPr>
-              <w:t>Q: Zip Code</w:t>
-            </w:r>
-          </w:p>
-          <w:p>
-            <w:pPr>
-              <w:pStyle w:val="Normal"/>
-              <w:rPr>
-                <w:rFonts w:ascii="Calibri" w:hAnsi="Calibri" w:eastAsia="Calibri" w:cs="Calibri" w:asciiTheme="minorAscii" w:hAnsiTheme="minorAscii" w:eastAsiaTheme="minorAscii" w:cstheme="minorAscii"/>
-                <w:lang w:val="es-AR"/>
-              </w:rPr>
-            </w:pPr>
-            <w:r>
-              <w:rPr>
-                <w:rFonts w:ascii="Calibri" w:hAnsi="Calibri" w:eastAsia="Calibri" w:cs="Calibri" w:asciiTheme="minorAscii" w:hAnsiTheme="minorAscii" w:eastAsiaTheme="minorAscii" w:cstheme="minorAscii"/>
+              <w:cnfStyle w:val="000000000000" w:firstRow="0" w:lastRow="0" w:firstColumn="0" w:lastColumn="0" w:oddVBand="0" w:evenVBand="0" w:oddHBand="0" w:evenHBand="0" w:firstRowFirstColumn="0" w:firstRowLastColumn="0" w:lastRowFirstColumn="0" w:lastRowLastColumn="0"/>
+              <w:rPr>
+                <w:rFonts w:eastAsiaTheme="minorEastAsia"/>
+                <w:lang w:val="es-AR"/>
+              </w:rPr>
+            </w:pPr>
+            <w:r>
+              <w:rPr>
+                <w:rFonts w:eastAsiaTheme="minorEastAsia"/>
+                <w:lang w:val="es-AR"/>
+              </w:rPr>
+              <w:t xml:space="preserve">Q: Zip </w:t>
+            </w:r>
+            <w:proofErr w:type="spellStart"/>
+            <w:r>
+              <w:rPr>
+                <w:rFonts w:eastAsiaTheme="minorEastAsia"/>
+                <w:lang w:val="es-AR"/>
+              </w:rPr>
+              <w:t>Code</w:t>
+            </w:r>
+            <w:proofErr w:type="spellEnd"/>
+          </w:p>
+          <w:p>
+            <w:pPr>
+              <w:cnfStyle w:val="000000000000" w:firstRow="0" w:lastRow="0" w:firstColumn="0" w:lastColumn="0" w:oddVBand="0" w:evenVBand="0" w:oddHBand="0" w:evenHBand="0" w:firstRowFirstColumn="0" w:firstRowLastColumn="0" w:lastRowFirstColumn="0" w:lastRowLastColumn="0"/>
+              <w:rPr>
+                <w:rFonts w:eastAsiaTheme="minorEastAsia"/>
+                <w:lang w:val="es-AR"/>
+              </w:rPr>
+            </w:pPr>
+            <w:r>
+              <w:rPr>
+                <w:rFonts w:eastAsiaTheme="minorEastAsia"/>
                 <w:lang w:val="es-AR"/>
               </w:rPr>
               <w:t>A: Sólo números. Deben pertenecer al estado</w:t>
@@ -2811,19 +2931,17 @@
           <w:tcPr>
             <w:cnfStyle w:val="001000000000" w:firstRow="0" w:lastRow="0" w:firstColumn="1" w:lastColumn="0" w:oddVBand="0" w:evenVBand="0" w:oddHBand="0" w:evenHBand="0" w:firstRowFirstColumn="0" w:firstRowLastColumn="0" w:lastRowFirstColumn="0" w:lastRowLastColumn="0"/>
             <w:tcW w:w="1829" w:type="dxa"/>
-            <w:tcMar/>
           </w:tcPr>
           <w:p>
             <w:pPr>
-              <w:pStyle w:val="Normal"/>
-              <w:rPr>
-                <w:rFonts w:ascii="Calibri" w:hAnsi="Calibri" w:eastAsia="Calibri" w:cs="Calibri" w:asciiTheme="minorAscii" w:hAnsiTheme="minorAscii" w:eastAsiaTheme="minorAscii" w:cstheme="minorAscii"/>
-                <w:lang w:val="es-AR"/>
-              </w:rPr>
-            </w:pPr>
-            <w:r>
-              <w:rPr>
-                <w:rFonts w:ascii="Calibri" w:hAnsi="Calibri" w:eastAsia="Calibri" w:cs="Calibri" w:asciiTheme="minorAscii" w:hAnsiTheme="minorAscii" w:eastAsiaTheme="minorAscii" w:cstheme="minorAscii"/>
+              <w:rPr>
+                <w:rFonts w:eastAsiaTheme="minorEastAsia"/>
+                <w:lang w:val="es-AR"/>
+              </w:rPr>
+            </w:pPr>
+            <w:r>
+              <w:rPr>
+                <w:rFonts w:eastAsiaTheme="minorEastAsia"/>
                 <w:lang w:val="es-AR"/>
               </w:rPr>
               <w:t>Black Jack</w:t>
@@ -2832,42 +2950,40 @@
         </w:tc>
         <w:tc>
           <w:tcPr>
-            <w:cnfStyle w:val="000000000000" w:firstRow="0" w:lastRow="0" w:firstColumn="0" w:lastColumn="0" w:oddVBand="0" w:evenVBand="0" w:oddHBand="0" w:evenHBand="0" w:firstRowFirstColumn="0" w:firstRowLastColumn="0" w:lastRowFirstColumn="0" w:lastRowLastColumn="0"/>
             <w:tcW w:w="8971" w:type="dxa"/>
-            <w:tcMar/>
           </w:tcPr>
           <w:p>
             <w:pPr>
-              <w:pStyle w:val="Normal"/>
-              <w:rPr>
-                <w:rFonts w:ascii="Calibri" w:hAnsi="Calibri" w:eastAsia="Calibri" w:cs="Calibri" w:asciiTheme="minorAscii" w:hAnsiTheme="minorAscii" w:eastAsiaTheme="minorAscii" w:cstheme="minorAscii"/>
-                <w:lang w:val="es-AR"/>
-              </w:rPr>
-            </w:pPr>
-            <w:r>
-              <w:rPr>
-                <w:rFonts w:ascii="Calibri" w:hAnsi="Calibri" w:eastAsia="Calibri" w:cs="Calibri" w:asciiTheme="minorAscii" w:hAnsiTheme="minorAscii" w:eastAsiaTheme="minorAscii" w:cstheme="minorAscii"/>
+              <w:cnfStyle w:val="000000000000" w:firstRow="0" w:lastRow="0" w:firstColumn="0" w:lastColumn="0" w:oddVBand="0" w:evenVBand="0" w:oddHBand="0" w:evenHBand="0" w:firstRowFirstColumn="0" w:firstRowLastColumn="0" w:lastRowFirstColumn="0" w:lastRowLastColumn="0"/>
+              <w:rPr>
+                <w:rFonts w:eastAsiaTheme="minorEastAsia"/>
+                <w:lang w:val="es-AR"/>
+              </w:rPr>
+            </w:pPr>
+            <w:r>
+              <w:rPr>
+                <w:rFonts w:eastAsiaTheme="minorEastAsia"/>
                 <w:lang w:val="es-AR"/>
               </w:rPr>
               <w:t xml:space="preserve">Q: Hay alguna </w:t>
             </w:r>
             <w:r>
               <w:rPr>
-                <w:rFonts w:ascii="Calibri" w:hAnsi="Calibri" w:eastAsia="Calibri" w:cs="Calibri" w:asciiTheme="minorAscii" w:hAnsiTheme="minorAscii" w:eastAsiaTheme="minorAscii" w:cstheme="minorAscii"/>
+                <w:rFonts w:eastAsiaTheme="minorEastAsia"/>
                 <w:lang w:val="es-AR"/>
               </w:rPr>
               <w:t>comparación</w:t>
             </w:r>
             <w:r>
               <w:rPr>
-                <w:rFonts w:ascii="Calibri" w:hAnsi="Calibri" w:eastAsia="Calibri" w:cs="Calibri" w:asciiTheme="minorAscii" w:hAnsiTheme="minorAscii" w:eastAsiaTheme="minorAscii" w:cstheme="minorAscii"/>
+                <w:rFonts w:eastAsiaTheme="minorEastAsia"/>
                 <w:lang w:val="es-AR"/>
               </w:rPr>
               <w:t xml:space="preserve"> del sistema por el número de teléfono</w:t>
             </w:r>
             <w:r>
               <w:rPr>
-                <w:rFonts w:ascii="Calibri" w:hAnsi="Calibri" w:eastAsia="Calibri" w:cs="Calibri" w:asciiTheme="minorAscii" w:hAnsiTheme="minorAscii" w:eastAsiaTheme="minorAscii" w:cstheme="minorAscii"/>
+                <w:rFonts w:eastAsiaTheme="minorEastAsia"/>
                 <w:lang w:val="es-AR"/>
               </w:rPr>
               <w:t>?</w:t>
@@ -2875,15 +2991,15 @@
           </w:p>
           <w:p>
             <w:pPr>
-              <w:pStyle w:val="Normal"/>
-              <w:rPr>
-                <w:rFonts w:ascii="Calibri" w:hAnsi="Calibri" w:eastAsia="Calibri" w:cs="Calibri" w:asciiTheme="minorAscii" w:hAnsiTheme="minorAscii" w:eastAsiaTheme="minorAscii" w:cstheme="minorAscii"/>
-                <w:lang w:val="es-AR"/>
-              </w:rPr>
-            </w:pPr>
-            <w:r>
-              <w:rPr>
-                <w:rFonts w:ascii="Calibri" w:hAnsi="Calibri" w:eastAsia="Calibri" w:cs="Calibri" w:asciiTheme="minorAscii" w:hAnsiTheme="minorAscii" w:eastAsiaTheme="minorAscii" w:cstheme="minorAscii"/>
+              <w:cnfStyle w:val="000000000000" w:firstRow="0" w:lastRow="0" w:firstColumn="0" w:lastColumn="0" w:oddVBand="0" w:evenVBand="0" w:oddHBand="0" w:evenHBand="0" w:firstRowFirstColumn="0" w:firstRowLastColumn="0" w:lastRowFirstColumn="0" w:lastRowLastColumn="0"/>
+              <w:rPr>
+                <w:rFonts w:eastAsiaTheme="minorEastAsia"/>
+                <w:lang w:val="es-AR"/>
+              </w:rPr>
+            </w:pPr>
+            <w:r>
+              <w:rPr>
+                <w:rFonts w:eastAsiaTheme="minorEastAsia"/>
                 <w:lang w:val="es-AR"/>
               </w:rPr>
               <w:t>A: No hay verificación de que ese número sea correcto. Esta fuera de alcance</w:t>
@@ -2896,26 +3012,24 @@
           <w:tcPr>
             <w:cnfStyle w:val="001000000000" w:firstRow="0" w:lastRow="0" w:firstColumn="1" w:lastColumn="0" w:oddVBand="0" w:evenVBand="0" w:oddHBand="0" w:evenHBand="0" w:firstRowFirstColumn="0" w:firstRowLastColumn="0" w:lastRowFirstColumn="0" w:lastRowLastColumn="0"/>
             <w:tcW w:w="1829" w:type="dxa"/>
-            <w:tcMar/>
           </w:tcPr>
           <w:p>
             <w:pPr>
-              <w:pStyle w:val="Normal"/>
-              <w:rPr>
-                <w:rFonts w:ascii="Calibri" w:hAnsi="Calibri" w:eastAsia="Calibri" w:cs="Calibri" w:asciiTheme="minorAscii" w:hAnsiTheme="minorAscii" w:eastAsiaTheme="minorAscii" w:cstheme="minorAscii"/>
-                <w:lang w:val="es-AR"/>
-              </w:rPr>
-            </w:pPr>
-            <w:r>
-              <w:rPr>
-                <w:rFonts w:ascii="Calibri" w:hAnsi="Calibri" w:eastAsia="Calibri" w:cs="Calibri" w:asciiTheme="minorAscii" w:hAnsiTheme="minorAscii" w:eastAsiaTheme="minorAscii" w:cstheme="minorAscii"/>
+              <w:rPr>
+                <w:rFonts w:eastAsiaTheme="minorEastAsia"/>
+                <w:lang w:val="es-AR"/>
+              </w:rPr>
+            </w:pPr>
+            <w:r>
+              <w:rPr>
+                <w:rFonts w:eastAsiaTheme="minorEastAsia"/>
                 <w:lang w:val="es-AR"/>
               </w:rPr>
               <w:t>Los Alfa</w:t>
             </w:r>
             <w:r>
               <w:rPr>
-                <w:rFonts w:ascii="Calibri" w:hAnsi="Calibri" w:eastAsia="Calibri" w:cs="Calibri" w:asciiTheme="minorAscii" w:hAnsiTheme="minorAscii" w:eastAsiaTheme="minorAscii" w:cstheme="minorAscii"/>
+                <w:rFonts w:eastAsiaTheme="minorEastAsia"/>
                 <w:lang w:val="es-AR"/>
               </w:rPr>
               <w:t>/ Sin Señal</w:t>
@@ -2924,28 +3038,26 @@
         </w:tc>
         <w:tc>
           <w:tcPr>
-            <w:cnfStyle w:val="000000000000" w:firstRow="0" w:lastRow="0" w:firstColumn="0" w:lastColumn="0" w:oddVBand="0" w:evenVBand="0" w:oddHBand="0" w:evenHBand="0" w:firstRowFirstColumn="0" w:firstRowLastColumn="0" w:lastRowFirstColumn="0" w:lastRowLastColumn="0"/>
             <w:tcW w:w="8971" w:type="dxa"/>
-            <w:tcMar/>
           </w:tcPr>
           <w:p>
             <w:pPr>
-              <w:pStyle w:val="Normal"/>
-              <w:rPr>
-                <w:rFonts w:ascii="Calibri" w:hAnsi="Calibri" w:eastAsia="Calibri" w:cs="Calibri" w:asciiTheme="minorAscii" w:hAnsiTheme="minorAscii" w:eastAsiaTheme="minorAscii" w:cstheme="minorAscii"/>
-                <w:lang w:val="es-AR"/>
-              </w:rPr>
-            </w:pPr>
-            <w:r>
-              <w:rPr>
-                <w:rFonts w:ascii="Calibri" w:hAnsi="Calibri" w:eastAsia="Calibri" w:cs="Calibri" w:asciiTheme="minorAscii" w:hAnsiTheme="minorAscii" w:eastAsiaTheme="minorAscii" w:cstheme="minorAscii"/>
+              <w:cnfStyle w:val="000000000000" w:firstRow="0" w:lastRow="0" w:firstColumn="0" w:lastColumn="0" w:oddVBand="0" w:evenVBand="0" w:oddHBand="0" w:evenHBand="0" w:firstRowFirstColumn="0" w:firstRowLastColumn="0" w:lastRowFirstColumn="0" w:lastRowLastColumn="0"/>
+              <w:rPr>
+                <w:rFonts w:eastAsiaTheme="minorEastAsia"/>
+                <w:lang w:val="es-AR"/>
+              </w:rPr>
+            </w:pPr>
+            <w:r>
+              <w:rPr>
+                <w:rFonts w:eastAsiaTheme="minorEastAsia"/>
                 <w:lang w:val="es-AR"/>
               </w:rPr>
               <w:t xml:space="preserve">Q: </w:t>
             </w:r>
             <w:r>
               <w:rPr>
-                <w:rFonts w:ascii="Calibri" w:hAnsi="Calibri" w:eastAsia="Calibri" w:cs="Calibri" w:asciiTheme="minorAscii" w:hAnsiTheme="minorAscii" w:eastAsiaTheme="minorAscii" w:cstheme="minorAscii"/>
+                <w:rFonts w:eastAsiaTheme="minorEastAsia"/>
                 <w:lang w:val="es-AR"/>
               </w:rPr>
               <w:t>¿fecha de nacimiento, validación del campo?</w:t>
@@ -2953,43 +3065,43 @@
           </w:p>
           <w:p>
             <w:pPr>
-              <w:pStyle w:val="Normal"/>
-              <w:rPr>
-                <w:rFonts w:ascii="Calibri" w:hAnsi="Calibri" w:eastAsia="Calibri" w:cs="Calibri" w:asciiTheme="minorAscii" w:hAnsiTheme="minorAscii" w:eastAsiaTheme="minorAscii" w:cstheme="minorAscii"/>
-                <w:lang w:val="es-AR"/>
-              </w:rPr>
-            </w:pPr>
-            <w:r>
-              <w:rPr>
-                <w:rFonts w:ascii="Calibri" w:hAnsi="Calibri" w:eastAsia="Calibri" w:cs="Calibri" w:asciiTheme="minorAscii" w:hAnsiTheme="minorAscii" w:eastAsiaTheme="minorAscii" w:cstheme="minorAscii"/>
+              <w:cnfStyle w:val="000000000000" w:firstRow="0" w:lastRow="0" w:firstColumn="0" w:lastColumn="0" w:oddVBand="0" w:evenVBand="0" w:oddHBand="0" w:evenHBand="0" w:firstRowFirstColumn="0" w:firstRowLastColumn="0" w:lastRowFirstColumn="0" w:lastRowLastColumn="0"/>
+              <w:rPr>
+                <w:rFonts w:eastAsiaTheme="minorEastAsia"/>
+                <w:lang w:val="es-AR"/>
+              </w:rPr>
+            </w:pPr>
+            <w:r>
+              <w:rPr>
+                <w:rFonts w:eastAsiaTheme="minorEastAsia"/>
                 <w:lang w:val="es-AR"/>
               </w:rPr>
               <w:t xml:space="preserve">A: son válidas las Fechas anteriores al 1 </w:t>
             </w:r>
             <w:r>
               <w:rPr>
-                <w:rFonts w:ascii="Calibri" w:hAnsi="Calibri" w:eastAsia="Calibri" w:cs="Calibri" w:asciiTheme="minorAscii" w:hAnsiTheme="minorAscii" w:eastAsiaTheme="minorAscii" w:cstheme="minorAscii"/>
+                <w:rFonts w:eastAsiaTheme="minorEastAsia"/>
                 <w:lang w:val="es-AR"/>
               </w:rPr>
               <w:t>enero</w:t>
             </w:r>
             <w:r>
               <w:rPr>
-                <w:rFonts w:ascii="Calibri" w:hAnsi="Calibri" w:eastAsia="Calibri" w:cs="Calibri" w:asciiTheme="minorAscii" w:hAnsiTheme="minorAscii" w:eastAsiaTheme="minorAscii" w:cstheme="minorAscii"/>
+                <w:rFonts w:eastAsiaTheme="minorEastAsia"/>
                 <w:lang w:val="es-AR"/>
               </w:rPr>
               <w:t xml:space="preserve"> de 1994</w:t>
             </w:r>
             <w:r>
               <w:rPr>
-                <w:rFonts w:ascii="Calibri" w:hAnsi="Calibri" w:eastAsia="Calibri" w:cs="Calibri" w:asciiTheme="minorAscii" w:hAnsiTheme="minorAscii" w:eastAsiaTheme="minorAscii" w:cstheme="minorAscii"/>
+                <w:rFonts w:eastAsiaTheme="minorEastAsia"/>
                 <w:lang w:val="es-AR"/>
               </w:rPr>
               <w:t xml:space="preserve"> (sin incluirla)</w:t>
             </w:r>
             <w:r>
               <w:rPr>
-                <w:rFonts w:ascii="Calibri" w:hAnsi="Calibri" w:eastAsia="Calibri" w:cs="Calibri" w:asciiTheme="minorAscii" w:hAnsiTheme="minorAscii" w:eastAsiaTheme="minorAscii" w:cstheme="minorAscii"/>
+                <w:rFonts w:eastAsiaTheme="minorEastAsia"/>
                 <w:lang w:val="es-AR"/>
               </w:rPr>
               <w:t xml:space="preserve">. </w:t>
@@ -3008,7 +3120,7 @@
     <w:p>
       <w:pPr>
         <w:rPr>
-          <w:rFonts w:asciiTheme="majorHAnsi" w:hAnsiTheme="majorHAnsi" w:eastAsiaTheme="majorEastAsia" w:cstheme="majorBidi"/>
+          <w:rFonts w:asciiTheme="majorHAnsi" w:eastAsiaTheme="majorEastAsia" w:hAnsiTheme="majorHAnsi" w:cstheme="majorBidi"/>
           <w:i/>
           <w:iCs/>
           <w:color w:val="729928" w:themeColor="accent1" w:themeShade="BF"/>
@@ -3143,7 +3255,7 @@
                     <pic:cNvPicPr/>
                   </pic:nvPicPr>
                   <pic:blipFill>
-                    <a:blip r:embed="rId10"/>
+                    <a:blip r:embed="rId13"/>
                     <a:stretch>
                       <a:fillRect/>
                     </a:stretch>
@@ -3215,7 +3327,7 @@
                     <pic:cNvPicPr/>
                   </pic:nvPicPr>
                   <pic:blipFill>
-                    <a:blip r:embed="rId11"/>
+                    <a:blip r:embed="rId14"/>
                     <a:stretch>
                       <a:fillRect/>
                     </a:stretch>
@@ -3264,7 +3376,7 @@
                     <pic:cNvPicPr/>
                   </pic:nvPicPr>
                   <pic:blipFill>
-                    <a:blip r:embed="rId12"/>
+                    <a:blip r:embed="rId15"/>
                     <a:stretch>
                       <a:fillRect/>
                     </a:stretch>
@@ -3314,7 +3426,7 @@
                     <pic:cNvPicPr/>
                   </pic:nvPicPr>
                   <pic:blipFill>
-                    <a:blip r:embed="rId13"/>
+                    <a:blip r:embed="rId16"/>
                     <a:stretch>
                       <a:fillRect/>
                     </a:stretch>
@@ -3363,7 +3475,7 @@
                     <pic:cNvPicPr/>
                   </pic:nvPicPr>
                   <pic:blipFill>
-                    <a:blip r:embed="rId14"/>
+                    <a:blip r:embed="rId17"/>
                     <a:stretch>
                       <a:fillRect/>
                     </a:stretch>
@@ -3410,24 +3522,25 @@
         <w:gridCol w:w="9127"/>
       </w:tblGrid>
       <w:tr>
+        <w:trPr>
+          <w:cnfStyle w:val="100000000000" w:firstRow="1" w:lastRow="0" w:firstColumn="0" w:lastColumn="0" w:oddVBand="0" w:evenVBand="0" w:oddHBand="0" w:evenHBand="0" w:firstRowFirstColumn="0" w:firstRowLastColumn="0" w:lastRowFirstColumn="0" w:lastRowLastColumn="0"/>
+        </w:trPr>
         <w:tc>
           <w:tcPr>
             <w:cnfStyle w:val="001000000000" w:firstRow="0" w:lastRow="0" w:firstColumn="1" w:lastColumn="0" w:oddVBand="0" w:evenVBand="0" w:oddHBand="0" w:evenHBand="0" w:firstRowFirstColumn="0" w:firstRowLastColumn="0" w:lastRowFirstColumn="0" w:lastRowLastColumn="0"/>
             <w:tcW w:w="1673" w:type="dxa"/>
-            <w:tcMar/>
           </w:tcPr>
           <w:p>
             <w:pPr>
-              <w:pStyle w:val="Normal"/>
-              <w:rPr>
-                <w:rFonts w:ascii="Calibri" w:hAnsi="Calibri" w:eastAsia="Calibri" w:cs="Calibri" w:asciiTheme="minorAscii" w:hAnsiTheme="minorAscii" w:eastAsiaTheme="minorAscii" w:cstheme="minorAscii"/>
+              <w:rPr>
+                <w:rFonts w:eastAsiaTheme="minorEastAsia"/>
                 <w:lang w:val="es-AR"/>
               </w:rPr>
             </w:pPr>
             <w:proofErr w:type="spellStart"/>
             <w:r>
               <w:rPr>
-                <w:rFonts w:ascii="Calibri" w:hAnsi="Calibri" w:eastAsia="Calibri" w:cs="Calibri" w:asciiTheme="minorAscii" w:hAnsiTheme="minorAscii" w:eastAsiaTheme="minorAscii" w:cstheme="minorAscii"/>
+                <w:rFonts w:eastAsiaTheme="minorEastAsia"/>
                 <w:lang w:val="es-AR"/>
               </w:rPr>
               <w:t>Team</w:t>
@@ -3437,21 +3550,19 @@
         </w:tc>
         <w:tc>
           <w:tcPr>
-            <w:cnfStyle w:val="000000000000" w:firstRow="0" w:lastRow="0" w:firstColumn="0" w:lastColumn="0" w:oddVBand="0" w:evenVBand="0" w:oddHBand="0" w:evenHBand="0" w:firstRowFirstColumn="0" w:firstRowLastColumn="0" w:lastRowFirstColumn="0" w:lastRowLastColumn="0"/>
             <w:tcW w:w="9127" w:type="dxa"/>
-            <w:tcMar/>
           </w:tcPr>
           <w:p>
             <w:pPr>
-              <w:pStyle w:val="Normal"/>
-              <w:rPr>
-                <w:rFonts w:ascii="Calibri" w:hAnsi="Calibri" w:eastAsia="Calibri" w:cs="Calibri" w:asciiTheme="minorAscii" w:hAnsiTheme="minorAscii" w:eastAsiaTheme="minorAscii" w:cstheme="minorAscii"/>
-                <w:lang w:val="es-AR"/>
-              </w:rPr>
-            </w:pPr>
-            <w:r>
-              <w:rPr>
-                <w:rFonts w:ascii="Calibri" w:hAnsi="Calibri" w:eastAsia="Calibri" w:cs="Calibri" w:asciiTheme="minorAscii" w:hAnsiTheme="minorAscii" w:eastAsiaTheme="minorAscii" w:cstheme="minorAscii"/>
+              <w:cnfStyle w:val="100000000000" w:firstRow="1" w:lastRow="0" w:firstColumn="0" w:lastColumn="0" w:oddVBand="0" w:evenVBand="0" w:oddHBand="0" w:evenHBand="0" w:firstRowFirstColumn="0" w:firstRowLastColumn="0" w:lastRowFirstColumn="0" w:lastRowLastColumn="0"/>
+              <w:rPr>
+                <w:rFonts w:eastAsiaTheme="minorEastAsia"/>
+                <w:lang w:val="es-AR"/>
+              </w:rPr>
+            </w:pPr>
+            <w:r>
+              <w:rPr>
+                <w:rFonts w:eastAsiaTheme="minorEastAsia"/>
                 <w:lang w:val="es-AR"/>
               </w:rPr>
               <w:t>Q&amp;A</w:t>
@@ -3464,19 +3575,17 @@
           <w:tcPr>
             <w:cnfStyle w:val="001000000000" w:firstRow="0" w:lastRow="0" w:firstColumn="1" w:lastColumn="0" w:oddVBand="0" w:evenVBand="0" w:oddHBand="0" w:evenHBand="0" w:firstRowFirstColumn="0" w:firstRowLastColumn="0" w:lastRowFirstColumn="0" w:lastRowLastColumn="0"/>
             <w:tcW w:w="1673" w:type="dxa"/>
-            <w:tcMar/>
           </w:tcPr>
           <w:p>
             <w:pPr>
-              <w:pStyle w:val="Normal"/>
-              <w:rPr>
-                <w:rFonts w:ascii="Calibri" w:hAnsi="Calibri" w:eastAsia="Calibri" w:cs="Calibri" w:asciiTheme="minorAscii" w:hAnsiTheme="minorAscii" w:eastAsiaTheme="minorAscii" w:cstheme="minorAscii"/>
-                <w:lang w:val="es-AR"/>
-              </w:rPr>
-            </w:pPr>
-            <w:r>
-              <w:rPr>
-                <w:rFonts w:ascii="Calibri" w:hAnsi="Calibri" w:eastAsia="Calibri" w:cs="Calibri" w:asciiTheme="minorAscii" w:hAnsiTheme="minorAscii" w:eastAsiaTheme="minorAscii" w:cstheme="minorAscii"/>
+              <w:rPr>
+                <w:rFonts w:eastAsiaTheme="minorEastAsia"/>
+                <w:lang w:val="es-AR"/>
+              </w:rPr>
+            </w:pPr>
+            <w:r>
+              <w:rPr>
+                <w:rFonts w:eastAsiaTheme="minorEastAsia"/>
                 <w:lang w:val="es-AR"/>
               </w:rPr>
               <w:t>Black Jack</w:t>
@@ -3485,21 +3594,19 @@
         </w:tc>
         <w:tc>
           <w:tcPr>
-            <w:cnfStyle w:val="000000000000" w:firstRow="0" w:lastRow="0" w:firstColumn="0" w:lastColumn="0" w:oddVBand="0" w:evenVBand="0" w:oddHBand="0" w:evenHBand="0" w:firstRowFirstColumn="0" w:firstRowLastColumn="0" w:lastRowFirstColumn="0" w:lastRowLastColumn="0"/>
             <w:tcW w:w="9127" w:type="dxa"/>
-            <w:tcMar/>
           </w:tcPr>
           <w:p>
             <w:pPr>
-              <w:pStyle w:val="Normal"/>
-              <w:rPr>
-                <w:rFonts w:ascii="Calibri" w:hAnsi="Calibri" w:eastAsia="Calibri" w:cs="Calibri" w:asciiTheme="minorAscii" w:hAnsiTheme="minorAscii" w:eastAsiaTheme="minorAscii" w:cstheme="minorAscii"/>
-                <w:lang w:val="es-AR"/>
-              </w:rPr>
-            </w:pPr>
-            <w:r>
-              <w:rPr>
-                <w:rFonts w:ascii="Calibri" w:hAnsi="Calibri" w:eastAsia="Calibri" w:cs="Calibri" w:asciiTheme="minorAscii" w:hAnsiTheme="minorAscii" w:eastAsiaTheme="minorAscii" w:cstheme="minorAscii"/>
+              <w:cnfStyle w:val="000000000000" w:firstRow="0" w:lastRow="0" w:firstColumn="0" w:lastColumn="0" w:oddVBand="0" w:evenVBand="0" w:oddHBand="0" w:evenHBand="0" w:firstRowFirstColumn="0" w:firstRowLastColumn="0" w:lastRowFirstColumn="0" w:lastRowLastColumn="0"/>
+              <w:rPr>
+                <w:rFonts w:eastAsiaTheme="minorEastAsia"/>
+                <w:lang w:val="es-AR"/>
+              </w:rPr>
+            </w:pPr>
+            <w:r>
+              <w:rPr>
+                <w:rFonts w:eastAsiaTheme="minorEastAsia"/>
                 <w:lang w:val="es-AR"/>
               </w:rPr>
               <w:t>Q: Usuario o contraseña inválido:</w:t>
@@ -3507,43 +3614,43 @@
           </w:p>
           <w:p>
             <w:pPr>
-              <w:pStyle w:val="Normal"/>
-              <w:rPr>
-                <w:rFonts w:ascii="Calibri" w:hAnsi="Calibri" w:eastAsia="Calibri" w:cs="Calibri" w:asciiTheme="minorAscii" w:hAnsiTheme="minorAscii" w:eastAsiaTheme="minorAscii" w:cstheme="minorAscii"/>
-                <w:lang w:val="es-AR"/>
-              </w:rPr>
-            </w:pPr>
-            <w:r>
-              <w:rPr>
-                <w:rFonts w:ascii="Calibri" w:hAnsi="Calibri" w:eastAsia="Calibri" w:cs="Calibri" w:asciiTheme="minorAscii" w:hAnsiTheme="minorAscii" w:eastAsiaTheme="minorAscii" w:cstheme="minorAscii"/>
+              <w:cnfStyle w:val="000000000000" w:firstRow="0" w:lastRow="0" w:firstColumn="0" w:lastColumn="0" w:oddVBand="0" w:evenVBand="0" w:oddHBand="0" w:evenHBand="0" w:firstRowFirstColumn="0" w:firstRowLastColumn="0" w:lastRowFirstColumn="0" w:lastRowLastColumn="0"/>
+              <w:rPr>
+                <w:rFonts w:eastAsiaTheme="minorEastAsia"/>
+                <w:lang w:val="es-AR"/>
+              </w:rPr>
+            </w:pPr>
+            <w:r>
+              <w:rPr>
+                <w:rFonts w:eastAsiaTheme="minorEastAsia"/>
                 <w:lang w:val="es-AR"/>
               </w:rPr>
               <w:t xml:space="preserve">A: el usuario es inválido cuando no </w:t>
             </w:r>
             <w:r>
               <w:rPr>
-                <w:rFonts w:ascii="Calibri" w:hAnsi="Calibri" w:eastAsia="Calibri" w:cs="Calibri" w:asciiTheme="minorAscii" w:hAnsiTheme="minorAscii" w:eastAsiaTheme="minorAscii" w:cstheme="minorAscii"/>
+                <w:rFonts w:eastAsiaTheme="minorEastAsia"/>
                 <w:lang w:val="es-AR"/>
               </w:rPr>
               <w:t xml:space="preserve">existe (no </w:t>
             </w:r>
             <w:r>
               <w:rPr>
-                <w:rFonts w:ascii="Calibri" w:hAnsi="Calibri" w:eastAsia="Calibri" w:cs="Calibri" w:asciiTheme="minorAscii" w:hAnsiTheme="minorAscii" w:eastAsiaTheme="minorAscii" w:cstheme="minorAscii"/>
+                <w:rFonts w:eastAsiaTheme="minorEastAsia"/>
                 <w:lang w:val="es-AR"/>
               </w:rPr>
               <w:t>está creado</w:t>
             </w:r>
             <w:r>
               <w:rPr>
-                <w:rFonts w:ascii="Calibri" w:hAnsi="Calibri" w:eastAsia="Calibri" w:cs="Calibri" w:asciiTheme="minorAscii" w:hAnsiTheme="minorAscii" w:eastAsiaTheme="minorAscii" w:cstheme="minorAscii"/>
+                <w:rFonts w:eastAsiaTheme="minorEastAsia"/>
                 <w:lang w:val="es-AR"/>
               </w:rPr>
               <w:t xml:space="preserve">, </w:t>
             </w:r>
             <w:r>
               <w:rPr>
-                <w:rFonts w:ascii="Calibri" w:hAnsi="Calibri" w:eastAsia="Calibri" w:cs="Calibri" w:asciiTheme="minorAscii" w:hAnsiTheme="minorAscii" w:eastAsiaTheme="minorAscii" w:cstheme="minorAscii"/>
+                <w:rFonts w:eastAsiaTheme="minorEastAsia"/>
                 <w:lang w:val="es-AR"/>
               </w:rPr>
               <w:t>no existe en la DB)</w:t>
@@ -3556,19 +3663,17 @@
           <w:tcPr>
             <w:cnfStyle w:val="001000000000" w:firstRow="0" w:lastRow="0" w:firstColumn="1" w:lastColumn="0" w:oddVBand="0" w:evenVBand="0" w:oddHBand="0" w:evenHBand="0" w:firstRowFirstColumn="0" w:firstRowLastColumn="0" w:lastRowFirstColumn="0" w:lastRowLastColumn="0"/>
             <w:tcW w:w="1673" w:type="dxa"/>
-            <w:tcMar/>
           </w:tcPr>
           <w:p>
             <w:pPr>
-              <w:pStyle w:val="Normal"/>
-              <w:rPr>
-                <w:rFonts w:ascii="Calibri" w:hAnsi="Calibri" w:eastAsia="Calibri" w:cs="Calibri" w:asciiTheme="minorAscii" w:hAnsiTheme="minorAscii" w:eastAsiaTheme="minorAscii" w:cstheme="minorAscii"/>
-                <w:lang w:val="es-AR"/>
-              </w:rPr>
-            </w:pPr>
-            <w:r>
-              <w:rPr>
-                <w:rFonts w:ascii="Calibri" w:hAnsi="Calibri" w:eastAsia="Calibri" w:cs="Calibri" w:asciiTheme="minorAscii" w:hAnsiTheme="minorAscii" w:eastAsiaTheme="minorAscii" w:cstheme="minorAscii"/>
+              <w:rPr>
+                <w:rFonts w:eastAsiaTheme="minorEastAsia"/>
+                <w:lang w:val="es-AR"/>
+              </w:rPr>
+            </w:pPr>
+            <w:r>
+              <w:rPr>
+                <w:rFonts w:eastAsiaTheme="minorEastAsia"/>
                 <w:lang w:val="es-AR"/>
               </w:rPr>
               <w:t>Black Jack</w:t>
@@ -3576,9 +3681,8 @@
           </w:p>
           <w:p>
             <w:pPr>
-              <w:pStyle w:val="Normal"/>
-              <w:rPr>
-                <w:rFonts w:ascii="Calibri" w:hAnsi="Calibri" w:eastAsia="Calibri" w:cs="Calibri" w:asciiTheme="minorAscii" w:hAnsiTheme="minorAscii" w:eastAsiaTheme="minorAscii" w:cstheme="minorAscii"/>
+              <w:rPr>
+                <w:rFonts w:eastAsiaTheme="minorEastAsia"/>
                 <w:lang w:val="es-AR"/>
               </w:rPr>
             </w:pPr>
@@ -3586,21 +3690,19 @@
         </w:tc>
         <w:tc>
           <w:tcPr>
-            <w:cnfStyle w:val="000000000000" w:firstRow="0" w:lastRow="0" w:firstColumn="0" w:lastColumn="0" w:oddVBand="0" w:evenVBand="0" w:oddHBand="0" w:evenHBand="0" w:firstRowFirstColumn="0" w:firstRowLastColumn="0" w:lastRowFirstColumn="0" w:lastRowLastColumn="0"/>
             <w:tcW w:w="9127" w:type="dxa"/>
-            <w:tcMar/>
           </w:tcPr>
           <w:p>
             <w:pPr>
-              <w:pStyle w:val="Normal"/>
-              <w:rPr>
-                <w:rFonts w:ascii="Calibri" w:hAnsi="Calibri" w:eastAsia="Calibri" w:cs="Calibri" w:asciiTheme="minorAscii" w:hAnsiTheme="minorAscii" w:eastAsiaTheme="minorAscii" w:cstheme="minorAscii"/>
-                <w:lang w:val="es-AR"/>
-              </w:rPr>
-            </w:pPr>
-            <w:r>
-              <w:rPr>
-                <w:rFonts w:ascii="Calibri" w:hAnsi="Calibri" w:eastAsia="Calibri" w:cs="Calibri" w:asciiTheme="minorAscii" w:hAnsiTheme="minorAscii" w:eastAsiaTheme="minorAscii" w:cstheme="minorAscii"/>
+              <w:cnfStyle w:val="000000000000" w:firstRow="0" w:lastRow="0" w:firstColumn="0" w:lastColumn="0" w:oddVBand="0" w:evenVBand="0" w:oddHBand="0" w:evenHBand="0" w:firstRowFirstColumn="0" w:firstRowLastColumn="0" w:lastRowFirstColumn="0" w:lastRowLastColumn="0"/>
+              <w:rPr>
+                <w:rFonts w:eastAsiaTheme="minorEastAsia"/>
+                <w:lang w:val="es-AR"/>
+              </w:rPr>
+            </w:pPr>
+            <w:r>
+              <w:rPr>
+                <w:rFonts w:eastAsiaTheme="minorEastAsia"/>
                 <w:lang w:val="es-AR"/>
               </w:rPr>
               <w:t>Q: Contraseña inválida:</w:t>
@@ -3608,29 +3710,29 @@
           </w:p>
           <w:p>
             <w:pPr>
-              <w:pStyle w:val="Normal"/>
-              <w:rPr>
-                <w:rFonts w:ascii="Calibri" w:hAnsi="Calibri" w:eastAsia="Calibri" w:cs="Calibri" w:asciiTheme="minorAscii" w:hAnsiTheme="minorAscii" w:eastAsiaTheme="minorAscii" w:cstheme="minorAscii"/>
-                <w:lang w:val="es-AR"/>
-              </w:rPr>
-            </w:pPr>
-            <w:r>
-              <w:rPr>
-                <w:rFonts w:ascii="Calibri" w:hAnsi="Calibri" w:eastAsia="Calibri" w:cs="Calibri" w:asciiTheme="minorAscii" w:hAnsiTheme="minorAscii" w:eastAsiaTheme="minorAscii" w:cstheme="minorAscii"/>
+              <w:cnfStyle w:val="000000000000" w:firstRow="0" w:lastRow="0" w:firstColumn="0" w:lastColumn="0" w:oddVBand="0" w:evenVBand="0" w:oddHBand="0" w:evenHBand="0" w:firstRowFirstColumn="0" w:firstRowLastColumn="0" w:lastRowFirstColumn="0" w:lastRowLastColumn="0"/>
+              <w:rPr>
+                <w:rFonts w:eastAsiaTheme="minorEastAsia"/>
+                <w:lang w:val="es-AR"/>
+              </w:rPr>
+            </w:pPr>
+            <w:r>
+              <w:rPr>
+                <w:rFonts w:eastAsiaTheme="minorEastAsia"/>
                 <w:lang w:val="es-AR"/>
               </w:rPr>
               <w:t xml:space="preserve">A: </w:t>
             </w:r>
             <w:r>
               <w:rPr>
-                <w:rFonts w:ascii="Calibri" w:hAnsi="Calibri" w:eastAsia="Calibri" w:cs="Calibri" w:asciiTheme="minorAscii" w:hAnsiTheme="minorAscii" w:eastAsiaTheme="minorAscii" w:cstheme="minorAscii"/>
+                <w:rFonts w:eastAsiaTheme="minorEastAsia"/>
                 <w:lang w:val="es-AR"/>
               </w:rPr>
               <w:t>Es inválida si no pertenece al usuario. Si tanto el usuario como contraseña son inválidos</w:t>
             </w:r>
             <w:r>
               <w:rPr>
-                <w:rFonts w:ascii="Calibri" w:hAnsi="Calibri" w:eastAsia="Calibri" w:cs="Calibri" w:asciiTheme="minorAscii" w:hAnsiTheme="minorAscii" w:eastAsiaTheme="minorAscii" w:cstheme="minorAscii"/>
+                <w:rFonts w:eastAsiaTheme="minorEastAsia"/>
                 <w:lang w:val="es-AR"/>
               </w:rPr>
               <w:t>, la primer comprobación que hace el sistema es si el usuario existe, así que va a mostrar un error por esa situación</w:t>
@@ -3643,19 +3745,17 @@
           <w:tcPr>
             <w:cnfStyle w:val="001000000000" w:firstRow="0" w:lastRow="0" w:firstColumn="1" w:lastColumn="0" w:oddVBand="0" w:evenVBand="0" w:oddHBand="0" w:evenHBand="0" w:firstRowFirstColumn="0" w:firstRowLastColumn="0" w:lastRowFirstColumn="0" w:lastRowLastColumn="0"/>
             <w:tcW w:w="1673" w:type="dxa"/>
-            <w:tcMar/>
           </w:tcPr>
           <w:p>
             <w:pPr>
-              <w:pStyle w:val="Normal"/>
-              <w:rPr>
-                <w:rFonts w:ascii="Calibri" w:hAnsi="Calibri" w:eastAsia="Calibri" w:cs="Calibri" w:asciiTheme="minorAscii" w:hAnsiTheme="minorAscii" w:eastAsiaTheme="minorAscii" w:cstheme="minorAscii"/>
-                <w:lang w:val="es-AR"/>
-              </w:rPr>
-            </w:pPr>
-            <w:r>
-              <w:rPr>
-                <w:rFonts w:ascii="Calibri" w:hAnsi="Calibri" w:eastAsia="Calibri" w:cs="Calibri" w:asciiTheme="minorAscii" w:hAnsiTheme="minorAscii" w:eastAsiaTheme="minorAscii" w:cstheme="minorAscii"/>
+              <w:rPr>
+                <w:rFonts w:eastAsiaTheme="minorEastAsia"/>
+                <w:lang w:val="es-AR"/>
+              </w:rPr>
+            </w:pPr>
+            <w:r>
+              <w:rPr>
+                <w:rFonts w:eastAsiaTheme="minorEastAsia"/>
                 <w:lang w:val="es-AR"/>
               </w:rPr>
               <w:t>Sin Señal</w:t>
@@ -3664,21 +3764,19 @@
         </w:tc>
         <w:tc>
           <w:tcPr>
-            <w:cnfStyle w:val="000000000000" w:firstRow="0" w:lastRow="0" w:firstColumn="0" w:lastColumn="0" w:oddVBand="0" w:evenVBand="0" w:oddHBand="0" w:evenHBand="0" w:firstRowFirstColumn="0" w:firstRowLastColumn="0" w:lastRowFirstColumn="0" w:lastRowLastColumn="0"/>
             <w:tcW w:w="9127" w:type="dxa"/>
-            <w:tcMar/>
           </w:tcPr>
           <w:p>
             <w:pPr>
-              <w:pStyle w:val="Normal"/>
-              <w:rPr>
-                <w:rFonts w:ascii="Calibri" w:hAnsi="Calibri" w:eastAsia="Calibri" w:cs="Calibri" w:asciiTheme="minorAscii" w:hAnsiTheme="minorAscii" w:eastAsiaTheme="minorAscii" w:cstheme="minorAscii"/>
-                <w:lang w:val="es-AR"/>
-              </w:rPr>
-            </w:pPr>
-            <w:r>
-              <w:rPr>
-                <w:rFonts w:ascii="Calibri" w:hAnsi="Calibri" w:eastAsia="Calibri" w:cs="Calibri" w:asciiTheme="minorAscii" w:hAnsiTheme="minorAscii" w:eastAsiaTheme="minorAscii" w:cstheme="minorAscii"/>
+              <w:cnfStyle w:val="000000000000" w:firstRow="0" w:lastRow="0" w:firstColumn="0" w:lastColumn="0" w:oddVBand="0" w:evenVBand="0" w:oddHBand="0" w:evenHBand="0" w:firstRowFirstColumn="0" w:firstRowLastColumn="0" w:lastRowFirstColumn="0" w:lastRowLastColumn="0"/>
+              <w:rPr>
+                <w:rFonts w:eastAsiaTheme="minorEastAsia"/>
+                <w:lang w:val="es-AR"/>
+              </w:rPr>
+            </w:pPr>
+            <w:r>
+              <w:rPr>
+                <w:rFonts w:eastAsiaTheme="minorEastAsia"/>
                 <w:lang w:val="es-AR"/>
               </w:rPr>
               <w:t>Q: Hay alguna opción para mantener iniciada la sesión o “recordar usuario”?</w:t>
@@ -3686,15 +3784,15 @@
           </w:p>
           <w:p>
             <w:pPr>
-              <w:pStyle w:val="Normal"/>
-              <w:rPr>
-                <w:rFonts w:ascii="Calibri" w:hAnsi="Calibri" w:eastAsia="Calibri" w:cs="Calibri" w:asciiTheme="minorAscii" w:hAnsiTheme="minorAscii" w:eastAsiaTheme="minorAscii" w:cstheme="minorAscii"/>
-                <w:lang w:val="es-AR"/>
-              </w:rPr>
-            </w:pPr>
-            <w:r>
-              <w:rPr>
-                <w:rFonts w:ascii="Calibri" w:hAnsi="Calibri" w:eastAsia="Calibri" w:cs="Calibri" w:asciiTheme="minorAscii" w:hAnsiTheme="minorAscii" w:eastAsiaTheme="minorAscii" w:cstheme="minorAscii"/>
+              <w:cnfStyle w:val="000000000000" w:firstRow="0" w:lastRow="0" w:firstColumn="0" w:lastColumn="0" w:oddVBand="0" w:evenVBand="0" w:oddHBand="0" w:evenHBand="0" w:firstRowFirstColumn="0" w:firstRowLastColumn="0" w:lastRowFirstColumn="0" w:lastRowLastColumn="0"/>
+              <w:rPr>
+                <w:rFonts w:eastAsiaTheme="minorEastAsia"/>
+                <w:lang w:val="es-AR"/>
+              </w:rPr>
+            </w:pPr>
+            <w:r>
+              <w:rPr>
+                <w:rFonts w:eastAsiaTheme="minorEastAsia"/>
                 <w:lang w:val="es-AR"/>
               </w:rPr>
               <w:t>A: No. Eso lo puede soportar el explorador web, pero no es algo hecho por la aplicación</w:t>
@@ -3705,7 +3803,6 @@
     </w:tbl>
     <w:p>
       <w:pPr>
-        <w:pStyle w:val="Normal"/>
         <w:rPr>
           <w:lang w:val="es-AR"/>
         </w:rPr>
@@ -3813,7 +3910,7 @@
                     <pic:cNvPicPr/>
                   </pic:nvPicPr>
                   <pic:blipFill>
-                    <a:blip r:embed="rId15"/>
+                    <a:blip r:embed="rId18"/>
                     <a:stretch>
                       <a:fillRect/>
                     </a:stretch>
@@ -3867,7 +3964,7 @@
                     <pic:cNvPicPr/>
                   </pic:nvPicPr>
                   <pic:blipFill>
-                    <a:blip r:embed="rId16"/>
+                    <a:blip r:embed="rId19"/>
                     <a:stretch>
                       <a:fillRect/>
                     </a:stretch>
@@ -3914,24 +4011,25 @@
         <w:gridCol w:w="9127"/>
       </w:tblGrid>
       <w:tr>
+        <w:trPr>
+          <w:cnfStyle w:val="100000000000" w:firstRow="1" w:lastRow="0" w:firstColumn="0" w:lastColumn="0" w:oddVBand="0" w:evenVBand="0" w:oddHBand="0" w:evenHBand="0" w:firstRowFirstColumn="0" w:firstRowLastColumn="0" w:lastRowFirstColumn="0" w:lastRowLastColumn="0"/>
+        </w:trPr>
         <w:tc>
           <w:tcPr>
             <w:cnfStyle w:val="001000000000" w:firstRow="0" w:lastRow="0" w:firstColumn="1" w:lastColumn="0" w:oddVBand="0" w:evenVBand="0" w:oddHBand="0" w:evenHBand="0" w:firstRowFirstColumn="0" w:firstRowLastColumn="0" w:lastRowFirstColumn="0" w:lastRowLastColumn="0"/>
             <w:tcW w:w="1673" w:type="dxa"/>
-            <w:tcMar/>
           </w:tcPr>
           <w:p>
             <w:pPr>
-              <w:pStyle w:val="Normal"/>
-              <w:rPr>
-                <w:rFonts w:ascii="Calibri" w:hAnsi="Calibri" w:eastAsia="Calibri" w:cs="Calibri" w:asciiTheme="minorAscii" w:hAnsiTheme="minorAscii" w:eastAsiaTheme="minorAscii" w:cstheme="minorAscii"/>
+              <w:rPr>
+                <w:rFonts w:eastAsiaTheme="minorEastAsia"/>
                 <w:lang w:val="es-AR"/>
               </w:rPr>
             </w:pPr>
             <w:proofErr w:type="spellStart"/>
             <w:r>
               <w:rPr>
-                <w:rFonts w:ascii="Calibri" w:hAnsi="Calibri" w:eastAsia="Calibri" w:cs="Calibri" w:asciiTheme="minorAscii" w:hAnsiTheme="minorAscii" w:eastAsiaTheme="minorAscii" w:cstheme="minorAscii"/>
+                <w:rFonts w:eastAsiaTheme="minorEastAsia"/>
                 <w:lang w:val="es-AR"/>
               </w:rPr>
               <w:t>Team</w:t>
@@ -3941,21 +4039,19 @@
         </w:tc>
         <w:tc>
           <w:tcPr>
-            <w:cnfStyle w:val="000000000000" w:firstRow="0" w:lastRow="0" w:firstColumn="0" w:lastColumn="0" w:oddVBand="0" w:evenVBand="0" w:oddHBand="0" w:evenHBand="0" w:firstRowFirstColumn="0" w:firstRowLastColumn="0" w:lastRowFirstColumn="0" w:lastRowLastColumn="0"/>
             <w:tcW w:w="9127" w:type="dxa"/>
-            <w:tcMar/>
           </w:tcPr>
           <w:p>
             <w:pPr>
-              <w:pStyle w:val="Normal"/>
-              <w:rPr>
-                <w:rFonts w:ascii="Calibri" w:hAnsi="Calibri" w:eastAsia="Calibri" w:cs="Calibri" w:asciiTheme="minorAscii" w:hAnsiTheme="minorAscii" w:eastAsiaTheme="minorAscii" w:cstheme="minorAscii"/>
-                <w:lang w:val="es-AR"/>
-              </w:rPr>
-            </w:pPr>
-            <w:r>
-              <w:rPr>
-                <w:rFonts w:ascii="Calibri" w:hAnsi="Calibri" w:eastAsia="Calibri" w:cs="Calibri" w:asciiTheme="minorAscii" w:hAnsiTheme="minorAscii" w:eastAsiaTheme="minorAscii" w:cstheme="minorAscii"/>
+              <w:cnfStyle w:val="100000000000" w:firstRow="1" w:lastRow="0" w:firstColumn="0" w:lastColumn="0" w:oddVBand="0" w:evenVBand="0" w:oddHBand="0" w:evenHBand="0" w:firstRowFirstColumn="0" w:firstRowLastColumn="0" w:lastRowFirstColumn="0" w:lastRowLastColumn="0"/>
+              <w:rPr>
+                <w:rFonts w:eastAsiaTheme="minorEastAsia"/>
+                <w:lang w:val="es-AR"/>
+              </w:rPr>
+            </w:pPr>
+            <w:r>
+              <w:rPr>
+                <w:rFonts w:eastAsiaTheme="minorEastAsia"/>
                 <w:lang w:val="es-AR"/>
               </w:rPr>
               <w:t>Q&amp;A</w:t>
@@ -3968,19 +4064,17 @@
           <w:tcPr>
             <w:cnfStyle w:val="001000000000" w:firstRow="0" w:lastRow="0" w:firstColumn="1" w:lastColumn="0" w:oddVBand="0" w:evenVBand="0" w:oddHBand="0" w:evenHBand="0" w:firstRowFirstColumn="0" w:firstRowLastColumn="0" w:lastRowFirstColumn="0" w:lastRowLastColumn="0"/>
             <w:tcW w:w="1673" w:type="dxa"/>
-            <w:tcMar/>
           </w:tcPr>
           <w:p>
             <w:pPr>
-              <w:pStyle w:val="Normal"/>
-              <w:rPr>
-                <w:rFonts w:ascii="Calibri" w:hAnsi="Calibri" w:eastAsia="Calibri" w:cs="Calibri" w:asciiTheme="minorAscii" w:hAnsiTheme="minorAscii" w:eastAsiaTheme="minorAscii" w:cstheme="minorAscii"/>
-                <w:lang w:val="es-AR"/>
-              </w:rPr>
-            </w:pPr>
-            <w:r>
-              <w:rPr>
-                <w:rFonts w:ascii="Calibri" w:hAnsi="Calibri" w:eastAsia="Calibri" w:cs="Calibri" w:asciiTheme="minorAscii" w:hAnsiTheme="minorAscii" w:eastAsiaTheme="minorAscii" w:cstheme="minorAscii"/>
+              <w:rPr>
+                <w:rFonts w:eastAsiaTheme="minorEastAsia"/>
+                <w:lang w:val="es-AR"/>
+              </w:rPr>
+            </w:pPr>
+            <w:r>
+              <w:rPr>
+                <w:rFonts w:eastAsiaTheme="minorEastAsia"/>
                 <w:lang w:val="es-AR"/>
               </w:rPr>
               <w:t>JALI</w:t>
@@ -3989,21 +4083,19 @@
         </w:tc>
         <w:tc>
           <w:tcPr>
-            <w:cnfStyle w:val="000000000000" w:firstRow="0" w:lastRow="0" w:firstColumn="0" w:lastColumn="0" w:oddVBand="0" w:evenVBand="0" w:oddHBand="0" w:evenHBand="0" w:firstRowFirstColumn="0" w:firstRowLastColumn="0" w:lastRowFirstColumn="0" w:lastRowLastColumn="0"/>
             <w:tcW w:w="9127" w:type="dxa"/>
-            <w:tcMar/>
           </w:tcPr>
           <w:p>
             <w:pPr>
-              <w:pStyle w:val="Normal"/>
-              <w:rPr>
-                <w:rFonts w:ascii="Calibri" w:hAnsi="Calibri" w:eastAsia="Calibri" w:cs="Calibri" w:asciiTheme="minorAscii" w:hAnsiTheme="minorAscii" w:eastAsiaTheme="minorAscii" w:cstheme="minorAscii"/>
-                <w:lang w:val="es-AR"/>
-              </w:rPr>
-            </w:pPr>
-            <w:r>
-              <w:rPr>
-                <w:rFonts w:ascii="Calibri" w:hAnsi="Calibri" w:eastAsia="Calibri" w:cs="Calibri" w:asciiTheme="minorAscii" w:hAnsiTheme="minorAscii" w:eastAsiaTheme="minorAscii" w:cstheme="minorAscii"/>
+              <w:cnfStyle w:val="000000000000" w:firstRow="0" w:lastRow="0" w:firstColumn="0" w:lastColumn="0" w:oddVBand="0" w:evenVBand="0" w:oddHBand="0" w:evenHBand="0" w:firstRowFirstColumn="0" w:firstRowLastColumn="0" w:lastRowFirstColumn="0" w:lastRowLastColumn="0"/>
+              <w:rPr>
+                <w:rFonts w:eastAsiaTheme="minorEastAsia"/>
+                <w:lang w:val="es-AR"/>
+              </w:rPr>
+            </w:pPr>
+            <w:r>
+              <w:rPr>
+                <w:rFonts w:eastAsiaTheme="minorEastAsia"/>
                 <w:lang w:val="es-AR"/>
               </w:rPr>
               <w:t>Q: fecha de nacimiento, se puede cambiar</w:t>
@@ -4011,15 +4103,15 @@
           </w:p>
           <w:p>
             <w:pPr>
-              <w:pStyle w:val="Normal"/>
-              <w:rPr>
-                <w:rFonts w:ascii="Calibri" w:hAnsi="Calibri" w:eastAsia="Calibri" w:cs="Calibri" w:asciiTheme="minorAscii" w:hAnsiTheme="minorAscii" w:eastAsiaTheme="minorAscii" w:cstheme="minorAscii"/>
-                <w:lang w:val="es-AR"/>
-              </w:rPr>
-            </w:pPr>
-            <w:r>
-              <w:rPr>
-                <w:rFonts w:ascii="Calibri" w:hAnsi="Calibri" w:eastAsia="Calibri" w:cs="Calibri" w:asciiTheme="minorAscii" w:hAnsiTheme="minorAscii" w:eastAsiaTheme="minorAscii" w:cstheme="minorAscii"/>
+              <w:cnfStyle w:val="000000000000" w:firstRow="0" w:lastRow="0" w:firstColumn="0" w:lastColumn="0" w:oddVBand="0" w:evenVBand="0" w:oddHBand="0" w:evenHBand="0" w:firstRowFirstColumn="0" w:firstRowLastColumn="0" w:lastRowFirstColumn="0" w:lastRowLastColumn="0"/>
+              <w:rPr>
+                <w:rFonts w:eastAsiaTheme="minorEastAsia"/>
+                <w:lang w:val="es-AR"/>
+              </w:rPr>
+            </w:pPr>
+            <w:r>
+              <w:rPr>
+                <w:rFonts w:eastAsiaTheme="minorEastAsia"/>
                 <w:lang w:val="es-AR"/>
               </w:rPr>
               <w:t>A: Sí, se puede</w:t>
@@ -4032,19 +4124,17 @@
           <w:tcPr>
             <w:cnfStyle w:val="001000000000" w:firstRow="0" w:lastRow="0" w:firstColumn="1" w:lastColumn="0" w:oddVBand="0" w:evenVBand="0" w:oddHBand="0" w:evenHBand="0" w:firstRowFirstColumn="0" w:firstRowLastColumn="0" w:lastRowFirstColumn="0" w:lastRowLastColumn="0"/>
             <w:tcW w:w="1673" w:type="dxa"/>
-            <w:tcMar/>
           </w:tcPr>
           <w:p>
             <w:pPr>
-              <w:pStyle w:val="Normal"/>
-              <w:rPr>
-                <w:rFonts w:ascii="Calibri" w:hAnsi="Calibri" w:eastAsia="Calibri" w:cs="Calibri" w:asciiTheme="minorAscii" w:hAnsiTheme="minorAscii" w:eastAsiaTheme="minorAscii" w:cstheme="minorAscii"/>
-                <w:lang w:val="es-AR"/>
-              </w:rPr>
-            </w:pPr>
-            <w:r>
-              <w:rPr>
-                <w:rFonts w:ascii="Calibri" w:hAnsi="Calibri" w:eastAsia="Calibri" w:cs="Calibri" w:asciiTheme="minorAscii" w:hAnsiTheme="minorAscii" w:eastAsiaTheme="minorAscii" w:cstheme="minorAscii"/>
+              <w:rPr>
+                <w:rFonts w:eastAsiaTheme="minorEastAsia"/>
+                <w:lang w:val="es-AR"/>
+              </w:rPr>
+            </w:pPr>
+            <w:r>
+              <w:rPr>
+                <w:rFonts w:eastAsiaTheme="minorEastAsia"/>
                 <w:lang w:val="es-AR"/>
               </w:rPr>
               <w:t>Black Jack</w:t>
@@ -4053,44 +4143,58 @@
         </w:tc>
         <w:tc>
           <w:tcPr>
-            <w:cnfStyle w:val="000000000000" w:firstRow="0" w:lastRow="0" w:firstColumn="0" w:lastColumn="0" w:oddVBand="0" w:evenVBand="0" w:oddHBand="0" w:evenHBand="0" w:firstRowFirstColumn="0" w:firstRowLastColumn="0" w:lastRowFirstColumn="0" w:lastRowLastColumn="0"/>
             <w:tcW w:w="9127" w:type="dxa"/>
-            <w:tcMar/>
           </w:tcPr>
           <w:p>
             <w:pPr>
-              <w:pStyle w:val="Normal"/>
-              <w:rPr>
-                <w:rFonts w:ascii="Calibri" w:hAnsi="Calibri" w:eastAsia="Calibri" w:cs="Calibri" w:asciiTheme="minorAscii" w:hAnsiTheme="minorAscii" w:eastAsiaTheme="minorAscii" w:cstheme="minorAscii"/>
-                <w:lang w:val="es-AR"/>
-              </w:rPr>
-            </w:pPr>
-            <w:r>
-              <w:rPr>
-                <w:rFonts w:ascii="Calibri" w:hAnsi="Calibri" w:eastAsia="Calibri" w:cs="Calibri" w:asciiTheme="minorAscii" w:hAnsiTheme="minorAscii" w:eastAsiaTheme="minorAscii" w:cstheme="minorAscii"/>
-                <w:lang w:val="es-AR"/>
-              </w:rPr>
-              <w:t>Q: Secondary email:</w:t>
-            </w:r>
-          </w:p>
-          <w:p>
-            <w:pPr>
-              <w:pStyle w:val="Normal"/>
-              <w:rPr>
-                <w:rFonts w:ascii="Calibri" w:hAnsi="Calibri" w:eastAsia="Calibri" w:cs="Calibri" w:asciiTheme="minorAscii" w:hAnsiTheme="minorAscii" w:eastAsiaTheme="minorAscii" w:cstheme="minorAscii"/>
-                <w:lang w:val="es-AR"/>
-              </w:rPr>
-            </w:pPr>
-            <w:r>
-              <w:rPr>
-                <w:rFonts w:ascii="Calibri" w:hAnsi="Calibri" w:eastAsia="Calibri" w:cs="Calibri" w:asciiTheme="minorAscii" w:hAnsiTheme="minorAscii" w:eastAsiaTheme="minorAscii" w:cstheme="minorAscii"/>
+              <w:cnfStyle w:val="000000000000" w:firstRow="0" w:lastRow="0" w:firstColumn="0" w:lastColumn="0" w:oddVBand="0" w:evenVBand="0" w:oddHBand="0" w:evenHBand="0" w:firstRowFirstColumn="0" w:firstRowLastColumn="0" w:lastRowFirstColumn="0" w:lastRowLastColumn="0"/>
+              <w:rPr>
+                <w:rFonts w:eastAsiaTheme="minorEastAsia"/>
+                <w:lang w:val="es-AR"/>
+              </w:rPr>
+            </w:pPr>
+            <w:r>
+              <w:rPr>
+                <w:rFonts w:eastAsiaTheme="minorEastAsia"/>
+                <w:lang w:val="es-AR"/>
+              </w:rPr>
+              <w:t xml:space="preserve">Q: </w:t>
+            </w:r>
+            <w:proofErr w:type="spellStart"/>
+            <w:r>
+              <w:rPr>
+                <w:rFonts w:eastAsiaTheme="minorEastAsia"/>
+                <w:lang w:val="es-AR"/>
+              </w:rPr>
+              <w:t>Secondary</w:t>
+            </w:r>
+            <w:proofErr w:type="spellEnd"/>
+            <w:r>
+              <w:rPr>
+                <w:rFonts w:eastAsiaTheme="minorEastAsia"/>
+                <w:lang w:val="es-AR"/>
+              </w:rPr>
+              <w:t xml:space="preserve"> email:</w:t>
+            </w:r>
+          </w:p>
+          <w:p>
+            <w:pPr>
+              <w:cnfStyle w:val="000000000000" w:firstRow="0" w:lastRow="0" w:firstColumn="0" w:lastColumn="0" w:oddVBand="0" w:evenVBand="0" w:oddHBand="0" w:evenHBand="0" w:firstRowFirstColumn="0" w:firstRowLastColumn="0" w:lastRowFirstColumn="0" w:lastRowLastColumn="0"/>
+              <w:rPr>
+                <w:rFonts w:eastAsiaTheme="minorEastAsia"/>
+                <w:lang w:val="es-AR"/>
+              </w:rPr>
+            </w:pPr>
+            <w:r>
+              <w:rPr>
+                <w:rFonts w:eastAsiaTheme="minorEastAsia"/>
                 <w:lang w:val="es-AR"/>
               </w:rPr>
               <w:t xml:space="preserve">A: tiene las mismas validaciones que el mail principal. No hay validación si el campo está completo o no (es un campo opcional, se puede dejar vacío). Está fuera de alcance qué sucede luego de ingresar un mail en </w:t>
             </w:r>
             <w:r>
               <w:rPr>
-                <w:rFonts w:ascii="Calibri" w:hAnsi="Calibri" w:eastAsia="Calibri" w:cs="Calibri" w:asciiTheme="minorAscii" w:hAnsiTheme="minorAscii" w:eastAsiaTheme="minorAscii" w:cstheme="minorAscii"/>
+                <w:rFonts w:eastAsiaTheme="minorEastAsia"/>
                 <w:lang w:val="es-AR"/>
               </w:rPr>
               <w:t>este campo)</w:t>
@@ -4103,26 +4207,24 @@
           <w:tcPr>
             <w:cnfStyle w:val="001000000000" w:firstRow="0" w:lastRow="0" w:firstColumn="1" w:lastColumn="0" w:oddVBand="0" w:evenVBand="0" w:oddHBand="0" w:evenHBand="0" w:firstRowFirstColumn="0" w:firstRowLastColumn="0" w:lastRowFirstColumn="0" w:lastRowLastColumn="0"/>
             <w:tcW w:w="1673" w:type="dxa"/>
-            <w:tcMar/>
           </w:tcPr>
           <w:p>
             <w:pPr>
-              <w:pStyle w:val="Normal"/>
-              <w:rPr>
-                <w:rFonts w:ascii="Calibri" w:hAnsi="Calibri" w:eastAsia="Calibri" w:cs="Calibri" w:asciiTheme="minorAscii" w:hAnsiTheme="minorAscii" w:eastAsiaTheme="minorAscii" w:cstheme="minorAscii"/>
-                <w:lang w:val="es-AR"/>
-              </w:rPr>
-            </w:pPr>
-            <w:r>
-              <w:rPr>
-                <w:rFonts w:ascii="Calibri" w:hAnsi="Calibri" w:eastAsia="Calibri" w:cs="Calibri" w:asciiTheme="minorAscii" w:hAnsiTheme="minorAscii" w:eastAsiaTheme="minorAscii" w:cstheme="minorAscii"/>
+              <w:rPr>
+                <w:rFonts w:eastAsiaTheme="minorEastAsia"/>
+                <w:lang w:val="es-AR"/>
+              </w:rPr>
+            </w:pPr>
+            <w:r>
+              <w:rPr>
+                <w:rFonts w:eastAsiaTheme="minorEastAsia"/>
                 <w:lang w:val="es-AR"/>
               </w:rPr>
               <w:t>Los Alfa</w:t>
             </w:r>
             <w:r>
               <w:rPr>
-                <w:rFonts w:ascii="Calibri" w:hAnsi="Calibri" w:eastAsia="Calibri" w:cs="Calibri" w:asciiTheme="minorAscii" w:hAnsiTheme="minorAscii" w:eastAsiaTheme="minorAscii" w:cstheme="minorAscii"/>
+                <w:rFonts w:eastAsiaTheme="minorEastAsia"/>
                 <w:lang w:val="es-AR"/>
               </w:rPr>
               <w:t>/ JALI</w:t>
@@ -4131,21 +4233,19 @@
         </w:tc>
         <w:tc>
           <w:tcPr>
-            <w:cnfStyle w:val="000000000000" w:firstRow="0" w:lastRow="0" w:firstColumn="0" w:lastColumn="0" w:oddVBand="0" w:evenVBand="0" w:oddHBand="0" w:evenHBand="0" w:firstRowFirstColumn="0" w:firstRowLastColumn="0" w:lastRowFirstColumn="0" w:lastRowLastColumn="0"/>
             <w:tcW w:w="9127" w:type="dxa"/>
-            <w:tcMar/>
           </w:tcPr>
           <w:p>
             <w:pPr>
-              <w:pStyle w:val="Normal"/>
-              <w:rPr>
-                <w:rFonts w:ascii="Calibri" w:hAnsi="Calibri" w:eastAsia="Calibri" w:cs="Calibri" w:asciiTheme="minorAscii" w:hAnsiTheme="minorAscii" w:eastAsiaTheme="minorAscii" w:cstheme="minorAscii"/>
-                <w:lang w:val="es-AR"/>
-              </w:rPr>
-            </w:pPr>
-            <w:r>
-              <w:rPr>
-                <w:rFonts w:ascii="Calibri" w:hAnsi="Calibri" w:eastAsia="Calibri" w:cs="Calibri" w:asciiTheme="minorAscii" w:hAnsiTheme="minorAscii" w:eastAsiaTheme="minorAscii" w:cstheme="minorAscii"/>
+              <w:cnfStyle w:val="000000000000" w:firstRow="0" w:lastRow="0" w:firstColumn="0" w:lastColumn="0" w:oddVBand="0" w:evenVBand="0" w:oddHBand="0" w:evenHBand="0" w:firstRowFirstColumn="0" w:firstRowLastColumn="0" w:lastRowFirstColumn="0" w:lastRowLastColumn="0"/>
+              <w:rPr>
+                <w:rFonts w:eastAsiaTheme="minorEastAsia"/>
+                <w:lang w:val="es-AR"/>
+              </w:rPr>
+            </w:pPr>
+            <w:r>
+              <w:rPr>
+                <w:rFonts w:eastAsiaTheme="minorEastAsia"/>
                 <w:lang w:val="es-AR"/>
               </w:rPr>
               <w:t xml:space="preserve">Q: Cuando </w:t>
@@ -4153,7 +4253,7 @@
             <w:proofErr w:type="spellStart"/>
             <w:r>
               <w:rPr>
-                <w:rFonts w:ascii="Calibri" w:hAnsi="Calibri" w:eastAsia="Calibri" w:cs="Calibri" w:asciiTheme="minorAscii" w:hAnsiTheme="minorAscii" w:eastAsiaTheme="minorAscii" w:cstheme="minorAscii"/>
+                <w:rFonts w:eastAsiaTheme="minorEastAsia"/>
                 <w:lang w:val="es-AR"/>
               </w:rPr>
               <w:t>cambiás</w:t>
@@ -4161,7 +4261,7 @@
             <w:proofErr w:type="spellEnd"/>
             <w:r>
               <w:rPr>
-                <w:rFonts w:ascii="Calibri" w:hAnsi="Calibri" w:eastAsia="Calibri" w:cs="Calibri" w:asciiTheme="minorAscii" w:hAnsiTheme="minorAscii" w:eastAsiaTheme="minorAscii" w:cstheme="minorAscii"/>
+                <w:rFonts w:eastAsiaTheme="minorEastAsia"/>
                 <w:lang w:val="es-AR"/>
               </w:rPr>
               <w:t xml:space="preserve"> la contraseña, qué pasa si cambio por la misma</w:t>
@@ -4169,15 +4269,15 @@
           </w:p>
           <w:p>
             <w:pPr>
-              <w:pStyle w:val="Normal"/>
-              <w:rPr>
-                <w:rFonts w:ascii="Calibri" w:hAnsi="Calibri" w:eastAsia="Calibri" w:cs="Calibri" w:asciiTheme="minorAscii" w:hAnsiTheme="minorAscii" w:eastAsiaTheme="minorAscii" w:cstheme="minorAscii"/>
-                <w:lang w:val="es-AR"/>
-              </w:rPr>
-            </w:pPr>
-            <w:r>
-              <w:rPr>
-                <w:rFonts w:ascii="Calibri" w:hAnsi="Calibri" w:eastAsia="Calibri" w:cs="Calibri" w:asciiTheme="minorAscii" w:hAnsiTheme="minorAscii" w:eastAsiaTheme="minorAscii" w:cstheme="minorAscii"/>
+              <w:cnfStyle w:val="000000000000" w:firstRow="0" w:lastRow="0" w:firstColumn="0" w:lastColumn="0" w:oddVBand="0" w:evenVBand="0" w:oddHBand="0" w:evenHBand="0" w:firstRowFirstColumn="0" w:firstRowLastColumn="0" w:lastRowFirstColumn="0" w:lastRowLastColumn="0"/>
+              <w:rPr>
+                <w:rFonts w:eastAsiaTheme="minorEastAsia"/>
+                <w:lang w:val="es-AR"/>
+              </w:rPr>
+            </w:pPr>
+            <w:r>
+              <w:rPr>
+                <w:rFonts w:eastAsiaTheme="minorEastAsia"/>
                 <w:lang w:val="es-AR"/>
               </w:rPr>
               <w:t>A: Se muestra un mensaje de error: “</w:t>
@@ -4185,7 +4285,7 @@
             <w:proofErr w:type="spellStart"/>
             <w:r>
               <w:rPr>
-                <w:rFonts w:ascii="Calibri" w:hAnsi="Calibri" w:eastAsia="Calibri" w:cs="Calibri" w:asciiTheme="minorAscii" w:hAnsiTheme="minorAscii" w:eastAsiaTheme="minorAscii" w:cstheme="minorAscii"/>
+                <w:rFonts w:eastAsiaTheme="minorEastAsia"/>
                 <w:lang w:val="es-AR"/>
               </w:rPr>
               <w:t>Please</w:t>
@@ -4193,7 +4293,7 @@
             <w:proofErr w:type="spellEnd"/>
             <w:r>
               <w:rPr>
-                <w:rFonts w:ascii="Calibri" w:hAnsi="Calibri" w:eastAsia="Calibri" w:cs="Calibri" w:asciiTheme="minorAscii" w:hAnsiTheme="minorAscii" w:eastAsiaTheme="minorAscii" w:cstheme="minorAscii"/>
+                <w:rFonts w:eastAsiaTheme="minorEastAsia"/>
                 <w:lang w:val="es-AR"/>
               </w:rPr>
               <w:t xml:space="preserve"> </w:t>
@@ -4201,7 +4301,7 @@
             <w:proofErr w:type="spellStart"/>
             <w:r>
               <w:rPr>
-                <w:rFonts w:ascii="Calibri" w:hAnsi="Calibri" w:eastAsia="Calibri" w:cs="Calibri" w:asciiTheme="minorAscii" w:hAnsiTheme="minorAscii" w:eastAsiaTheme="minorAscii" w:cstheme="minorAscii"/>
+                <w:rFonts w:eastAsiaTheme="minorEastAsia"/>
                 <w:lang w:val="es-AR"/>
               </w:rPr>
               <w:t>enter</w:t>
@@ -4209,23 +4309,23 @@
             <w:proofErr w:type="spellEnd"/>
             <w:r>
               <w:rPr>
-                <w:rFonts w:ascii="Calibri" w:hAnsi="Calibri" w:eastAsia="Calibri" w:cs="Calibri" w:asciiTheme="minorAscii" w:hAnsiTheme="minorAscii" w:eastAsiaTheme="minorAscii" w:cstheme="minorAscii"/>
-                <w:lang w:val="es-AR"/>
-              </w:rPr>
-              <w:t xml:space="preserve"> a </w:t>
+                <w:rFonts w:eastAsiaTheme="minorEastAsia"/>
+                <w:lang w:val="es-AR"/>
+              </w:rPr>
+              <w:t xml:space="preserve"> a password </w:t>
             </w:r>
             <w:proofErr w:type="spellStart"/>
             <w:r>
               <w:rPr>
-                <w:rFonts w:ascii="Calibri" w:hAnsi="Calibri" w:eastAsia="Calibri" w:cs="Calibri" w:asciiTheme="minorAscii" w:hAnsiTheme="minorAscii" w:eastAsiaTheme="minorAscii" w:cstheme="minorAscii"/>
-                <w:lang w:val="es-AR"/>
-              </w:rPr>
-              <w:t>password</w:t>
+                <w:rFonts w:eastAsiaTheme="minorEastAsia"/>
+                <w:lang w:val="es-AR"/>
+              </w:rPr>
+              <w:t>different</w:t>
             </w:r>
             <w:proofErr w:type="spellEnd"/>
             <w:r>
               <w:rPr>
-                <w:rFonts w:ascii="Calibri" w:hAnsi="Calibri" w:eastAsia="Calibri" w:cs="Calibri" w:asciiTheme="minorAscii" w:hAnsiTheme="minorAscii" w:eastAsiaTheme="minorAscii" w:cstheme="minorAscii"/>
+                <w:rFonts w:eastAsiaTheme="minorEastAsia"/>
                 <w:lang w:val="es-AR"/>
               </w:rPr>
               <w:t xml:space="preserve"> </w:t>
@@ -4233,86 +4333,38 @@
             <w:proofErr w:type="spellStart"/>
             <w:r>
               <w:rPr>
-                <w:rFonts w:ascii="Calibri" w:hAnsi="Calibri" w:eastAsia="Calibri" w:cs="Calibri" w:asciiTheme="minorAscii" w:hAnsiTheme="minorAscii" w:eastAsiaTheme="minorAscii" w:cstheme="minorAscii"/>
-                <w:lang w:val="es-AR"/>
-              </w:rPr>
-              <w:t>different</w:t>
+                <w:rFonts w:eastAsiaTheme="minorEastAsia"/>
+                <w:lang w:val="es-AR"/>
+              </w:rPr>
+              <w:t>than</w:t>
             </w:r>
             <w:proofErr w:type="spellEnd"/>
             <w:r>
               <w:rPr>
-                <w:rFonts w:ascii="Calibri" w:hAnsi="Calibri" w:eastAsia="Calibri" w:cs="Calibri" w:asciiTheme="minorAscii" w:hAnsiTheme="minorAscii" w:eastAsiaTheme="minorAscii" w:cstheme="minorAscii"/>
-                <w:lang w:val="es-AR"/>
-              </w:rPr>
-              <w:t xml:space="preserve"> </w:t>
+                <w:rFonts w:eastAsiaTheme="minorEastAsia"/>
+                <w:lang w:val="es-AR"/>
+              </w:rPr>
+              <w:t xml:space="preserve"> your </w:t>
             </w:r>
             <w:proofErr w:type="spellStart"/>
             <w:r>
               <w:rPr>
-                <w:rFonts w:ascii="Calibri" w:hAnsi="Calibri" w:eastAsia="Calibri" w:cs="Calibri" w:asciiTheme="minorAscii" w:hAnsiTheme="minorAscii" w:eastAsiaTheme="minorAscii" w:cstheme="minorAscii"/>
-                <w:lang w:val="es-AR"/>
-              </w:rPr>
-              <w:t>than</w:t>
+                <w:rFonts w:eastAsiaTheme="minorEastAsia"/>
+                <w:lang w:val="es-AR"/>
+              </w:rPr>
+              <w:t>current</w:t>
             </w:r>
             <w:proofErr w:type="spellEnd"/>
             <w:r>
               <w:rPr>
-                <w:rFonts w:ascii="Calibri" w:hAnsi="Calibri" w:eastAsia="Calibri" w:cs="Calibri" w:asciiTheme="minorAscii" w:hAnsiTheme="minorAscii" w:eastAsiaTheme="minorAscii" w:cstheme="minorAscii"/>
-                <w:lang w:val="es-AR"/>
-              </w:rPr>
-              <w:t xml:space="preserve"> </w:t>
-            </w:r>
-            <w:proofErr w:type="spellStart"/>
-            <w:r>
-              <w:rPr>
-                <w:rFonts w:ascii="Calibri" w:hAnsi="Calibri" w:eastAsia="Calibri" w:cs="Calibri" w:asciiTheme="minorAscii" w:hAnsiTheme="minorAscii" w:eastAsiaTheme="minorAscii" w:cstheme="minorAscii"/>
-                <w:lang w:val="es-AR"/>
-              </w:rPr>
-              <w:t>your</w:t>
-            </w:r>
-            <w:proofErr w:type="spellEnd"/>
-            <w:r>
-              <w:rPr>
-                <w:rFonts w:ascii="Calibri" w:hAnsi="Calibri" w:eastAsia="Calibri" w:cs="Calibri" w:asciiTheme="minorAscii" w:hAnsiTheme="minorAscii" w:eastAsiaTheme="minorAscii" w:cstheme="minorAscii"/>
-                <w:lang w:val="es-AR"/>
-              </w:rPr>
-              <w:t xml:space="preserve"> </w:t>
-            </w:r>
-            <w:proofErr w:type="spellStart"/>
-            <w:r>
-              <w:rPr>
-                <w:rFonts w:ascii="Calibri" w:hAnsi="Calibri" w:eastAsia="Calibri" w:cs="Calibri" w:asciiTheme="minorAscii" w:hAnsiTheme="minorAscii" w:eastAsiaTheme="minorAscii" w:cstheme="minorAscii"/>
-                <w:lang w:val="es-AR"/>
-              </w:rPr>
-              <w:t>current</w:t>
-            </w:r>
-            <w:proofErr w:type="spellEnd"/>
-            <w:r>
-              <w:rPr>
-                <w:rFonts w:ascii="Calibri" w:hAnsi="Calibri" w:eastAsia="Calibri" w:cs="Calibri" w:asciiTheme="minorAscii" w:hAnsiTheme="minorAscii" w:eastAsiaTheme="minorAscii" w:cstheme="minorAscii"/>
-                <w:lang w:val="es-AR"/>
-              </w:rPr>
-              <w:t xml:space="preserve"> </w:t>
-            </w:r>
-            <w:proofErr w:type="spellStart"/>
-            <w:r>
-              <w:rPr>
-                <w:rFonts w:ascii="Calibri" w:hAnsi="Calibri" w:eastAsia="Calibri" w:cs="Calibri" w:asciiTheme="minorAscii" w:hAnsiTheme="minorAscii" w:eastAsiaTheme="minorAscii" w:cstheme="minorAscii"/>
-                <w:lang w:val="es-AR"/>
-              </w:rPr>
-              <w:t>password</w:t>
-            </w:r>
-            <w:proofErr w:type="spellEnd"/>
-            <w:r>
-              <w:rPr>
-                <w:rFonts w:ascii="Calibri" w:hAnsi="Calibri" w:eastAsia="Calibri" w:cs="Calibri" w:asciiTheme="minorAscii" w:hAnsiTheme="minorAscii" w:eastAsiaTheme="minorAscii" w:cstheme="minorAscii"/>
-                <w:lang w:val="es-AR"/>
-              </w:rPr>
-              <w:t>”.</w:t>
-            </w:r>
-            <w:r>
-              <w:rPr>
-                <w:rFonts w:ascii="Calibri" w:hAnsi="Calibri" w:eastAsia="Calibri" w:cs="Calibri" w:asciiTheme="minorAscii" w:hAnsiTheme="minorAscii" w:eastAsiaTheme="minorAscii" w:cstheme="minorAscii"/>
+                <w:rFonts w:eastAsiaTheme="minorEastAsia"/>
+                <w:lang w:val="es-AR"/>
+              </w:rPr>
+              <w:t xml:space="preserve"> password”.</w:t>
+            </w:r>
+            <w:r>
+              <w:rPr>
+                <w:rFonts w:eastAsiaTheme="minorEastAsia"/>
                 <w:lang w:val="es-AR"/>
               </w:rPr>
               <w:t xml:space="preserve"> Se chequea sólo la última contraseña (la actual). </w:t>
@@ -4323,7 +4375,6 @@
     </w:tbl>
     <w:p>
       <w:pPr>
-        <w:pStyle w:val="Normal"/>
         <w:rPr>
           <w:lang w:val="es-ES"/>
         </w:rPr>
@@ -4346,7 +4397,7 @@
     <w:p>
       <w:pPr>
         <w:rPr>
-          <w:rFonts w:asciiTheme="majorHAnsi" w:hAnsiTheme="majorHAnsi" w:eastAsiaTheme="majorEastAsia" w:cstheme="majorBidi"/>
+          <w:rFonts w:asciiTheme="majorHAnsi" w:eastAsiaTheme="majorEastAsia" w:hAnsiTheme="majorHAnsi" w:cstheme="majorBidi"/>
           <w:i/>
           <w:iCs/>
           <w:color w:val="729928" w:themeColor="accent1" w:themeShade="BF"/>
@@ -4454,7 +4505,7 @@
                     <pic:cNvPicPr/>
                   </pic:nvPicPr>
                   <pic:blipFill>
-                    <a:blip r:embed="rId17"/>
+                    <a:blip r:embed="rId20"/>
                     <a:stretch>
                       <a:fillRect/>
                     </a:stretch>
@@ -4501,24 +4552,25 @@
         <w:gridCol w:w="9127"/>
       </w:tblGrid>
       <w:tr>
+        <w:trPr>
+          <w:cnfStyle w:val="100000000000" w:firstRow="1" w:lastRow="0" w:firstColumn="0" w:lastColumn="0" w:oddVBand="0" w:evenVBand="0" w:oddHBand="0" w:evenHBand="0" w:firstRowFirstColumn="0" w:firstRowLastColumn="0" w:lastRowFirstColumn="0" w:lastRowLastColumn="0"/>
+        </w:trPr>
         <w:tc>
           <w:tcPr>
             <w:cnfStyle w:val="001000000000" w:firstRow="0" w:lastRow="0" w:firstColumn="1" w:lastColumn="0" w:oddVBand="0" w:evenVBand="0" w:oddHBand="0" w:evenHBand="0" w:firstRowFirstColumn="0" w:firstRowLastColumn="0" w:lastRowFirstColumn="0" w:lastRowLastColumn="0"/>
             <w:tcW w:w="1673" w:type="dxa"/>
-            <w:tcMar/>
           </w:tcPr>
           <w:p>
             <w:pPr>
-              <w:pStyle w:val="Normal"/>
-              <w:rPr>
-                <w:rFonts w:ascii="Calibri" w:hAnsi="Calibri" w:eastAsia="Calibri" w:cs="Calibri" w:asciiTheme="minorAscii" w:hAnsiTheme="minorAscii" w:eastAsiaTheme="minorAscii" w:cstheme="minorAscii"/>
+              <w:rPr>
+                <w:rFonts w:eastAsiaTheme="minorEastAsia"/>
                 <w:lang w:val="es-AR"/>
               </w:rPr>
             </w:pPr>
             <w:proofErr w:type="spellStart"/>
             <w:r>
               <w:rPr>
-                <w:rFonts w:ascii="Calibri" w:hAnsi="Calibri" w:eastAsia="Calibri" w:cs="Calibri" w:asciiTheme="minorAscii" w:hAnsiTheme="minorAscii" w:eastAsiaTheme="minorAscii" w:cstheme="minorAscii"/>
+                <w:rFonts w:eastAsiaTheme="minorEastAsia"/>
                 <w:lang w:val="es-AR"/>
               </w:rPr>
               <w:t>Team</w:t>
@@ -4528,21 +4580,19 @@
         </w:tc>
         <w:tc>
           <w:tcPr>
-            <w:cnfStyle w:val="000000000000" w:firstRow="0" w:lastRow="0" w:firstColumn="0" w:lastColumn="0" w:oddVBand="0" w:evenVBand="0" w:oddHBand="0" w:evenHBand="0" w:firstRowFirstColumn="0" w:firstRowLastColumn="0" w:lastRowFirstColumn="0" w:lastRowLastColumn="0"/>
             <w:tcW w:w="9127" w:type="dxa"/>
-            <w:tcMar/>
           </w:tcPr>
           <w:p>
             <w:pPr>
-              <w:pStyle w:val="Normal"/>
-              <w:rPr>
-                <w:rFonts w:ascii="Calibri" w:hAnsi="Calibri" w:eastAsia="Calibri" w:cs="Calibri" w:asciiTheme="minorAscii" w:hAnsiTheme="minorAscii" w:eastAsiaTheme="minorAscii" w:cstheme="minorAscii"/>
-                <w:lang w:val="es-AR"/>
-              </w:rPr>
-            </w:pPr>
-            <w:r>
-              <w:rPr>
-                <w:rFonts w:ascii="Calibri" w:hAnsi="Calibri" w:eastAsia="Calibri" w:cs="Calibri" w:asciiTheme="minorAscii" w:hAnsiTheme="minorAscii" w:eastAsiaTheme="minorAscii" w:cstheme="minorAscii"/>
+              <w:cnfStyle w:val="100000000000" w:firstRow="1" w:lastRow="0" w:firstColumn="0" w:lastColumn="0" w:oddVBand="0" w:evenVBand="0" w:oddHBand="0" w:evenHBand="0" w:firstRowFirstColumn="0" w:firstRowLastColumn="0" w:lastRowFirstColumn="0" w:lastRowLastColumn="0"/>
+              <w:rPr>
+                <w:rFonts w:eastAsiaTheme="minorEastAsia"/>
+                <w:lang w:val="es-AR"/>
+              </w:rPr>
+            </w:pPr>
+            <w:r>
+              <w:rPr>
+                <w:rFonts w:eastAsiaTheme="minorEastAsia"/>
                 <w:lang w:val="es-AR"/>
               </w:rPr>
               <w:t>Q&amp;A</w:t>
@@ -4555,19 +4605,17 @@
           <w:tcPr>
             <w:cnfStyle w:val="001000000000" w:firstRow="0" w:lastRow="0" w:firstColumn="1" w:lastColumn="0" w:oddVBand="0" w:evenVBand="0" w:oddHBand="0" w:evenHBand="0" w:firstRowFirstColumn="0" w:firstRowLastColumn="0" w:lastRowFirstColumn="0" w:lastRowLastColumn="0"/>
             <w:tcW w:w="1673" w:type="dxa"/>
-            <w:tcMar/>
           </w:tcPr>
           <w:p>
             <w:pPr>
-              <w:pStyle w:val="Normal"/>
-              <w:rPr>
-                <w:rFonts w:ascii="Calibri" w:hAnsi="Calibri" w:eastAsia="Calibri" w:cs="Calibri" w:asciiTheme="minorAscii" w:hAnsiTheme="minorAscii" w:eastAsiaTheme="minorAscii" w:cstheme="minorAscii"/>
-                <w:lang w:val="es-AR"/>
-              </w:rPr>
-            </w:pPr>
-            <w:r>
-              <w:rPr>
-                <w:rFonts w:ascii="Calibri" w:hAnsi="Calibri" w:eastAsia="Calibri" w:cs="Calibri" w:asciiTheme="minorAscii" w:hAnsiTheme="minorAscii" w:eastAsiaTheme="minorAscii" w:cstheme="minorAscii"/>
+              <w:rPr>
+                <w:rFonts w:eastAsiaTheme="minorEastAsia"/>
+                <w:lang w:val="es-AR"/>
+              </w:rPr>
+            </w:pPr>
+            <w:r>
+              <w:rPr>
+                <w:rFonts w:eastAsiaTheme="minorEastAsia"/>
                 <w:lang w:val="es-AR"/>
               </w:rPr>
               <w:t>Sin Señal</w:t>
@@ -4576,21 +4624,19 @@
         </w:tc>
         <w:tc>
           <w:tcPr>
-            <w:cnfStyle w:val="000000000000" w:firstRow="0" w:lastRow="0" w:firstColumn="0" w:lastColumn="0" w:oddVBand="0" w:evenVBand="0" w:oddHBand="0" w:evenHBand="0" w:firstRowFirstColumn="0" w:firstRowLastColumn="0" w:lastRowFirstColumn="0" w:lastRowLastColumn="0"/>
             <w:tcW w:w="9127" w:type="dxa"/>
-            <w:tcMar/>
           </w:tcPr>
           <w:p>
             <w:pPr>
-              <w:pStyle w:val="Normal"/>
-              <w:rPr>
-                <w:rFonts w:ascii="Calibri" w:hAnsi="Calibri" w:eastAsia="Calibri" w:cs="Calibri" w:asciiTheme="minorAscii" w:hAnsiTheme="minorAscii" w:eastAsiaTheme="minorAscii" w:cstheme="minorAscii"/>
-                <w:lang w:val="es-AR"/>
-              </w:rPr>
-            </w:pPr>
-            <w:r>
-              <w:rPr>
-                <w:rFonts w:ascii="Calibri" w:hAnsi="Calibri" w:eastAsia="Calibri" w:cs="Calibri" w:asciiTheme="minorAscii" w:hAnsiTheme="minorAscii" w:eastAsiaTheme="minorAscii" w:cstheme="minorAscii"/>
+              <w:cnfStyle w:val="000000000000" w:firstRow="0" w:lastRow="0" w:firstColumn="0" w:lastColumn="0" w:oddVBand="0" w:evenVBand="0" w:oddHBand="0" w:evenHBand="0" w:firstRowFirstColumn="0" w:firstRowLastColumn="0" w:lastRowFirstColumn="0" w:lastRowLastColumn="0"/>
+              <w:rPr>
+                <w:rFonts w:eastAsiaTheme="minorEastAsia"/>
+                <w:lang w:val="es-AR"/>
+              </w:rPr>
+            </w:pPr>
+            <w:r>
+              <w:rPr>
+                <w:rFonts w:eastAsiaTheme="minorEastAsia"/>
                 <w:lang w:val="es-AR"/>
               </w:rPr>
               <w:t>Q: Validación de Stock</w:t>
@@ -4598,22 +4644,22 @@
           </w:p>
           <w:p>
             <w:pPr>
-              <w:pStyle w:val="Normal"/>
-              <w:rPr>
-                <w:rFonts w:ascii="Calibri" w:hAnsi="Calibri" w:eastAsia="Calibri" w:cs="Calibri" w:asciiTheme="minorAscii" w:hAnsiTheme="minorAscii" w:eastAsiaTheme="minorAscii" w:cstheme="minorAscii"/>
-                <w:lang w:val="es-AR"/>
-              </w:rPr>
-            </w:pPr>
-            <w:r>
-              <w:rPr>
-                <w:rFonts w:ascii="Calibri" w:hAnsi="Calibri" w:eastAsia="Calibri" w:cs="Calibri" w:asciiTheme="minorAscii" w:hAnsiTheme="minorAscii" w:eastAsiaTheme="minorAscii" w:cstheme="minorAscii"/>
+              <w:cnfStyle w:val="000000000000" w:firstRow="0" w:lastRow="0" w:firstColumn="0" w:lastColumn="0" w:oddVBand="0" w:evenVBand="0" w:oddHBand="0" w:evenHBand="0" w:firstRowFirstColumn="0" w:firstRowLastColumn="0" w:lastRowFirstColumn="0" w:lastRowLastColumn="0"/>
+              <w:rPr>
+                <w:rFonts w:eastAsiaTheme="minorEastAsia"/>
+                <w:lang w:val="es-AR"/>
+              </w:rPr>
+            </w:pPr>
+            <w:r>
+              <w:rPr>
+                <w:rFonts w:eastAsiaTheme="minorEastAsia"/>
                 <w:lang w:val="es-AR"/>
               </w:rPr>
               <w:t>A: N</w:t>
             </w:r>
             <w:r>
               <w:rPr>
-                <w:rFonts w:ascii="Calibri" w:hAnsi="Calibri" w:eastAsia="Calibri" w:cs="Calibri" w:asciiTheme="minorAscii" w:hAnsiTheme="minorAscii" w:eastAsiaTheme="minorAscii" w:cstheme="minorAscii"/>
+                <w:rFonts w:eastAsiaTheme="minorEastAsia"/>
                 <w:lang w:val="es-AR"/>
               </w:rPr>
               <w:t>o hay validación de stock o inventario. Cuando se agrega un producto, sólo se puede agregar cantidad = 1. No existen variantes del productos ni opciones adicionales (al menos en esta versión)</w:t>
@@ -4626,19 +4672,17 @@
           <w:tcPr>
             <w:cnfStyle w:val="001000000000" w:firstRow="0" w:lastRow="0" w:firstColumn="1" w:lastColumn="0" w:oddVBand="0" w:evenVBand="0" w:oddHBand="0" w:evenHBand="0" w:firstRowFirstColumn="0" w:firstRowLastColumn="0" w:lastRowFirstColumn="0" w:lastRowLastColumn="0"/>
             <w:tcW w:w="1673" w:type="dxa"/>
-            <w:tcMar/>
           </w:tcPr>
           <w:p>
             <w:pPr>
-              <w:pStyle w:val="Normal"/>
-              <w:rPr>
-                <w:rFonts w:ascii="Calibri" w:hAnsi="Calibri" w:eastAsia="Calibri" w:cs="Calibri" w:asciiTheme="minorAscii" w:hAnsiTheme="minorAscii" w:eastAsiaTheme="minorAscii" w:cstheme="minorAscii"/>
-                <w:lang w:val="es-AR"/>
-              </w:rPr>
-            </w:pPr>
-            <w:r>
-              <w:rPr>
-                <w:rFonts w:ascii="Calibri" w:hAnsi="Calibri" w:eastAsia="Calibri" w:cs="Calibri" w:asciiTheme="minorAscii" w:hAnsiTheme="minorAscii" w:eastAsiaTheme="minorAscii" w:cstheme="minorAscii"/>
+              <w:rPr>
+                <w:rFonts w:eastAsiaTheme="minorEastAsia"/>
+                <w:lang w:val="es-AR"/>
+              </w:rPr>
+            </w:pPr>
+            <w:r>
+              <w:rPr>
+                <w:rFonts w:eastAsiaTheme="minorEastAsia"/>
                 <w:lang w:val="es-AR"/>
               </w:rPr>
               <w:t>Black Jack</w:t>
@@ -4647,28 +4691,26 @@
         </w:tc>
         <w:tc>
           <w:tcPr>
-            <w:cnfStyle w:val="000000000000" w:firstRow="0" w:lastRow="0" w:firstColumn="0" w:lastColumn="0" w:oddVBand="0" w:evenVBand="0" w:oddHBand="0" w:evenHBand="0" w:firstRowFirstColumn="0" w:firstRowLastColumn="0" w:lastRowFirstColumn="0" w:lastRowLastColumn="0"/>
             <w:tcW w:w="9127" w:type="dxa"/>
-            <w:tcMar/>
           </w:tcPr>
           <w:p>
             <w:pPr>
-              <w:pStyle w:val="Normal"/>
-              <w:rPr>
-                <w:rFonts w:ascii="Calibri" w:hAnsi="Calibri" w:eastAsia="Calibri" w:cs="Calibri" w:asciiTheme="minorAscii" w:hAnsiTheme="minorAscii" w:eastAsiaTheme="minorAscii" w:cstheme="minorAscii"/>
-                <w:lang w:val="es-AR"/>
-              </w:rPr>
-            </w:pPr>
-            <w:r>
-              <w:rPr>
-                <w:rFonts w:ascii="Calibri" w:hAnsi="Calibri" w:eastAsia="Calibri" w:cs="Calibri" w:asciiTheme="minorAscii" w:hAnsiTheme="minorAscii" w:eastAsiaTheme="minorAscii" w:cstheme="minorAscii"/>
+              <w:cnfStyle w:val="000000000000" w:firstRow="0" w:lastRow="0" w:firstColumn="0" w:lastColumn="0" w:oddVBand="0" w:evenVBand="0" w:oddHBand="0" w:evenHBand="0" w:firstRowFirstColumn="0" w:firstRowLastColumn="0" w:lastRowFirstColumn="0" w:lastRowLastColumn="0"/>
+              <w:rPr>
+                <w:rFonts w:eastAsiaTheme="minorEastAsia"/>
+                <w:lang w:val="es-AR"/>
+              </w:rPr>
+            </w:pPr>
+            <w:r>
+              <w:rPr>
+                <w:rFonts w:eastAsiaTheme="minorEastAsia"/>
                 <w:lang w:val="es-AR"/>
               </w:rPr>
               <w:t xml:space="preserve">Q: </w:t>
             </w:r>
             <w:r>
               <w:rPr>
-                <w:rFonts w:ascii="Calibri" w:hAnsi="Calibri" w:eastAsia="Calibri" w:cs="Calibri" w:asciiTheme="minorAscii" w:hAnsiTheme="minorAscii" w:eastAsiaTheme="minorAscii" w:cstheme="minorAscii"/>
+                <w:rFonts w:eastAsiaTheme="minorEastAsia"/>
                 <w:lang w:val="es-AR"/>
               </w:rPr>
               <w:t>Mensaje de éxito de que se agrega el producto</w:t>
@@ -4676,15 +4718,15 @@
           </w:p>
           <w:p>
             <w:pPr>
-              <w:pStyle w:val="Normal"/>
-              <w:rPr>
-                <w:rFonts w:ascii="Calibri" w:hAnsi="Calibri" w:eastAsia="Calibri" w:cs="Calibri" w:asciiTheme="minorAscii" w:hAnsiTheme="minorAscii" w:eastAsiaTheme="minorAscii" w:cstheme="minorAscii"/>
-                <w:lang w:val="es-AR"/>
-              </w:rPr>
-            </w:pPr>
-            <w:r>
-              <w:rPr>
-                <w:rFonts w:ascii="Calibri" w:hAnsi="Calibri" w:eastAsia="Calibri" w:cs="Calibri" w:asciiTheme="minorAscii" w:hAnsiTheme="minorAscii" w:eastAsiaTheme="minorAscii" w:cstheme="minorAscii"/>
+              <w:cnfStyle w:val="000000000000" w:firstRow="0" w:lastRow="0" w:firstColumn="0" w:lastColumn="0" w:oddVBand="0" w:evenVBand="0" w:oddHBand="0" w:evenHBand="0" w:firstRowFirstColumn="0" w:firstRowLastColumn="0" w:lastRowFirstColumn="0" w:lastRowLastColumn="0"/>
+              <w:rPr>
+                <w:rFonts w:eastAsiaTheme="minorEastAsia"/>
+                <w:lang w:val="es-AR"/>
+              </w:rPr>
+            </w:pPr>
+            <w:r>
+              <w:rPr>
+                <w:rFonts w:eastAsiaTheme="minorEastAsia"/>
                 <w:lang w:val="es-AR"/>
               </w:rPr>
               <w:t xml:space="preserve">A: es un </w:t>
@@ -4692,7 +4734,7 @@
             <w:proofErr w:type="spellStart"/>
             <w:r>
               <w:rPr>
-                <w:rFonts w:ascii="Calibri" w:hAnsi="Calibri" w:eastAsia="Calibri" w:cs="Calibri" w:asciiTheme="minorAscii" w:hAnsiTheme="minorAscii" w:eastAsiaTheme="minorAscii" w:cstheme="minorAscii"/>
+                <w:rFonts w:eastAsiaTheme="minorEastAsia"/>
                 <w:lang w:val="es-AR"/>
               </w:rPr>
               <w:t>popup</w:t>
@@ -4700,7 +4742,7 @@
             <w:proofErr w:type="spellEnd"/>
             <w:r>
               <w:rPr>
-                <w:rFonts w:ascii="Calibri" w:hAnsi="Calibri" w:eastAsia="Calibri" w:cs="Calibri" w:asciiTheme="minorAscii" w:hAnsiTheme="minorAscii" w:eastAsiaTheme="minorAscii" w:cstheme="minorAscii"/>
+                <w:rFonts w:eastAsiaTheme="minorEastAsia"/>
                 <w:lang w:val="es-AR"/>
               </w:rPr>
               <w:t xml:space="preserve"> que indica que el producto se agregó al carrito</w:t>
@@ -4713,19 +4755,17 @@
           <w:tcPr>
             <w:cnfStyle w:val="001000000000" w:firstRow="0" w:lastRow="0" w:firstColumn="1" w:lastColumn="0" w:oddVBand="0" w:evenVBand="0" w:oddHBand="0" w:evenHBand="0" w:firstRowFirstColumn="0" w:firstRowLastColumn="0" w:lastRowFirstColumn="0" w:lastRowLastColumn="0"/>
             <w:tcW w:w="1673" w:type="dxa"/>
-            <w:tcMar/>
           </w:tcPr>
           <w:p>
             <w:pPr>
-              <w:pStyle w:val="Normal"/>
-              <w:rPr>
-                <w:rFonts w:ascii="Calibri" w:hAnsi="Calibri" w:eastAsia="Calibri" w:cs="Calibri" w:asciiTheme="minorAscii" w:hAnsiTheme="minorAscii" w:eastAsiaTheme="minorAscii" w:cstheme="minorAscii"/>
-                <w:lang w:val="es-AR"/>
-              </w:rPr>
-            </w:pPr>
-            <w:r>
-              <w:rPr>
-                <w:rFonts w:ascii="Calibri" w:hAnsi="Calibri" w:eastAsia="Calibri" w:cs="Calibri" w:asciiTheme="minorAscii" w:hAnsiTheme="minorAscii" w:eastAsiaTheme="minorAscii" w:cstheme="minorAscii"/>
+              <w:rPr>
+                <w:rFonts w:eastAsiaTheme="minorEastAsia"/>
+                <w:lang w:val="es-AR"/>
+              </w:rPr>
+            </w:pPr>
+            <w:r>
+              <w:rPr>
+                <w:rFonts w:eastAsiaTheme="minorEastAsia"/>
                 <w:lang w:val="es-AR"/>
               </w:rPr>
               <w:t>JALI</w:t>
@@ -4734,37 +4774,44 @@
         </w:tc>
         <w:tc>
           <w:tcPr>
-            <w:cnfStyle w:val="000000000000" w:firstRow="0" w:lastRow="0" w:firstColumn="0" w:lastColumn="0" w:oddVBand="0" w:evenVBand="0" w:oddHBand="0" w:evenHBand="0" w:firstRowFirstColumn="0" w:firstRowLastColumn="0" w:lastRowFirstColumn="0" w:lastRowLastColumn="0"/>
             <w:tcW w:w="9127" w:type="dxa"/>
-            <w:tcMar/>
           </w:tcPr>
           <w:p>
             <w:pPr>
-              <w:pStyle w:val="Normal"/>
-              <w:rPr>
-                <w:rFonts w:ascii="Calibri" w:hAnsi="Calibri" w:eastAsia="Calibri" w:cs="Calibri" w:asciiTheme="minorAscii" w:hAnsiTheme="minorAscii" w:eastAsiaTheme="minorAscii" w:cstheme="minorAscii"/>
-                <w:lang w:val="es-AR"/>
-              </w:rPr>
-            </w:pPr>
-            <w:r>
-              <w:rPr>
-                <w:rFonts w:ascii="Calibri" w:hAnsi="Calibri" w:eastAsia="Calibri" w:cs="Calibri" w:asciiTheme="minorAscii" w:hAnsiTheme="minorAscii" w:eastAsiaTheme="minorAscii" w:cstheme="minorAscii"/>
-                <w:lang w:val="es-AR"/>
-              </w:rPr>
-              <w:t>Q: Tax</w:t>
-            </w:r>
-          </w:p>
-          <w:p>
-            <w:pPr>
-              <w:pStyle w:val="Normal"/>
-              <w:rPr>
-                <w:rFonts w:ascii="Calibri" w:hAnsi="Calibri" w:eastAsia="Calibri" w:cs="Calibri" w:asciiTheme="minorAscii" w:hAnsiTheme="minorAscii" w:eastAsiaTheme="minorAscii" w:cstheme="minorAscii"/>
-                <w:lang w:val="es-AR"/>
-              </w:rPr>
-            </w:pPr>
-            <w:r>
-              <w:rPr>
-                <w:rFonts w:ascii="Calibri" w:hAnsi="Calibri" w:eastAsia="Calibri" w:cs="Calibri" w:asciiTheme="minorAscii" w:hAnsiTheme="minorAscii" w:eastAsiaTheme="minorAscii" w:cstheme="minorAscii"/>
+              <w:cnfStyle w:val="000000000000" w:firstRow="0" w:lastRow="0" w:firstColumn="0" w:lastColumn="0" w:oddVBand="0" w:evenVBand="0" w:oddHBand="0" w:evenHBand="0" w:firstRowFirstColumn="0" w:firstRowLastColumn="0" w:lastRowFirstColumn="0" w:lastRowLastColumn="0"/>
+              <w:rPr>
+                <w:rFonts w:eastAsiaTheme="minorEastAsia"/>
+                <w:lang w:val="es-AR"/>
+              </w:rPr>
+            </w:pPr>
+            <w:r>
+              <w:rPr>
+                <w:rFonts w:eastAsiaTheme="minorEastAsia"/>
+                <w:lang w:val="es-AR"/>
+              </w:rPr>
+              <w:t xml:space="preserve">Q: </w:t>
+            </w:r>
+            <w:proofErr w:type="spellStart"/>
+            <w:r>
+              <w:rPr>
+                <w:rFonts w:eastAsiaTheme="minorEastAsia"/>
+                <w:lang w:val="es-AR"/>
+              </w:rPr>
+              <w:t>Tax</w:t>
+            </w:r>
+            <w:proofErr w:type="spellEnd"/>
+          </w:p>
+          <w:p>
+            <w:pPr>
+              <w:cnfStyle w:val="000000000000" w:firstRow="0" w:lastRow="0" w:firstColumn="0" w:lastColumn="0" w:oddVBand="0" w:evenVBand="0" w:oddHBand="0" w:evenHBand="0" w:firstRowFirstColumn="0" w:firstRowLastColumn="0" w:lastRowFirstColumn="0" w:lastRowLastColumn="0"/>
+              <w:rPr>
+                <w:rFonts w:eastAsiaTheme="minorEastAsia"/>
+                <w:lang w:val="es-AR"/>
+              </w:rPr>
+            </w:pPr>
+            <w:r>
+              <w:rPr>
+                <w:rFonts w:eastAsiaTheme="minorEastAsia"/>
                 <w:lang w:val="es-AR"/>
               </w:rPr>
               <w:t>A: Se calcula para cada producto. Se muestra el valor del impuesto.</w:t>
@@ -4777,19 +4824,17 @@
           <w:tcPr>
             <w:cnfStyle w:val="001000000000" w:firstRow="0" w:lastRow="0" w:firstColumn="1" w:lastColumn="0" w:oddVBand="0" w:evenVBand="0" w:oddHBand="0" w:evenHBand="0" w:firstRowFirstColumn="0" w:firstRowLastColumn="0" w:lastRowFirstColumn="0" w:lastRowLastColumn="0"/>
             <w:tcW w:w="1673" w:type="dxa"/>
-            <w:tcMar/>
           </w:tcPr>
           <w:p>
             <w:pPr>
-              <w:pStyle w:val="Normal"/>
-              <w:rPr>
-                <w:rFonts w:ascii="Calibri" w:hAnsi="Calibri" w:eastAsia="Calibri" w:cs="Calibri" w:asciiTheme="minorAscii" w:hAnsiTheme="minorAscii" w:eastAsiaTheme="minorAscii" w:cstheme="minorAscii"/>
-                <w:lang w:val="es-AR"/>
-              </w:rPr>
-            </w:pPr>
-            <w:r>
-              <w:rPr>
-                <w:rFonts w:ascii="Calibri" w:hAnsi="Calibri" w:eastAsia="Calibri" w:cs="Calibri" w:asciiTheme="minorAscii" w:hAnsiTheme="minorAscii" w:eastAsiaTheme="minorAscii" w:cstheme="minorAscii"/>
+              <w:rPr>
+                <w:rFonts w:eastAsiaTheme="minorEastAsia"/>
+                <w:lang w:val="es-AR"/>
+              </w:rPr>
+            </w:pPr>
+            <w:r>
+              <w:rPr>
+                <w:rFonts w:eastAsiaTheme="minorEastAsia"/>
                 <w:lang w:val="es-AR"/>
               </w:rPr>
               <w:t>JALI</w:t>
@@ -4798,21 +4843,19 @@
         </w:tc>
         <w:tc>
           <w:tcPr>
-            <w:cnfStyle w:val="000000000000" w:firstRow="0" w:lastRow="0" w:firstColumn="0" w:lastColumn="0" w:oddVBand="0" w:evenVBand="0" w:oddHBand="0" w:evenHBand="0" w:firstRowFirstColumn="0" w:firstRowLastColumn="0" w:lastRowFirstColumn="0" w:lastRowLastColumn="0"/>
             <w:tcW w:w="9127" w:type="dxa"/>
-            <w:tcMar/>
           </w:tcPr>
           <w:p>
             <w:pPr>
-              <w:pStyle w:val="Normal"/>
-              <w:rPr>
-                <w:rFonts w:ascii="Calibri" w:hAnsi="Calibri" w:eastAsia="Calibri" w:cs="Calibri" w:asciiTheme="minorAscii" w:hAnsiTheme="minorAscii" w:eastAsiaTheme="minorAscii" w:cstheme="minorAscii"/>
-                <w:lang w:val="es-AR"/>
-              </w:rPr>
-            </w:pPr>
-            <w:r>
-              <w:rPr>
-                <w:rFonts w:ascii="Calibri" w:hAnsi="Calibri" w:eastAsia="Calibri" w:cs="Calibri" w:asciiTheme="minorAscii" w:hAnsiTheme="minorAscii" w:eastAsiaTheme="minorAscii" w:cstheme="minorAscii"/>
+              <w:cnfStyle w:val="000000000000" w:firstRow="0" w:lastRow="0" w:firstColumn="0" w:lastColumn="0" w:oddVBand="0" w:evenVBand="0" w:oddHBand="0" w:evenHBand="0" w:firstRowFirstColumn="0" w:firstRowLastColumn="0" w:lastRowFirstColumn="0" w:lastRowLastColumn="0"/>
+              <w:rPr>
+                <w:rFonts w:eastAsiaTheme="minorEastAsia"/>
+                <w:lang w:val="es-AR"/>
+              </w:rPr>
+            </w:pPr>
+            <w:r>
+              <w:rPr>
+                <w:rFonts w:eastAsiaTheme="minorEastAsia"/>
                 <w:lang w:val="es-AR"/>
               </w:rPr>
               <w:t>Q: dirección de envío, se puede modificar</w:t>
@@ -4820,15 +4863,15 @@
           </w:p>
           <w:p>
             <w:pPr>
-              <w:pStyle w:val="Normal"/>
-              <w:rPr>
-                <w:rFonts w:ascii="Calibri" w:hAnsi="Calibri" w:eastAsia="Calibri" w:cs="Calibri" w:asciiTheme="minorAscii" w:hAnsiTheme="minorAscii" w:eastAsiaTheme="minorAscii" w:cstheme="minorAscii"/>
-                <w:lang w:val="es-AR"/>
-              </w:rPr>
-            </w:pPr>
-            <w:r>
-              <w:rPr>
-                <w:rFonts w:ascii="Calibri" w:hAnsi="Calibri" w:eastAsia="Calibri" w:cs="Calibri" w:asciiTheme="minorAscii" w:hAnsiTheme="minorAscii" w:eastAsiaTheme="minorAscii" w:cstheme="minorAscii"/>
+              <w:cnfStyle w:val="000000000000" w:firstRow="0" w:lastRow="0" w:firstColumn="0" w:lastColumn="0" w:oddVBand="0" w:evenVBand="0" w:oddHBand="0" w:evenHBand="0" w:firstRowFirstColumn="0" w:firstRowLastColumn="0" w:lastRowFirstColumn="0" w:lastRowLastColumn="0"/>
+              <w:rPr>
+                <w:rFonts w:eastAsiaTheme="minorEastAsia"/>
+                <w:lang w:val="es-AR"/>
+              </w:rPr>
+            </w:pPr>
+            <w:r>
+              <w:rPr>
+                <w:rFonts w:eastAsiaTheme="minorEastAsia"/>
                 <w:lang w:val="es-AR"/>
               </w:rPr>
               <w:t>A: se muestra el costo del envío para dirección ingresada al momento de crear la cuenta</w:t>
@@ -4839,7 +4882,6 @@
     </w:tbl>
     <w:p>
       <w:pPr>
-        <w:pStyle w:val="Normal"/>
         <w:rPr>
           <w:lang w:val="es-ES"/>
         </w:rPr>
@@ -4864,7 +4906,7 @@
     <w:p>
       <w:pPr>
         <w:rPr>
-          <w:rFonts w:asciiTheme="majorHAnsi" w:hAnsiTheme="majorHAnsi" w:eastAsiaTheme="majorEastAsia" w:cstheme="majorBidi"/>
+          <w:rFonts w:asciiTheme="majorHAnsi" w:eastAsiaTheme="majorEastAsia" w:hAnsiTheme="majorHAnsi" w:cstheme="majorBidi"/>
           <w:i/>
           <w:iCs/>
           <w:color w:val="729928" w:themeColor="accent1" w:themeShade="BF"/>
@@ -4960,7 +5002,7 @@
                     <pic:cNvPicPr/>
                   </pic:nvPicPr>
                   <pic:blipFill>
-                    <a:blip r:embed="rId18"/>
+                    <a:blip r:embed="rId21"/>
                     <a:stretch>
                       <a:fillRect/>
                     </a:stretch>
@@ -5044,7 +5086,7 @@
                     <pic:cNvPicPr/>
                   </pic:nvPicPr>
                   <pic:blipFill>
-                    <a:blip r:embed="rId19"/>
+                    <a:blip r:embed="rId22"/>
                     <a:stretch>
                       <a:fillRect/>
                     </a:stretch>
@@ -5091,24 +5133,25 @@
         <w:gridCol w:w="9127"/>
       </w:tblGrid>
       <w:tr>
+        <w:trPr>
+          <w:cnfStyle w:val="100000000000" w:firstRow="1" w:lastRow="0" w:firstColumn="0" w:lastColumn="0" w:oddVBand="0" w:evenVBand="0" w:oddHBand="0" w:evenHBand="0" w:firstRowFirstColumn="0" w:firstRowLastColumn="0" w:lastRowFirstColumn="0" w:lastRowLastColumn="0"/>
+        </w:trPr>
         <w:tc>
           <w:tcPr>
             <w:cnfStyle w:val="001000000000" w:firstRow="0" w:lastRow="0" w:firstColumn="1" w:lastColumn="0" w:oddVBand="0" w:evenVBand="0" w:oddHBand="0" w:evenHBand="0" w:firstRowFirstColumn="0" w:firstRowLastColumn="0" w:lastRowFirstColumn="0" w:lastRowLastColumn="0"/>
             <w:tcW w:w="1673" w:type="dxa"/>
-            <w:tcMar/>
           </w:tcPr>
           <w:p>
             <w:pPr>
-              <w:pStyle w:val="Normal"/>
-              <w:rPr>
-                <w:rFonts w:ascii="Calibri" w:hAnsi="Calibri" w:eastAsia="Calibri" w:cs="Calibri" w:asciiTheme="minorAscii" w:hAnsiTheme="minorAscii" w:eastAsiaTheme="minorAscii" w:cstheme="minorAscii"/>
+              <w:rPr>
+                <w:rFonts w:eastAsiaTheme="minorEastAsia"/>
                 <w:lang w:val="es-AR"/>
               </w:rPr>
             </w:pPr>
             <w:proofErr w:type="spellStart"/>
             <w:r>
               <w:rPr>
-                <w:rFonts w:ascii="Calibri" w:hAnsi="Calibri" w:eastAsia="Calibri" w:cs="Calibri" w:asciiTheme="minorAscii" w:hAnsiTheme="minorAscii" w:eastAsiaTheme="minorAscii" w:cstheme="minorAscii"/>
+                <w:rFonts w:eastAsiaTheme="minorEastAsia"/>
                 <w:lang w:val="es-AR"/>
               </w:rPr>
               <w:t>Team</w:t>
@@ -5118,21 +5161,19 @@
         </w:tc>
         <w:tc>
           <w:tcPr>
-            <w:cnfStyle w:val="000000000000" w:firstRow="0" w:lastRow="0" w:firstColumn="0" w:lastColumn="0" w:oddVBand="0" w:evenVBand="0" w:oddHBand="0" w:evenHBand="0" w:firstRowFirstColumn="0" w:firstRowLastColumn="0" w:lastRowFirstColumn="0" w:lastRowLastColumn="0"/>
             <w:tcW w:w="9127" w:type="dxa"/>
-            <w:tcMar/>
           </w:tcPr>
           <w:p>
             <w:pPr>
-              <w:pStyle w:val="Normal"/>
-              <w:rPr>
-                <w:rFonts w:ascii="Calibri" w:hAnsi="Calibri" w:eastAsia="Calibri" w:cs="Calibri" w:asciiTheme="minorAscii" w:hAnsiTheme="minorAscii" w:eastAsiaTheme="minorAscii" w:cstheme="minorAscii"/>
-                <w:lang w:val="es-AR"/>
-              </w:rPr>
-            </w:pPr>
-            <w:r>
-              <w:rPr>
-                <w:rFonts w:ascii="Calibri" w:hAnsi="Calibri" w:eastAsia="Calibri" w:cs="Calibri" w:asciiTheme="minorAscii" w:hAnsiTheme="minorAscii" w:eastAsiaTheme="minorAscii" w:cstheme="minorAscii"/>
+              <w:cnfStyle w:val="100000000000" w:firstRow="1" w:lastRow="0" w:firstColumn="0" w:lastColumn="0" w:oddVBand="0" w:evenVBand="0" w:oddHBand="0" w:evenHBand="0" w:firstRowFirstColumn="0" w:firstRowLastColumn="0" w:lastRowFirstColumn="0" w:lastRowLastColumn="0"/>
+              <w:rPr>
+                <w:rFonts w:eastAsiaTheme="minorEastAsia"/>
+                <w:lang w:val="es-AR"/>
+              </w:rPr>
+            </w:pPr>
+            <w:r>
+              <w:rPr>
+                <w:rFonts w:eastAsiaTheme="minorEastAsia"/>
                 <w:lang w:val="es-AR"/>
               </w:rPr>
               <w:t>Q&amp;A</w:t>
@@ -5145,19 +5186,17 @@
           <w:tcPr>
             <w:cnfStyle w:val="001000000000" w:firstRow="0" w:lastRow="0" w:firstColumn="1" w:lastColumn="0" w:oddVBand="0" w:evenVBand="0" w:oddHBand="0" w:evenHBand="0" w:firstRowFirstColumn="0" w:firstRowLastColumn="0" w:lastRowFirstColumn="0" w:lastRowLastColumn="0"/>
             <w:tcW w:w="1673" w:type="dxa"/>
-            <w:tcMar/>
           </w:tcPr>
           <w:p>
             <w:pPr>
-              <w:pStyle w:val="Normal"/>
-              <w:rPr>
-                <w:rFonts w:ascii="Calibri" w:hAnsi="Calibri" w:eastAsia="Calibri" w:cs="Calibri" w:asciiTheme="minorAscii" w:hAnsiTheme="minorAscii" w:eastAsiaTheme="minorAscii" w:cstheme="minorAscii"/>
-                <w:lang w:val="es-AR"/>
-              </w:rPr>
-            </w:pPr>
-            <w:r>
-              <w:rPr>
-                <w:rFonts w:ascii="Calibri" w:hAnsi="Calibri" w:eastAsia="Calibri" w:cs="Calibri" w:asciiTheme="minorAscii" w:hAnsiTheme="minorAscii" w:eastAsiaTheme="minorAscii" w:cstheme="minorAscii"/>
+              <w:rPr>
+                <w:rFonts w:eastAsiaTheme="minorEastAsia"/>
+                <w:lang w:val="es-AR"/>
+              </w:rPr>
+            </w:pPr>
+            <w:r>
+              <w:rPr>
+                <w:rFonts w:eastAsiaTheme="minorEastAsia"/>
                 <w:lang w:val="es-AR"/>
               </w:rPr>
               <w:t>Black Jack</w:t>
@@ -5166,37 +5205,51 @@
         </w:tc>
         <w:tc>
           <w:tcPr>
-            <w:cnfStyle w:val="000000000000" w:firstRow="0" w:lastRow="0" w:firstColumn="0" w:lastColumn="0" w:oddVBand="0" w:evenVBand="0" w:oddHBand="0" w:evenHBand="0" w:firstRowFirstColumn="0" w:firstRowLastColumn="0" w:lastRowFirstColumn="0" w:lastRowLastColumn="0"/>
             <w:tcW w:w="9127" w:type="dxa"/>
-            <w:tcMar/>
           </w:tcPr>
           <w:p>
             <w:pPr>
-              <w:pStyle w:val="Normal"/>
-              <w:rPr>
-                <w:rFonts w:ascii="Calibri" w:hAnsi="Calibri" w:eastAsia="Calibri" w:cs="Calibri" w:asciiTheme="minorAscii" w:hAnsiTheme="minorAscii" w:eastAsiaTheme="minorAscii" w:cstheme="minorAscii"/>
-                <w:lang w:val="es-AR"/>
-              </w:rPr>
-            </w:pPr>
-            <w:r>
-              <w:rPr>
-                <w:rFonts w:ascii="Calibri" w:hAnsi="Calibri" w:eastAsia="Calibri" w:cs="Calibri" w:asciiTheme="minorAscii" w:hAnsiTheme="minorAscii" w:eastAsiaTheme="minorAscii" w:cstheme="minorAscii"/>
-                <w:lang w:val="es-AR"/>
-              </w:rPr>
-              <w:t>Q: hacer click en el logo</w:t>
-            </w:r>
-          </w:p>
-          <w:p>
-            <w:pPr>
-              <w:pStyle w:val="Normal"/>
-              <w:rPr>
-                <w:rFonts w:ascii="Calibri" w:hAnsi="Calibri" w:eastAsia="Calibri" w:cs="Calibri" w:asciiTheme="minorAscii" w:hAnsiTheme="minorAscii" w:eastAsiaTheme="minorAscii" w:cstheme="minorAscii"/>
-                <w:lang w:val="es-AR"/>
-              </w:rPr>
-            </w:pPr>
-            <w:r>
-              <w:rPr>
-                <w:rFonts w:ascii="Calibri" w:hAnsi="Calibri" w:eastAsia="Calibri" w:cs="Calibri" w:asciiTheme="minorAscii" w:hAnsiTheme="minorAscii" w:eastAsiaTheme="minorAscii" w:cstheme="minorAscii"/>
+              <w:cnfStyle w:val="000000000000" w:firstRow="0" w:lastRow="0" w:firstColumn="0" w:lastColumn="0" w:oddVBand="0" w:evenVBand="0" w:oddHBand="0" w:evenHBand="0" w:firstRowFirstColumn="0" w:firstRowLastColumn="0" w:lastRowFirstColumn="0" w:lastRowLastColumn="0"/>
+              <w:rPr>
+                <w:rFonts w:eastAsiaTheme="minorEastAsia"/>
+                <w:lang w:val="es-AR"/>
+              </w:rPr>
+            </w:pPr>
+            <w:r>
+              <w:rPr>
+                <w:rFonts w:eastAsiaTheme="minorEastAsia"/>
+                <w:lang w:val="es-AR"/>
+              </w:rPr>
+              <w:t xml:space="preserve">Q: hacer </w:t>
+            </w:r>
+            <w:proofErr w:type="spellStart"/>
+            <w:r>
+              <w:rPr>
+                <w:rFonts w:eastAsiaTheme="minorEastAsia"/>
+                <w:lang w:val="es-AR"/>
+              </w:rPr>
+              <w:t>click</w:t>
+            </w:r>
+            <w:proofErr w:type="spellEnd"/>
+            <w:r>
+              <w:rPr>
+                <w:rFonts w:eastAsiaTheme="minorEastAsia"/>
+                <w:lang w:val="es-AR"/>
+              </w:rPr>
+              <w:t xml:space="preserve"> en el logo</w:t>
+            </w:r>
+          </w:p>
+          <w:p>
+            <w:pPr>
+              <w:cnfStyle w:val="000000000000" w:firstRow="0" w:lastRow="0" w:firstColumn="0" w:lastColumn="0" w:oddVBand="0" w:evenVBand="0" w:oddHBand="0" w:evenHBand="0" w:firstRowFirstColumn="0" w:firstRowLastColumn="0" w:lastRowFirstColumn="0" w:lastRowLastColumn="0"/>
+              <w:rPr>
+                <w:rFonts w:eastAsiaTheme="minorEastAsia"/>
+                <w:lang w:val="es-AR"/>
+              </w:rPr>
+            </w:pPr>
+            <w:r>
+              <w:rPr>
+                <w:rFonts w:eastAsiaTheme="minorEastAsia"/>
                 <w:lang w:val="es-AR"/>
               </w:rPr>
               <w:t>A: te lleva al Home (la misma página)</w:t>
@@ -5209,19 +5262,17 @@
           <w:tcPr>
             <w:cnfStyle w:val="001000000000" w:firstRow="0" w:lastRow="0" w:firstColumn="1" w:lastColumn="0" w:oddVBand="0" w:evenVBand="0" w:oddHBand="0" w:evenHBand="0" w:firstRowFirstColumn="0" w:firstRowLastColumn="0" w:lastRowFirstColumn="0" w:lastRowLastColumn="0"/>
             <w:tcW w:w="1673" w:type="dxa"/>
-            <w:tcMar/>
           </w:tcPr>
           <w:p>
             <w:pPr>
-              <w:pStyle w:val="Normal"/>
-              <w:rPr>
-                <w:rFonts w:ascii="Calibri" w:hAnsi="Calibri" w:eastAsia="Calibri" w:cs="Calibri" w:asciiTheme="minorAscii" w:hAnsiTheme="minorAscii" w:eastAsiaTheme="minorAscii" w:cstheme="minorAscii"/>
-                <w:lang w:val="es-AR"/>
-              </w:rPr>
-            </w:pPr>
-            <w:r>
-              <w:rPr>
-                <w:rFonts w:ascii="Calibri" w:hAnsi="Calibri" w:eastAsia="Calibri" w:cs="Calibri" w:asciiTheme="minorAscii" w:hAnsiTheme="minorAscii" w:eastAsiaTheme="minorAscii" w:cstheme="minorAscii"/>
+              <w:rPr>
+                <w:rFonts w:eastAsiaTheme="minorEastAsia"/>
+                <w:lang w:val="es-AR"/>
+              </w:rPr>
+            </w:pPr>
+            <w:r>
+              <w:rPr>
+                <w:rFonts w:eastAsiaTheme="minorEastAsia"/>
                 <w:lang w:val="es-AR"/>
               </w:rPr>
               <w:t>Black Jack</w:t>
@@ -5230,45 +5281,60 @@
         </w:tc>
         <w:tc>
           <w:tcPr>
-            <w:cnfStyle w:val="000000000000" w:firstRow="0" w:lastRow="0" w:firstColumn="0" w:lastColumn="0" w:oddVBand="0" w:evenVBand="0" w:oddHBand="0" w:evenHBand="0" w:firstRowFirstColumn="0" w:firstRowLastColumn="0" w:lastRowFirstColumn="0" w:lastRowLastColumn="0"/>
             <w:tcW w:w="9127" w:type="dxa"/>
-            <w:tcMar/>
           </w:tcPr>
           <w:p>
             <w:pPr>
-              <w:pStyle w:val="Normal"/>
-              <w:rPr>
-                <w:rFonts w:ascii="Calibri" w:hAnsi="Calibri" w:eastAsia="Calibri" w:cs="Calibri" w:asciiTheme="minorAscii" w:hAnsiTheme="minorAscii" w:eastAsiaTheme="minorAscii" w:cstheme="minorAscii"/>
-                <w:lang w:val="es-AR"/>
-              </w:rPr>
-            </w:pPr>
-            <w:r>
-              <w:rPr>
-                <w:rFonts w:ascii="Calibri" w:hAnsi="Calibri" w:eastAsia="Calibri" w:cs="Calibri" w:asciiTheme="minorAscii" w:hAnsiTheme="minorAscii" w:eastAsiaTheme="minorAscii" w:cstheme="minorAscii"/>
-                <w:lang w:val="es-AR"/>
-              </w:rPr>
-              <w:t>Q: Click en selector de productos</w:t>
-            </w:r>
-          </w:p>
-          <w:p>
-            <w:pPr>
-              <w:pStyle w:val="Normal"/>
-              <w:rPr>
-                <w:rFonts w:ascii="Calibri" w:hAnsi="Calibri" w:eastAsia="Calibri" w:cs="Calibri" w:asciiTheme="minorAscii" w:hAnsiTheme="minorAscii" w:eastAsiaTheme="minorAscii" w:cstheme="minorAscii"/>
-                <w:lang w:val="es-AR"/>
-              </w:rPr>
-            </w:pPr>
-            <w:r>
-              <w:rPr>
-                <w:rFonts w:ascii="Calibri" w:hAnsi="Calibri" w:eastAsia="Calibri" w:cs="Calibri" w:asciiTheme="minorAscii" w:hAnsiTheme="minorAscii" w:eastAsiaTheme="minorAscii" w:cstheme="minorAscii"/>
-                <w:lang w:val="es-AR"/>
-              </w:rPr>
+              <w:cnfStyle w:val="000000000000" w:firstRow="0" w:lastRow="0" w:firstColumn="0" w:lastColumn="0" w:oddVBand="0" w:evenVBand="0" w:oddHBand="0" w:evenHBand="0" w:firstRowFirstColumn="0" w:firstRowLastColumn="0" w:lastRowFirstColumn="0" w:lastRowLastColumn="0"/>
+              <w:rPr>
+                <w:rFonts w:eastAsiaTheme="minorEastAsia"/>
+                <w:lang w:val="es-AR"/>
+              </w:rPr>
+            </w:pPr>
+            <w:r>
+              <w:rPr>
+                <w:rFonts w:eastAsiaTheme="minorEastAsia"/>
+                <w:lang w:val="es-AR"/>
+              </w:rPr>
+              <w:t xml:space="preserve">Q: </w:t>
+            </w:r>
+            <w:proofErr w:type="spellStart"/>
+            <w:r>
+              <w:rPr>
+                <w:rFonts w:eastAsiaTheme="minorEastAsia"/>
+                <w:lang w:val="es-AR"/>
+              </w:rPr>
+              <w:t>Click</w:t>
+            </w:r>
+            <w:proofErr w:type="spellEnd"/>
+            <w:r>
+              <w:rPr>
+                <w:rFonts w:eastAsiaTheme="minorEastAsia"/>
+                <w:lang w:val="es-AR"/>
+              </w:rPr>
+              <w:t xml:space="preserve"> en selector de productos</w:t>
+            </w:r>
+          </w:p>
+          <w:p>
+            <w:pPr>
+              <w:cnfStyle w:val="000000000000" w:firstRow="0" w:lastRow="0" w:firstColumn="0" w:lastColumn="0" w:oddVBand="0" w:evenVBand="0" w:oddHBand="0" w:evenHBand="0" w:firstRowFirstColumn="0" w:firstRowLastColumn="0" w:lastRowFirstColumn="0" w:lastRowLastColumn="0"/>
+              <w:rPr>
+                <w:rFonts w:eastAsiaTheme="minorEastAsia"/>
+                <w:lang w:val="es-AR"/>
+              </w:rPr>
+            </w:pPr>
+            <w:r>
+              <w:rPr>
+                <w:rFonts w:eastAsiaTheme="minorEastAsia"/>
+                <w:lang w:val="es-AR"/>
+              </w:rPr>
+              <w:lastRenderedPageBreak/>
               <w:t xml:space="preserve">A: Popular y </w:t>
             </w:r>
             <w:proofErr w:type="spellStart"/>
             <w:r>
               <w:rPr>
-                <w:rFonts w:ascii="Calibri" w:hAnsi="Calibri" w:eastAsia="Calibri" w:cs="Calibri" w:asciiTheme="minorAscii" w:hAnsiTheme="minorAscii" w:eastAsiaTheme="minorAscii" w:cstheme="minorAscii"/>
+                <w:rFonts w:eastAsiaTheme="minorEastAsia"/>
                 <w:lang w:val="es-AR"/>
               </w:rPr>
               <w:t>Best</w:t>
@@ -5276,14 +5342,14 @@
             <w:proofErr w:type="spellEnd"/>
             <w:r>
               <w:rPr>
-                <w:rFonts w:ascii="Calibri" w:hAnsi="Calibri" w:eastAsia="Calibri" w:cs="Calibri" w:asciiTheme="minorAscii" w:hAnsiTheme="minorAscii" w:eastAsiaTheme="minorAscii" w:cstheme="minorAscii"/>
+                <w:rFonts w:eastAsiaTheme="minorEastAsia"/>
                 <w:lang w:val="es-AR"/>
               </w:rPr>
               <w:t xml:space="preserve"> Sellers son categorías, y estos botones te llevan a una vista con los productos de cada una. Eso no va a estar listo, así que la </w:t>
             </w:r>
             <w:r>
               <w:rPr>
-                <w:rFonts w:ascii="Calibri" w:hAnsi="Calibri" w:eastAsia="Calibri" w:cs="Calibri" w:asciiTheme="minorAscii" w:hAnsiTheme="minorAscii" w:eastAsiaTheme="minorAscii" w:cstheme="minorAscii"/>
+                <w:rFonts w:eastAsiaTheme="minorEastAsia"/>
                 <w:lang w:val="es-AR"/>
               </w:rPr>
               <w:t>única validación sería que se abra la página correspondiente (por ahora)</w:t>
@@ -5296,29 +5362,27 @@
           <w:tcPr>
             <w:cnfStyle w:val="001000000000" w:firstRow="0" w:lastRow="0" w:firstColumn="1" w:lastColumn="0" w:oddVBand="0" w:evenVBand="0" w:oddHBand="0" w:evenHBand="0" w:firstRowFirstColumn="0" w:firstRowLastColumn="0" w:lastRowFirstColumn="0" w:lastRowLastColumn="0"/>
             <w:tcW w:w="1673" w:type="dxa"/>
-            <w:tcMar/>
           </w:tcPr>
           <w:p>
             <w:pPr>
-              <w:pStyle w:val="Normal"/>
-              <w:rPr>
-                <w:rFonts w:ascii="Calibri" w:hAnsi="Calibri" w:eastAsia="Calibri" w:cs="Calibri" w:asciiTheme="minorAscii" w:hAnsiTheme="minorAscii" w:eastAsiaTheme="minorAscii" w:cstheme="minorAscii"/>
-                <w:lang w:val="es-AR"/>
-              </w:rPr>
-            </w:pPr>
-            <w:r>
-              <w:rPr>
-                <w:rFonts w:ascii="Calibri" w:hAnsi="Calibri" w:eastAsia="Calibri" w:cs="Calibri" w:asciiTheme="minorAscii" w:hAnsiTheme="minorAscii" w:eastAsiaTheme="minorAscii" w:cstheme="minorAscii"/>
-                <w:lang w:val="es-AR"/>
-              </w:rPr>
+              <w:rPr>
+                <w:rFonts w:eastAsiaTheme="minorEastAsia"/>
+                <w:lang w:val="es-AR"/>
+              </w:rPr>
+            </w:pPr>
+            <w:r>
+              <w:rPr>
+                <w:rFonts w:eastAsiaTheme="minorEastAsia"/>
+                <w:lang w:val="es-AR"/>
+              </w:rPr>
+              <w:lastRenderedPageBreak/>
               <w:t>Black Jack</w:t>
             </w:r>
           </w:p>
           <w:p>
             <w:pPr>
-              <w:pStyle w:val="Normal"/>
-              <w:rPr>
-                <w:rFonts w:ascii="Calibri" w:hAnsi="Calibri" w:eastAsia="Calibri" w:cs="Calibri" w:asciiTheme="minorAscii" w:hAnsiTheme="minorAscii" w:eastAsiaTheme="minorAscii" w:cstheme="minorAscii"/>
+              <w:rPr>
+                <w:rFonts w:eastAsiaTheme="minorEastAsia"/>
                 <w:lang w:val="es-AR"/>
               </w:rPr>
             </w:pPr>
@@ -5326,21 +5390,19 @@
         </w:tc>
         <w:tc>
           <w:tcPr>
-            <w:cnfStyle w:val="000000000000" w:firstRow="0" w:lastRow="0" w:firstColumn="0" w:lastColumn="0" w:oddVBand="0" w:evenVBand="0" w:oddHBand="0" w:evenHBand="0" w:firstRowFirstColumn="0" w:firstRowLastColumn="0" w:lastRowFirstColumn="0" w:lastRowLastColumn="0"/>
             <w:tcW w:w="9127" w:type="dxa"/>
-            <w:tcMar/>
           </w:tcPr>
           <w:p>
             <w:pPr>
-              <w:pStyle w:val="Normal"/>
-              <w:rPr>
-                <w:rFonts w:ascii="Calibri" w:hAnsi="Calibri" w:eastAsia="Calibri" w:cs="Calibri" w:asciiTheme="minorAscii" w:hAnsiTheme="minorAscii" w:eastAsiaTheme="minorAscii" w:cstheme="minorAscii"/>
-                <w:lang w:val="es-AR"/>
-              </w:rPr>
-            </w:pPr>
-            <w:r>
-              <w:rPr>
-                <w:rFonts w:ascii="Calibri" w:hAnsi="Calibri" w:eastAsia="Calibri" w:cs="Calibri" w:asciiTheme="minorAscii" w:hAnsiTheme="minorAscii" w:eastAsiaTheme="minorAscii" w:cstheme="minorAscii"/>
+              <w:cnfStyle w:val="000000000000" w:firstRow="0" w:lastRow="0" w:firstColumn="0" w:lastColumn="0" w:oddVBand="0" w:evenVBand="0" w:oddHBand="0" w:evenHBand="0" w:firstRowFirstColumn="0" w:firstRowLastColumn="0" w:lastRowFirstColumn="0" w:lastRowLastColumn="0"/>
+              <w:rPr>
+                <w:rFonts w:eastAsiaTheme="minorEastAsia"/>
+                <w:lang w:val="es-AR"/>
+              </w:rPr>
+            </w:pPr>
+            <w:r>
+              <w:rPr>
+                <w:rFonts w:eastAsiaTheme="minorEastAsia"/>
                 <w:lang w:val="es-AR"/>
               </w:rPr>
               <w:t xml:space="preserve">Q: </w:t>
@@ -5348,7 +5410,7 @@
             <w:proofErr w:type="spellStart"/>
             <w:r>
               <w:rPr>
-                <w:rFonts w:ascii="Calibri" w:hAnsi="Calibri" w:eastAsia="Calibri" w:cs="Calibri" w:asciiTheme="minorAscii" w:hAnsiTheme="minorAscii" w:eastAsiaTheme="minorAscii" w:cstheme="minorAscii"/>
+                <w:rFonts w:eastAsiaTheme="minorEastAsia"/>
                 <w:lang w:val="es-AR"/>
               </w:rPr>
               <w:t>promotion</w:t>
@@ -5356,7 +5418,7 @@
             <w:proofErr w:type="spellEnd"/>
             <w:r>
               <w:rPr>
-                <w:rFonts w:ascii="Calibri" w:hAnsi="Calibri" w:eastAsia="Calibri" w:cs="Calibri" w:asciiTheme="minorAscii" w:hAnsiTheme="minorAscii" w:eastAsiaTheme="minorAscii" w:cstheme="minorAscii"/>
+                <w:rFonts w:eastAsiaTheme="minorEastAsia"/>
                 <w:lang w:val="es-AR"/>
               </w:rPr>
               <w:t xml:space="preserve"> banners</w:t>
@@ -5364,15 +5426,15 @@
           </w:p>
           <w:p>
             <w:pPr>
-              <w:pStyle w:val="Normal"/>
-              <w:rPr>
-                <w:rFonts w:ascii="Calibri" w:hAnsi="Calibri" w:eastAsia="Calibri" w:cs="Calibri" w:asciiTheme="minorAscii" w:hAnsiTheme="minorAscii" w:eastAsiaTheme="minorAscii" w:cstheme="minorAscii"/>
-                <w:lang w:val="es-AR"/>
-              </w:rPr>
-            </w:pPr>
-            <w:r>
-              <w:rPr>
-                <w:rFonts w:ascii="Calibri" w:hAnsi="Calibri" w:eastAsia="Calibri" w:cs="Calibri" w:asciiTheme="minorAscii" w:hAnsiTheme="minorAscii" w:eastAsiaTheme="minorAscii" w:cstheme="minorAscii"/>
+              <w:cnfStyle w:val="000000000000" w:firstRow="0" w:lastRow="0" w:firstColumn="0" w:lastColumn="0" w:oddVBand="0" w:evenVBand="0" w:oddHBand="0" w:evenHBand="0" w:firstRowFirstColumn="0" w:firstRowLastColumn="0" w:lastRowFirstColumn="0" w:lastRowLastColumn="0"/>
+              <w:rPr>
+                <w:rFonts w:eastAsiaTheme="minorEastAsia"/>
+                <w:lang w:val="es-AR"/>
+              </w:rPr>
+            </w:pPr>
+            <w:r>
+              <w:rPr>
+                <w:rFonts w:eastAsiaTheme="minorEastAsia"/>
                 <w:lang w:val="es-AR"/>
               </w:rPr>
               <w:t>A: Son vistas con los productos en promoción. Te llevan a una vista con todos los productos en promoción. Por ejemplo, se muestran los productos con 70% de descuento</w:t>
@@ -5383,14 +5445,13 @@
     </w:tbl>
     <w:p>
       <w:pPr>
-        <w:pStyle w:val="Normal"/>
         <w:rPr>
           <w:lang w:val="es-ES"/>
         </w:rPr>
       </w:pPr>
     </w:p>
     <w:sectPr>
-      <w:pgSz w:w="12240" w:h="15840" w:orient="portrait"/>
+      <w:pgSz w:w="12240" w:h="15840"/>
       <w:pgMar w:top="720" w:right="720" w:bottom="720" w:left="720" w:header="720" w:footer="720" w:gutter="0"/>
       <w:cols w:space="720"/>
       <w:docGrid w:linePitch="360"/>
@@ -5413,7 +5474,7 @@
         <w:ind w:left="720" w:hanging="360"/>
       </w:pPr>
       <w:rPr>
-        <w:rFonts w:hint="default" w:ascii="Calibri" w:hAnsi="Calibri" w:cs="Calibri" w:eastAsiaTheme="minorHAnsi"/>
+        <w:rFonts w:ascii="Calibri" w:eastAsiaTheme="minorHAnsi" w:hAnsi="Calibri" w:cs="Calibri" w:hint="default"/>
       </w:rPr>
     </w:lvl>
     <w:lvl w:ilvl="1" w:tplc="04090003" w:tentative="1">
@@ -5425,7 +5486,7 @@
         <w:ind w:left="1440" w:hanging="360"/>
       </w:pPr>
       <w:rPr>
-        <w:rFonts w:hint="default" w:ascii="Courier New" w:hAnsi="Courier New" w:cs="Courier New"/>
+        <w:rFonts w:ascii="Courier New" w:hAnsi="Courier New" w:cs="Courier New" w:hint="default"/>
       </w:rPr>
     </w:lvl>
     <w:lvl w:ilvl="2" w:tplc="04090005" w:tentative="1">
@@ -5437,7 +5498,7 @@
         <w:ind w:left="2160" w:hanging="360"/>
       </w:pPr>
       <w:rPr>
-        <w:rFonts w:hint="default" w:ascii="Wingdings" w:hAnsi="Wingdings"/>
+        <w:rFonts w:ascii="Wingdings" w:hAnsi="Wingdings" w:hint="default"/>
       </w:rPr>
     </w:lvl>
     <w:lvl w:ilvl="3" w:tplc="04090001" w:tentative="1">
@@ -5449,7 +5510,7 @@
         <w:ind w:left="2880" w:hanging="360"/>
       </w:pPr>
       <w:rPr>
-        <w:rFonts w:hint="default" w:ascii="Symbol" w:hAnsi="Symbol"/>
+        <w:rFonts w:ascii="Symbol" w:hAnsi="Symbol" w:hint="default"/>
       </w:rPr>
     </w:lvl>
     <w:lvl w:ilvl="4" w:tplc="04090003" w:tentative="1">
@@ -5461,7 +5522,7 @@
         <w:ind w:left="3600" w:hanging="360"/>
       </w:pPr>
       <w:rPr>
-        <w:rFonts w:hint="default" w:ascii="Courier New" w:hAnsi="Courier New" w:cs="Courier New"/>
+        <w:rFonts w:ascii="Courier New" w:hAnsi="Courier New" w:cs="Courier New" w:hint="default"/>
       </w:rPr>
     </w:lvl>
     <w:lvl w:ilvl="5" w:tplc="04090005" w:tentative="1">
@@ -5473,7 +5534,7 @@
         <w:ind w:left="4320" w:hanging="360"/>
       </w:pPr>
       <w:rPr>
-        <w:rFonts w:hint="default" w:ascii="Wingdings" w:hAnsi="Wingdings"/>
+        <w:rFonts w:ascii="Wingdings" w:hAnsi="Wingdings" w:hint="default"/>
       </w:rPr>
     </w:lvl>
     <w:lvl w:ilvl="6" w:tplc="04090001" w:tentative="1">
@@ -5485,7 +5546,7 @@
         <w:ind w:left="5040" w:hanging="360"/>
       </w:pPr>
       <w:rPr>
-        <w:rFonts w:hint="default" w:ascii="Symbol" w:hAnsi="Symbol"/>
+        <w:rFonts w:ascii="Symbol" w:hAnsi="Symbol" w:hint="default"/>
       </w:rPr>
     </w:lvl>
     <w:lvl w:ilvl="7" w:tplc="04090003" w:tentative="1">
@@ -5497,7 +5558,7 @@
         <w:ind w:left="5760" w:hanging="360"/>
       </w:pPr>
       <w:rPr>
-        <w:rFonts w:hint="default" w:ascii="Courier New" w:hAnsi="Courier New" w:cs="Courier New"/>
+        <w:rFonts w:ascii="Courier New" w:hAnsi="Courier New" w:cs="Courier New" w:hint="default"/>
       </w:rPr>
     </w:lvl>
     <w:lvl w:ilvl="8" w:tplc="04090005" w:tentative="1">
@@ -5509,7 +5570,7 @@
         <w:ind w:left="6480" w:hanging="360"/>
       </w:pPr>
       <w:rPr>
-        <w:rFonts w:hint="default" w:ascii="Wingdings" w:hAnsi="Wingdings"/>
+        <w:rFonts w:ascii="Wingdings" w:hAnsi="Wingdings" w:hint="default"/>
       </w:rPr>
     </w:lvl>
   </w:abstractNum>
@@ -5525,7 +5586,7 @@
         <w:ind w:left="720" w:hanging="360"/>
       </w:pPr>
       <w:rPr>
-        <w:rFonts w:hint="default" w:ascii="Calibri" w:hAnsi="Calibri" w:cs="Calibri" w:eastAsiaTheme="minorHAnsi"/>
+        <w:rFonts w:ascii="Calibri" w:eastAsiaTheme="minorHAnsi" w:hAnsi="Calibri" w:cs="Calibri" w:hint="default"/>
       </w:rPr>
     </w:lvl>
     <w:lvl w:ilvl="1" w:tplc="04090003" w:tentative="1">
@@ -5537,7 +5598,7 @@
         <w:ind w:left="1440" w:hanging="360"/>
       </w:pPr>
       <w:rPr>
-        <w:rFonts w:hint="default" w:ascii="Courier New" w:hAnsi="Courier New" w:cs="Courier New"/>
+        <w:rFonts w:ascii="Courier New" w:hAnsi="Courier New" w:cs="Courier New" w:hint="default"/>
       </w:rPr>
     </w:lvl>
     <w:lvl w:ilvl="2" w:tplc="04090005" w:tentative="1">
@@ -5549,7 +5610,7 @@
         <w:ind w:left="2160" w:hanging="360"/>
       </w:pPr>
       <w:rPr>
-        <w:rFonts w:hint="default" w:ascii="Wingdings" w:hAnsi="Wingdings"/>
+        <w:rFonts w:ascii="Wingdings" w:hAnsi="Wingdings" w:hint="default"/>
       </w:rPr>
     </w:lvl>
     <w:lvl w:ilvl="3" w:tplc="04090001" w:tentative="1">
@@ -5561,7 +5622,7 @@
         <w:ind w:left="2880" w:hanging="360"/>
       </w:pPr>
       <w:rPr>
-        <w:rFonts w:hint="default" w:ascii="Symbol" w:hAnsi="Symbol"/>
+        <w:rFonts w:ascii="Symbol" w:hAnsi="Symbol" w:hint="default"/>
       </w:rPr>
     </w:lvl>
     <w:lvl w:ilvl="4" w:tplc="04090003" w:tentative="1">
@@ -5573,7 +5634,7 @@
         <w:ind w:left="3600" w:hanging="360"/>
       </w:pPr>
       <w:rPr>
-        <w:rFonts w:hint="default" w:ascii="Courier New" w:hAnsi="Courier New" w:cs="Courier New"/>
+        <w:rFonts w:ascii="Courier New" w:hAnsi="Courier New" w:cs="Courier New" w:hint="default"/>
       </w:rPr>
     </w:lvl>
     <w:lvl w:ilvl="5" w:tplc="04090005" w:tentative="1">
@@ -5585,7 +5646,7 @@
         <w:ind w:left="4320" w:hanging="360"/>
       </w:pPr>
       <w:rPr>
-        <w:rFonts w:hint="default" w:ascii="Wingdings" w:hAnsi="Wingdings"/>
+        <w:rFonts w:ascii="Wingdings" w:hAnsi="Wingdings" w:hint="default"/>
       </w:rPr>
     </w:lvl>
     <w:lvl w:ilvl="6" w:tplc="04090001" w:tentative="1">
@@ -5597,7 +5658,7 @@
         <w:ind w:left="5040" w:hanging="360"/>
       </w:pPr>
       <w:rPr>
-        <w:rFonts w:hint="default" w:ascii="Symbol" w:hAnsi="Symbol"/>
+        <w:rFonts w:ascii="Symbol" w:hAnsi="Symbol" w:hint="default"/>
       </w:rPr>
     </w:lvl>
     <w:lvl w:ilvl="7" w:tplc="04090003" w:tentative="1">
@@ -5609,7 +5670,7 @@
         <w:ind w:left="5760" w:hanging="360"/>
       </w:pPr>
       <w:rPr>
-        <w:rFonts w:hint="default" w:ascii="Courier New" w:hAnsi="Courier New" w:cs="Courier New"/>
+        <w:rFonts w:ascii="Courier New" w:hAnsi="Courier New" w:cs="Courier New" w:hint="default"/>
       </w:rPr>
     </w:lvl>
     <w:lvl w:ilvl="8" w:tplc="04090005" w:tentative="1">
@@ -5621,7 +5682,7 @@
         <w:ind w:left="6480" w:hanging="360"/>
       </w:pPr>
       <w:rPr>
-        <w:rFonts w:hint="default" w:ascii="Wingdings" w:hAnsi="Wingdings"/>
+        <w:rFonts w:ascii="Wingdings" w:hAnsi="Wingdings" w:hint="default"/>
       </w:rPr>
     </w:lvl>
   </w:abstractNum>
@@ -5637,7 +5698,7 @@
         <w:ind w:left="720" w:hanging="360"/>
       </w:pPr>
       <w:rPr>
-        <w:rFonts w:hint="default" w:ascii="Calibri" w:hAnsi="Calibri" w:cs="Calibri" w:eastAsiaTheme="minorHAnsi"/>
+        <w:rFonts w:ascii="Calibri" w:eastAsiaTheme="minorHAnsi" w:hAnsi="Calibri" w:cs="Calibri" w:hint="default"/>
       </w:rPr>
     </w:lvl>
     <w:lvl w:ilvl="1" w:tplc="04090003">
@@ -5649,7 +5710,7 @@
         <w:ind w:left="1440" w:hanging="360"/>
       </w:pPr>
       <w:rPr>
-        <w:rFonts w:hint="default" w:ascii="Courier New" w:hAnsi="Courier New" w:cs="Courier New"/>
+        <w:rFonts w:ascii="Courier New" w:hAnsi="Courier New" w:cs="Courier New" w:hint="default"/>
       </w:rPr>
     </w:lvl>
     <w:lvl w:ilvl="2" w:tplc="04090005" w:tentative="1">
@@ -5661,7 +5722,7 @@
         <w:ind w:left="2160" w:hanging="360"/>
       </w:pPr>
       <w:rPr>
-        <w:rFonts w:hint="default" w:ascii="Wingdings" w:hAnsi="Wingdings"/>
+        <w:rFonts w:ascii="Wingdings" w:hAnsi="Wingdings" w:hint="default"/>
       </w:rPr>
     </w:lvl>
     <w:lvl w:ilvl="3" w:tplc="04090001" w:tentative="1">
@@ -5673,7 +5734,7 @@
         <w:ind w:left="2880" w:hanging="360"/>
       </w:pPr>
       <w:rPr>
-        <w:rFonts w:hint="default" w:ascii="Symbol" w:hAnsi="Symbol"/>
+        <w:rFonts w:ascii="Symbol" w:hAnsi="Symbol" w:hint="default"/>
       </w:rPr>
     </w:lvl>
     <w:lvl w:ilvl="4" w:tplc="04090003" w:tentative="1">
@@ -5685,7 +5746,7 @@
         <w:ind w:left="3600" w:hanging="360"/>
       </w:pPr>
       <w:rPr>
-        <w:rFonts w:hint="default" w:ascii="Courier New" w:hAnsi="Courier New" w:cs="Courier New"/>
+        <w:rFonts w:ascii="Courier New" w:hAnsi="Courier New" w:cs="Courier New" w:hint="default"/>
       </w:rPr>
     </w:lvl>
     <w:lvl w:ilvl="5" w:tplc="04090005" w:tentative="1">
@@ -5697,7 +5758,7 @@
         <w:ind w:left="4320" w:hanging="360"/>
       </w:pPr>
       <w:rPr>
-        <w:rFonts w:hint="default" w:ascii="Wingdings" w:hAnsi="Wingdings"/>
+        <w:rFonts w:ascii="Wingdings" w:hAnsi="Wingdings" w:hint="default"/>
       </w:rPr>
     </w:lvl>
     <w:lvl w:ilvl="6" w:tplc="04090001" w:tentative="1">
@@ -5709,7 +5770,7 @@
         <w:ind w:left="5040" w:hanging="360"/>
       </w:pPr>
       <w:rPr>
-        <w:rFonts w:hint="default" w:ascii="Symbol" w:hAnsi="Symbol"/>
+        <w:rFonts w:ascii="Symbol" w:hAnsi="Symbol" w:hint="default"/>
       </w:rPr>
     </w:lvl>
     <w:lvl w:ilvl="7" w:tplc="04090003" w:tentative="1">
@@ -5721,7 +5782,7 @@
         <w:ind w:left="5760" w:hanging="360"/>
       </w:pPr>
       <w:rPr>
-        <w:rFonts w:hint="default" w:ascii="Courier New" w:hAnsi="Courier New" w:cs="Courier New"/>
+        <w:rFonts w:ascii="Courier New" w:hAnsi="Courier New" w:cs="Courier New" w:hint="default"/>
       </w:rPr>
     </w:lvl>
     <w:lvl w:ilvl="8" w:tplc="04090005" w:tentative="1">
@@ -5733,7 +5794,7 @@
         <w:ind w:left="6480" w:hanging="360"/>
       </w:pPr>
       <w:rPr>
-        <w:rFonts w:hint="default" w:ascii="Wingdings" w:hAnsi="Wingdings"/>
+        <w:rFonts w:ascii="Wingdings" w:hAnsi="Wingdings" w:hint="default"/>
       </w:rPr>
     </w:lvl>
   </w:abstractNum>
@@ -5749,7 +5810,7 @@
         <w:ind w:left="720" w:hanging="360"/>
       </w:pPr>
       <w:rPr>
-        <w:rFonts w:hint="default" w:ascii="Calibri" w:hAnsi="Calibri" w:cs="Calibri" w:eastAsiaTheme="minorHAnsi"/>
+        <w:rFonts w:ascii="Calibri" w:eastAsiaTheme="minorHAnsi" w:hAnsi="Calibri" w:cs="Calibri" w:hint="default"/>
       </w:rPr>
     </w:lvl>
     <w:lvl w:ilvl="1" w:tplc="04090003" w:tentative="1">
@@ -5761,7 +5822,7 @@
         <w:ind w:left="1440" w:hanging="360"/>
       </w:pPr>
       <w:rPr>
-        <w:rFonts w:hint="default" w:ascii="Courier New" w:hAnsi="Courier New" w:cs="Courier New"/>
+        <w:rFonts w:ascii="Courier New" w:hAnsi="Courier New" w:cs="Courier New" w:hint="default"/>
       </w:rPr>
     </w:lvl>
     <w:lvl w:ilvl="2" w:tplc="04090005" w:tentative="1">
@@ -5773,7 +5834,7 @@
         <w:ind w:left="2160" w:hanging="360"/>
       </w:pPr>
       <w:rPr>
-        <w:rFonts w:hint="default" w:ascii="Wingdings" w:hAnsi="Wingdings"/>
+        <w:rFonts w:ascii="Wingdings" w:hAnsi="Wingdings" w:hint="default"/>
       </w:rPr>
     </w:lvl>
     <w:lvl w:ilvl="3" w:tplc="04090001" w:tentative="1">
@@ -5785,7 +5846,7 @@
         <w:ind w:left="2880" w:hanging="360"/>
       </w:pPr>
       <w:rPr>
-        <w:rFonts w:hint="default" w:ascii="Symbol" w:hAnsi="Symbol"/>
+        <w:rFonts w:ascii="Symbol" w:hAnsi="Symbol" w:hint="default"/>
       </w:rPr>
     </w:lvl>
     <w:lvl w:ilvl="4" w:tplc="04090003" w:tentative="1">
@@ -5797,7 +5858,7 @@
         <w:ind w:left="3600" w:hanging="360"/>
       </w:pPr>
       <w:rPr>
-        <w:rFonts w:hint="default" w:ascii="Courier New" w:hAnsi="Courier New" w:cs="Courier New"/>
+        <w:rFonts w:ascii="Courier New" w:hAnsi="Courier New" w:cs="Courier New" w:hint="default"/>
       </w:rPr>
     </w:lvl>
     <w:lvl w:ilvl="5" w:tplc="04090005" w:tentative="1">
@@ -5809,7 +5870,7 @@
         <w:ind w:left="4320" w:hanging="360"/>
       </w:pPr>
       <w:rPr>
-        <w:rFonts w:hint="default" w:ascii="Wingdings" w:hAnsi="Wingdings"/>
+        <w:rFonts w:ascii="Wingdings" w:hAnsi="Wingdings" w:hint="default"/>
       </w:rPr>
     </w:lvl>
     <w:lvl w:ilvl="6" w:tplc="04090001" w:tentative="1">
@@ -5821,7 +5882,7 @@
         <w:ind w:left="5040" w:hanging="360"/>
       </w:pPr>
       <w:rPr>
-        <w:rFonts w:hint="default" w:ascii="Symbol" w:hAnsi="Symbol"/>
+        <w:rFonts w:ascii="Symbol" w:hAnsi="Symbol" w:hint="default"/>
       </w:rPr>
     </w:lvl>
     <w:lvl w:ilvl="7" w:tplc="04090003" w:tentative="1">
@@ -5833,7 +5894,7 @@
         <w:ind w:left="5760" w:hanging="360"/>
       </w:pPr>
       <w:rPr>
-        <w:rFonts w:hint="default" w:ascii="Courier New" w:hAnsi="Courier New" w:cs="Courier New"/>
+        <w:rFonts w:ascii="Courier New" w:hAnsi="Courier New" w:cs="Courier New" w:hint="default"/>
       </w:rPr>
     </w:lvl>
     <w:lvl w:ilvl="8" w:tplc="04090005" w:tentative="1">
@@ -5845,7 +5906,7 @@
         <w:ind w:left="6480" w:hanging="360"/>
       </w:pPr>
       <w:rPr>
-        <w:rFonts w:hint="default" w:ascii="Wingdings" w:hAnsi="Wingdings"/>
+        <w:rFonts w:ascii="Wingdings" w:hAnsi="Wingdings" w:hint="default"/>
       </w:rPr>
     </w:lvl>
   </w:abstractNum>
@@ -6217,7 +6278,7 @@
         <w:ind w:left="720" w:hanging="360"/>
       </w:pPr>
       <w:rPr>
-        <w:rFonts w:hint="default" w:ascii="Calibri" w:hAnsi="Calibri" w:cs="Calibri" w:eastAsiaTheme="minorHAnsi"/>
+        <w:rFonts w:ascii="Calibri" w:eastAsiaTheme="minorHAnsi" w:hAnsi="Calibri" w:cs="Calibri" w:hint="default"/>
       </w:rPr>
     </w:lvl>
     <w:lvl w:ilvl="1" w:tplc="04090003" w:tentative="1">
@@ -6229,7 +6290,7 @@
         <w:ind w:left="1440" w:hanging="360"/>
       </w:pPr>
       <w:rPr>
-        <w:rFonts w:hint="default" w:ascii="Courier New" w:hAnsi="Courier New" w:cs="Courier New"/>
+        <w:rFonts w:ascii="Courier New" w:hAnsi="Courier New" w:cs="Courier New" w:hint="default"/>
       </w:rPr>
     </w:lvl>
     <w:lvl w:ilvl="2" w:tplc="04090005" w:tentative="1">
@@ -6241,7 +6302,7 @@
         <w:ind w:left="2160" w:hanging="360"/>
       </w:pPr>
       <w:rPr>
-        <w:rFonts w:hint="default" w:ascii="Wingdings" w:hAnsi="Wingdings"/>
+        <w:rFonts w:ascii="Wingdings" w:hAnsi="Wingdings" w:hint="default"/>
       </w:rPr>
     </w:lvl>
     <w:lvl w:ilvl="3" w:tplc="04090001" w:tentative="1">
@@ -6253,7 +6314,7 @@
         <w:ind w:left="2880" w:hanging="360"/>
       </w:pPr>
       <w:rPr>
-        <w:rFonts w:hint="default" w:ascii="Symbol" w:hAnsi="Symbol"/>
+        <w:rFonts w:ascii="Symbol" w:hAnsi="Symbol" w:hint="default"/>
       </w:rPr>
     </w:lvl>
     <w:lvl w:ilvl="4" w:tplc="04090003" w:tentative="1">
@@ -6265,7 +6326,7 @@
         <w:ind w:left="3600" w:hanging="360"/>
       </w:pPr>
       <w:rPr>
-        <w:rFonts w:hint="default" w:ascii="Courier New" w:hAnsi="Courier New" w:cs="Courier New"/>
+        <w:rFonts w:ascii="Courier New" w:hAnsi="Courier New" w:cs="Courier New" w:hint="default"/>
       </w:rPr>
     </w:lvl>
     <w:lvl w:ilvl="5" w:tplc="04090005" w:tentative="1">
@@ -6277,7 +6338,7 @@
         <w:ind w:left="4320" w:hanging="360"/>
       </w:pPr>
       <w:rPr>
-        <w:rFonts w:hint="default" w:ascii="Wingdings" w:hAnsi="Wingdings"/>
+        <w:rFonts w:ascii="Wingdings" w:hAnsi="Wingdings" w:hint="default"/>
       </w:rPr>
     </w:lvl>
     <w:lvl w:ilvl="6" w:tplc="04090001" w:tentative="1">
@@ -6289,7 +6350,7 @@
         <w:ind w:left="5040" w:hanging="360"/>
       </w:pPr>
       <w:rPr>
-        <w:rFonts w:hint="default" w:ascii="Symbol" w:hAnsi="Symbol"/>
+        <w:rFonts w:ascii="Symbol" w:hAnsi="Symbol" w:hint="default"/>
       </w:rPr>
     </w:lvl>
     <w:lvl w:ilvl="7" w:tplc="04090003" w:tentative="1">
@@ -6301,7 +6362,7 @@
         <w:ind w:left="5760" w:hanging="360"/>
       </w:pPr>
       <w:rPr>
-        <w:rFonts w:hint="default" w:ascii="Courier New" w:hAnsi="Courier New" w:cs="Courier New"/>
+        <w:rFonts w:ascii="Courier New" w:hAnsi="Courier New" w:cs="Courier New" w:hint="default"/>
       </w:rPr>
     </w:lvl>
     <w:lvl w:ilvl="8" w:tplc="04090005" w:tentative="1">
@@ -6313,7 +6374,7 @@
         <w:ind w:left="6480" w:hanging="360"/>
       </w:pPr>
       <w:rPr>
-        <w:rFonts w:hint="default" w:ascii="Wingdings" w:hAnsi="Wingdings"/>
+        <w:rFonts w:ascii="Wingdings" w:hAnsi="Wingdings" w:hint="default"/>
       </w:rPr>
     </w:lvl>
   </w:abstractNum>
@@ -6330,7 +6391,7 @@
         <w:ind w:left="720" w:hanging="360"/>
       </w:pPr>
       <w:rPr>
-        <w:rFonts w:hint="default" w:ascii="Symbol" w:hAnsi="Symbol"/>
+        <w:rFonts w:ascii="Symbol" w:hAnsi="Symbol" w:hint="default"/>
       </w:rPr>
     </w:lvl>
     <w:lvl w:ilvl="1" w:tplc="04090003">
@@ -6342,7 +6403,7 @@
         <w:ind w:left="1440" w:hanging="360"/>
       </w:pPr>
       <w:rPr>
-        <w:rFonts w:hint="default" w:ascii="Courier New" w:hAnsi="Courier New" w:cs="Courier New"/>
+        <w:rFonts w:ascii="Courier New" w:hAnsi="Courier New" w:cs="Courier New" w:hint="default"/>
       </w:rPr>
     </w:lvl>
     <w:lvl w:ilvl="2" w:tplc="04090005">
@@ -6354,7 +6415,7 @@
         <w:ind w:left="2160" w:hanging="360"/>
       </w:pPr>
       <w:rPr>
-        <w:rFonts w:hint="default" w:ascii="Wingdings" w:hAnsi="Wingdings"/>
+        <w:rFonts w:ascii="Wingdings" w:hAnsi="Wingdings" w:hint="default"/>
       </w:rPr>
     </w:lvl>
     <w:lvl w:ilvl="3" w:tplc="04090001">
@@ -6366,7 +6427,7 @@
         <w:ind w:left="2880" w:hanging="360"/>
       </w:pPr>
       <w:rPr>
-        <w:rFonts w:hint="default" w:ascii="Symbol" w:hAnsi="Symbol"/>
+        <w:rFonts w:ascii="Symbol" w:hAnsi="Symbol" w:hint="default"/>
       </w:rPr>
     </w:lvl>
     <w:lvl w:ilvl="4" w:tplc="04090003" w:tentative="1">
@@ -6378,7 +6439,7 @@
         <w:ind w:left="3600" w:hanging="360"/>
       </w:pPr>
       <w:rPr>
-        <w:rFonts w:hint="default" w:ascii="Courier New" w:hAnsi="Courier New" w:cs="Courier New"/>
+        <w:rFonts w:ascii="Courier New" w:hAnsi="Courier New" w:cs="Courier New" w:hint="default"/>
       </w:rPr>
     </w:lvl>
     <w:lvl w:ilvl="5" w:tplc="04090005" w:tentative="1">
@@ -6390,7 +6451,7 @@
         <w:ind w:left="4320" w:hanging="360"/>
       </w:pPr>
       <w:rPr>
-        <w:rFonts w:hint="default" w:ascii="Wingdings" w:hAnsi="Wingdings"/>
+        <w:rFonts w:ascii="Wingdings" w:hAnsi="Wingdings" w:hint="default"/>
       </w:rPr>
     </w:lvl>
     <w:lvl w:ilvl="6" w:tplc="04090001" w:tentative="1">
@@ -6402,7 +6463,7 @@
         <w:ind w:left="5040" w:hanging="360"/>
       </w:pPr>
       <w:rPr>
-        <w:rFonts w:hint="default" w:ascii="Symbol" w:hAnsi="Symbol"/>
+        <w:rFonts w:ascii="Symbol" w:hAnsi="Symbol" w:hint="default"/>
       </w:rPr>
     </w:lvl>
     <w:lvl w:ilvl="7" w:tplc="04090003" w:tentative="1">
@@ -6414,7 +6475,7 @@
         <w:ind w:left="5760" w:hanging="360"/>
       </w:pPr>
       <w:rPr>
-        <w:rFonts w:hint="default" w:ascii="Courier New" w:hAnsi="Courier New" w:cs="Courier New"/>
+        <w:rFonts w:ascii="Courier New" w:hAnsi="Courier New" w:cs="Courier New" w:hint="default"/>
       </w:rPr>
     </w:lvl>
     <w:lvl w:ilvl="8" w:tplc="04090005" w:tentative="1">
@@ -6426,7 +6487,7 @@
         <w:ind w:left="6480" w:hanging="360"/>
       </w:pPr>
       <w:rPr>
-        <w:rFonts w:hint="default" w:ascii="Wingdings" w:hAnsi="Wingdings"/>
+        <w:rFonts w:ascii="Wingdings" w:hAnsi="Wingdings" w:hint="default"/>
       </w:rPr>
     </w:lvl>
   </w:abstractNum>
@@ -6468,7 +6529,7 @@
   <w:docDefaults>
     <w:rPrDefault>
       <w:rPr>
-        <w:rFonts w:asciiTheme="minorHAnsi" w:hAnsiTheme="minorHAnsi" w:eastAsiaTheme="minorHAnsi" w:cstheme="minorBidi"/>
+        <w:rFonts w:asciiTheme="minorHAnsi" w:eastAsiaTheme="minorHAnsi" w:hAnsiTheme="minorHAnsi" w:cstheme="minorBidi"/>
         <w:sz w:val="22"/>
         <w:szCs w:val="22"/>
         <w:lang w:val="en-US" w:eastAsia="en-US" w:bidi="ar-SA"/>
@@ -6483,14 +6544,14 @@
   <w:latentStyles w:defLockedState="0" w:defUIPriority="99" w:defSemiHidden="0" w:defUnhideWhenUsed="0" w:defQFormat="0" w:count="376">
     <w:lsdException w:name="Normal" w:uiPriority="0" w:qFormat="1"/>
     <w:lsdException w:name="heading 1" w:uiPriority="9" w:qFormat="1"/>
-    <w:lsdException w:name="heading 2" w:uiPriority="9" w:semiHidden="1" w:unhideWhenUsed="1" w:qFormat="1"/>
-    <w:lsdException w:name="heading 3" w:uiPriority="9" w:semiHidden="1" w:unhideWhenUsed="1" w:qFormat="1"/>
-    <w:lsdException w:name="heading 4" w:uiPriority="9" w:semiHidden="1" w:unhideWhenUsed="1" w:qFormat="1"/>
-    <w:lsdException w:name="heading 5" w:uiPriority="9" w:semiHidden="1" w:unhideWhenUsed="1" w:qFormat="1"/>
-    <w:lsdException w:name="heading 6" w:uiPriority="9" w:semiHidden="1" w:unhideWhenUsed="1" w:qFormat="1"/>
-    <w:lsdException w:name="heading 7" w:uiPriority="9" w:semiHidden="1" w:unhideWhenUsed="1" w:qFormat="1"/>
-    <w:lsdException w:name="heading 8" w:uiPriority="9" w:semiHidden="1" w:unhideWhenUsed="1" w:qFormat="1"/>
-    <w:lsdException w:name="heading 9" w:uiPriority="9" w:semiHidden="1" w:unhideWhenUsed="1" w:qFormat="1"/>
+    <w:lsdException w:name="heading 2" w:semiHidden="1" w:uiPriority="9" w:unhideWhenUsed="1" w:qFormat="1"/>
+    <w:lsdException w:name="heading 3" w:semiHidden="1" w:uiPriority="9" w:unhideWhenUsed="1" w:qFormat="1"/>
+    <w:lsdException w:name="heading 4" w:semiHidden="1" w:uiPriority="9" w:unhideWhenUsed="1" w:qFormat="1"/>
+    <w:lsdException w:name="heading 5" w:semiHidden="1" w:uiPriority="9" w:unhideWhenUsed="1" w:qFormat="1"/>
+    <w:lsdException w:name="heading 6" w:semiHidden="1" w:uiPriority="9" w:unhideWhenUsed="1" w:qFormat="1"/>
+    <w:lsdException w:name="heading 7" w:semiHidden="1" w:uiPriority="9" w:unhideWhenUsed="1" w:qFormat="1"/>
+    <w:lsdException w:name="heading 8" w:semiHidden="1" w:uiPriority="9" w:unhideWhenUsed="1" w:qFormat="1"/>
+    <w:lsdException w:name="heading 9" w:semiHidden="1" w:uiPriority="9" w:unhideWhenUsed="1" w:qFormat="1"/>
     <w:lsdException w:name="index 1" w:semiHidden="1" w:unhideWhenUsed="1"/>
     <w:lsdException w:name="index 2" w:semiHidden="1" w:unhideWhenUsed="1"/>
     <w:lsdException w:name="index 3" w:semiHidden="1" w:unhideWhenUsed="1"/>
@@ -6500,22 +6561,22 @@
     <w:lsdException w:name="index 7" w:semiHidden="1" w:unhideWhenUsed="1"/>
     <w:lsdException w:name="index 8" w:semiHidden="1" w:unhideWhenUsed="1"/>
     <w:lsdException w:name="index 9" w:semiHidden="1" w:unhideWhenUsed="1"/>
-    <w:lsdException w:name="toc 1" w:uiPriority="39" w:semiHidden="1" w:unhideWhenUsed="1"/>
-    <w:lsdException w:name="toc 2" w:uiPriority="39" w:semiHidden="1" w:unhideWhenUsed="1"/>
-    <w:lsdException w:name="toc 3" w:uiPriority="39" w:semiHidden="1" w:unhideWhenUsed="1"/>
-    <w:lsdException w:name="toc 4" w:uiPriority="39" w:semiHidden="1" w:unhideWhenUsed="1"/>
-    <w:lsdException w:name="toc 5" w:uiPriority="39" w:semiHidden="1" w:unhideWhenUsed="1"/>
-    <w:lsdException w:name="toc 6" w:uiPriority="39" w:semiHidden="1" w:unhideWhenUsed="1"/>
-    <w:lsdException w:name="toc 7" w:uiPriority="39" w:semiHidden="1" w:unhideWhenUsed="1"/>
-    <w:lsdException w:name="toc 8" w:uiPriority="39" w:semiHidden="1" w:unhideWhenUsed="1"/>
-    <w:lsdException w:name="toc 9" w:uiPriority="39" w:semiHidden="1" w:unhideWhenUsed="1"/>
+    <w:lsdException w:name="toc 1" w:semiHidden="1" w:uiPriority="39" w:unhideWhenUsed="1"/>
+    <w:lsdException w:name="toc 2" w:semiHidden="1" w:uiPriority="39" w:unhideWhenUsed="1"/>
+    <w:lsdException w:name="toc 3" w:semiHidden="1" w:uiPriority="39" w:unhideWhenUsed="1"/>
+    <w:lsdException w:name="toc 4" w:semiHidden="1" w:uiPriority="39" w:unhideWhenUsed="1"/>
+    <w:lsdException w:name="toc 5" w:semiHidden="1" w:uiPriority="39" w:unhideWhenUsed="1"/>
+    <w:lsdException w:name="toc 6" w:semiHidden="1" w:uiPriority="39" w:unhideWhenUsed="1"/>
+    <w:lsdException w:name="toc 7" w:semiHidden="1" w:uiPriority="39" w:unhideWhenUsed="1"/>
+    <w:lsdException w:name="toc 8" w:semiHidden="1" w:uiPriority="39" w:unhideWhenUsed="1"/>
+    <w:lsdException w:name="toc 9" w:semiHidden="1" w:uiPriority="39" w:unhideWhenUsed="1"/>
     <w:lsdException w:name="Normal Indent" w:semiHidden="1" w:unhideWhenUsed="1"/>
     <w:lsdException w:name="footnote text" w:semiHidden="1" w:unhideWhenUsed="1"/>
     <w:lsdException w:name="annotation text" w:semiHidden="1" w:unhideWhenUsed="1"/>
     <w:lsdException w:name="header" w:semiHidden="1" w:unhideWhenUsed="1"/>
     <w:lsdException w:name="footer" w:semiHidden="1" w:unhideWhenUsed="1"/>
     <w:lsdException w:name="index heading" w:semiHidden="1" w:unhideWhenUsed="1"/>
-    <w:lsdException w:name="caption" w:uiPriority="35" w:semiHidden="1" w:unhideWhenUsed="1" w:qFormat="1"/>
+    <w:lsdException w:name="caption" w:semiHidden="1" w:uiPriority="35" w:unhideWhenUsed="1" w:qFormat="1"/>
     <w:lsdException w:name="table of figures" w:semiHidden="1" w:unhideWhenUsed="1"/>
     <w:lsdException w:name="envelope address" w:semiHidden="1" w:unhideWhenUsed="1"/>
     <w:lsdException w:name="envelope return" w:semiHidden="1" w:unhideWhenUsed="1"/>
@@ -6546,7 +6607,7 @@
     <w:lsdException w:name="Title" w:uiPriority="10" w:qFormat="1"/>
     <w:lsdException w:name="Closing" w:semiHidden="1" w:unhideWhenUsed="1"/>
     <w:lsdException w:name="Signature" w:semiHidden="1" w:unhideWhenUsed="1"/>
-    <w:lsdException w:name="Default Paragraph Font" w:uiPriority="1" w:semiHidden="1" w:unhideWhenUsed="1"/>
+    <w:lsdException w:name="Default Paragraph Font" w:semiHidden="1" w:uiPriority="1" w:unhideWhenUsed="1"/>
     <w:lsdException w:name="Body Text" w:semiHidden="1" w:unhideWhenUsed="1"/>
     <w:lsdException w:name="Body Text Indent" w:semiHidden="1" w:unhideWhenUsed="1"/>
     <w:lsdException w:name="List Continue" w:semiHidden="1" w:unhideWhenUsed="1"/>
@@ -6746,8 +6807,8 @@
     <w:lsdException w:name="Subtle Reference" w:uiPriority="31" w:qFormat="1"/>
     <w:lsdException w:name="Intense Reference" w:uiPriority="32" w:qFormat="1"/>
     <w:lsdException w:name="Book Title" w:uiPriority="33" w:qFormat="1"/>
-    <w:lsdException w:name="Bibliography" w:uiPriority="37" w:semiHidden="1" w:unhideWhenUsed="1"/>
-    <w:lsdException w:name="TOC Heading" w:uiPriority="39" w:semiHidden="1" w:unhideWhenUsed="1" w:qFormat="1"/>
+    <w:lsdException w:name="Bibliography" w:semiHidden="1" w:uiPriority="37" w:unhideWhenUsed="1"/>
+    <w:lsdException w:name="TOC Heading" w:semiHidden="1" w:uiPriority="39" w:unhideWhenUsed="1" w:qFormat="1"/>
     <w:lsdException w:name="Plain Table 1" w:uiPriority="41"/>
     <w:lsdException w:name="Plain Table 2" w:uiPriority="42"/>
     <w:lsdException w:name="Plain Table 3" w:uiPriority="43"/>
@@ -6858,7 +6919,7 @@
     <w:lsdException w:name="Unresolved Mention" w:semiHidden="1" w:unhideWhenUsed="1"/>
     <w:lsdException w:name="Smart Link" w:semiHidden="1" w:unhideWhenUsed="1"/>
   </w:latentStyles>
-  <w:style w:type="paragraph" w:styleId="Normal" w:default="1">
+  <w:style w:type="paragraph" w:default="1" w:styleId="Normal">
     <w:name w:val="Normal"/>
     <w:qFormat/>
     <w:rsid w:val="00C70618"/>
@@ -6878,7 +6939,7 @@
       <w:outlineLvl w:val="0"/>
     </w:pPr>
     <w:rPr>
-      <w:rFonts w:asciiTheme="majorHAnsi" w:hAnsiTheme="majorHAnsi" w:eastAsiaTheme="majorEastAsia" w:cstheme="majorBidi"/>
+      <w:rFonts w:asciiTheme="majorHAnsi" w:eastAsiaTheme="majorEastAsia" w:hAnsiTheme="majorHAnsi" w:cstheme="majorBidi"/>
       <w:color w:val="729928" w:themeColor="accent1" w:themeShade="BF"/>
       <w:sz w:val="32"/>
       <w:szCs w:val="32"/>
@@ -6900,7 +6961,7 @@
       <w:outlineLvl w:val="1"/>
     </w:pPr>
     <w:rPr>
-      <w:rFonts w:asciiTheme="majorHAnsi" w:hAnsiTheme="majorHAnsi" w:eastAsiaTheme="majorEastAsia" w:cstheme="majorBidi"/>
+      <w:rFonts w:asciiTheme="majorHAnsi" w:eastAsiaTheme="majorEastAsia" w:hAnsiTheme="majorHAnsi" w:cstheme="majorBidi"/>
       <w:color w:val="729928" w:themeColor="accent1" w:themeShade="BF"/>
       <w:sz w:val="26"/>
       <w:szCs w:val="26"/>
@@ -6922,7 +6983,7 @@
       <w:outlineLvl w:val="2"/>
     </w:pPr>
     <w:rPr>
-      <w:rFonts w:asciiTheme="majorHAnsi" w:hAnsiTheme="majorHAnsi" w:eastAsiaTheme="majorEastAsia" w:cstheme="majorBidi"/>
+      <w:rFonts w:asciiTheme="majorHAnsi" w:eastAsiaTheme="majorEastAsia" w:hAnsiTheme="majorHAnsi" w:cstheme="majorBidi"/>
       <w:color w:val="4C661A" w:themeColor="accent1" w:themeShade="7F"/>
       <w:sz w:val="24"/>
       <w:szCs w:val="24"/>
@@ -6944,7 +7005,7 @@
       <w:outlineLvl w:val="3"/>
     </w:pPr>
     <w:rPr>
-      <w:rFonts w:asciiTheme="majorHAnsi" w:hAnsiTheme="majorHAnsi" w:eastAsiaTheme="majorEastAsia" w:cstheme="majorBidi"/>
+      <w:rFonts w:asciiTheme="majorHAnsi" w:eastAsiaTheme="majorEastAsia" w:hAnsiTheme="majorHAnsi" w:cstheme="majorBidi"/>
       <w:i/>
       <w:iCs/>
       <w:color w:val="729928" w:themeColor="accent1" w:themeShade="BF"/>
@@ -6966,17 +7027,17 @@
       <w:outlineLvl w:val="4"/>
     </w:pPr>
     <w:rPr>
-      <w:rFonts w:asciiTheme="majorHAnsi" w:hAnsiTheme="majorHAnsi" w:eastAsiaTheme="majorEastAsia" w:cstheme="majorBidi"/>
+      <w:rFonts w:asciiTheme="majorHAnsi" w:eastAsiaTheme="majorEastAsia" w:hAnsiTheme="majorHAnsi" w:cstheme="majorBidi"/>
       <w:color w:val="729928" w:themeColor="accent1" w:themeShade="BF"/>
     </w:rPr>
   </w:style>
-  <w:style w:type="character" w:styleId="DefaultParagraphFont" w:default="1">
+  <w:style w:type="character" w:default="1" w:styleId="DefaultParagraphFont">
     <w:name w:val="Default Paragraph Font"/>
     <w:uiPriority w:val="1"/>
     <w:semiHidden/>
     <w:unhideWhenUsed/>
   </w:style>
-  <w:style w:type="table" w:styleId="TableNormal" w:default="1">
+  <w:style w:type="table" w:default="1" w:styleId="TableNormal">
     <w:name w:val="Normal Table"/>
     <w:uiPriority w:val="99"/>
     <w:semiHidden/>
@@ -6991,7 +7052,7 @@
       </w:tblCellMar>
     </w:tblPr>
   </w:style>
-  <w:style w:type="numbering" w:styleId="NoList" w:default="1">
+  <w:style w:type="numbering" w:default="1" w:styleId="NoList">
     <w:name w:val="No List"/>
     <w:uiPriority w:val="99"/>
     <w:semiHidden/>
@@ -7024,21 +7085,21 @@
       <w:contextualSpacing/>
     </w:pPr>
     <w:rPr>
-      <w:rFonts w:asciiTheme="majorHAnsi" w:hAnsiTheme="majorHAnsi" w:eastAsiaTheme="majorEastAsia" w:cstheme="majorBidi"/>
+      <w:rFonts w:asciiTheme="majorHAnsi" w:eastAsiaTheme="majorEastAsia" w:hAnsiTheme="majorHAnsi" w:cstheme="majorBidi"/>
       <w:spacing w:val="-10"/>
       <w:kern w:val="28"/>
       <w:sz w:val="56"/>
       <w:szCs w:val="56"/>
     </w:rPr>
   </w:style>
-  <w:style w:type="character" w:styleId="TitleChar" w:customStyle="1">
+  <w:style w:type="character" w:customStyle="1" w:styleId="TitleChar">
     <w:name w:val="Title Char"/>
     <w:basedOn w:val="DefaultParagraphFont"/>
     <w:link w:val="Title"/>
     <w:uiPriority w:val="10"/>
     <w:rsid w:val="001367FB"/>
     <w:rPr>
-      <w:rFonts w:asciiTheme="majorHAnsi" w:hAnsiTheme="majorHAnsi" w:eastAsiaTheme="majorEastAsia" w:cstheme="majorBidi"/>
+      <w:rFonts w:asciiTheme="majorHAnsi" w:eastAsiaTheme="majorEastAsia" w:hAnsiTheme="majorHAnsi" w:cstheme="majorBidi"/>
       <w:spacing w:val="-10"/>
       <w:kern w:val="28"/>
       <w:sz w:val="56"/>
@@ -7056,27 +7117,27 @@
       <w:contextualSpacing/>
     </w:pPr>
   </w:style>
-  <w:style w:type="character" w:styleId="Heading1Char" w:customStyle="1">
+  <w:style w:type="character" w:customStyle="1" w:styleId="Heading1Char">
     <w:name w:val="Heading 1 Char"/>
     <w:basedOn w:val="DefaultParagraphFont"/>
     <w:link w:val="Heading1"/>
     <w:uiPriority w:val="9"/>
     <w:rsid w:val="00B80514"/>
     <w:rPr>
-      <w:rFonts w:asciiTheme="majorHAnsi" w:hAnsiTheme="majorHAnsi" w:eastAsiaTheme="majorEastAsia" w:cstheme="majorBidi"/>
+      <w:rFonts w:asciiTheme="majorHAnsi" w:eastAsiaTheme="majorEastAsia" w:hAnsiTheme="majorHAnsi" w:cstheme="majorBidi"/>
       <w:color w:val="729928" w:themeColor="accent1" w:themeShade="BF"/>
       <w:sz w:val="32"/>
       <w:szCs w:val="32"/>
     </w:rPr>
   </w:style>
-  <w:style w:type="character" w:styleId="Heading2Char" w:customStyle="1">
+  <w:style w:type="character" w:customStyle="1" w:styleId="Heading2Char">
     <w:name w:val="Heading 2 Char"/>
     <w:basedOn w:val="DefaultParagraphFont"/>
     <w:link w:val="Heading2"/>
     <w:uiPriority w:val="9"/>
     <w:rsid w:val="00B80514"/>
     <w:rPr>
-      <w:rFonts w:asciiTheme="majorHAnsi" w:hAnsiTheme="majorHAnsi" w:eastAsiaTheme="majorEastAsia" w:cstheme="majorBidi"/>
+      <w:rFonts w:asciiTheme="majorHAnsi" w:eastAsiaTheme="majorEastAsia" w:hAnsiTheme="majorHAnsi" w:cstheme="majorBidi"/>
       <w:color w:val="729928" w:themeColor="accent1" w:themeShade="BF"/>
       <w:sz w:val="26"/>
       <w:szCs w:val="26"/>
@@ -7105,14 +7166,14 @@
       <w:shd w:val="clear" w:color="auto" w:fill="E1DFDD"/>
     </w:rPr>
   </w:style>
-  <w:style w:type="character" w:styleId="Heading3Char" w:customStyle="1">
+  <w:style w:type="character" w:customStyle="1" w:styleId="Heading3Char">
     <w:name w:val="Heading 3 Char"/>
     <w:basedOn w:val="DefaultParagraphFont"/>
     <w:link w:val="Heading3"/>
     <w:uiPriority w:val="9"/>
     <w:rsid w:val="00442C19"/>
     <w:rPr>
-      <w:rFonts w:asciiTheme="majorHAnsi" w:hAnsiTheme="majorHAnsi" w:eastAsiaTheme="majorEastAsia" w:cstheme="majorBidi"/>
+      <w:rFonts w:asciiTheme="majorHAnsi" w:eastAsiaTheme="majorEastAsia" w:hAnsiTheme="majorHAnsi" w:cstheme="majorBidi"/>
       <w:color w:val="4C661A" w:themeColor="accent1" w:themeShade="7F"/>
       <w:sz w:val="24"/>
       <w:szCs w:val="24"/>
@@ -7148,12 +7209,12 @@
       <w:spacing w:after="0" w:line="240" w:lineRule="auto"/>
     </w:pPr>
     <w:rPr>
-      <w:rFonts w:ascii="Courier New" w:hAnsi="Courier New" w:eastAsia="Times New Roman" w:cs="Courier New"/>
+      <w:rFonts w:ascii="Courier New" w:eastAsia="Times New Roman" w:hAnsi="Courier New" w:cs="Courier New"/>
       <w:sz w:val="20"/>
       <w:szCs w:val="20"/>
     </w:rPr>
   </w:style>
-  <w:style w:type="character" w:styleId="HTMLPreformattedChar" w:customStyle="1">
+  <w:style w:type="character" w:customStyle="1" w:styleId="HTMLPreformattedChar">
     <w:name w:val="HTML Preformatted Char"/>
     <w:basedOn w:val="DefaultParagraphFont"/>
     <w:link w:val="HTMLPreformatted"/>
@@ -7161,19 +7222,19 @@
     <w:semiHidden/>
     <w:rsid w:val="00A6373A"/>
     <w:rPr>
-      <w:rFonts w:ascii="Courier New" w:hAnsi="Courier New" w:eastAsia="Times New Roman" w:cs="Courier New"/>
+      <w:rFonts w:ascii="Courier New" w:eastAsia="Times New Roman" w:hAnsi="Courier New" w:cs="Courier New"/>
       <w:sz w:val="20"/>
       <w:szCs w:val="20"/>
     </w:rPr>
   </w:style>
-  <w:style w:type="character" w:styleId="Heading4Char" w:customStyle="1">
+  <w:style w:type="character" w:customStyle="1" w:styleId="Heading4Char">
     <w:name w:val="Heading 4 Char"/>
     <w:basedOn w:val="DefaultParagraphFont"/>
     <w:link w:val="Heading4"/>
     <w:uiPriority w:val="9"/>
     <w:rsid w:val="0092049D"/>
     <w:rPr>
-      <w:rFonts w:asciiTheme="majorHAnsi" w:hAnsiTheme="majorHAnsi" w:eastAsiaTheme="majorEastAsia" w:cstheme="majorBidi"/>
+      <w:rFonts w:asciiTheme="majorHAnsi" w:eastAsiaTheme="majorEastAsia" w:hAnsiTheme="majorHAnsi" w:cstheme="majorBidi"/>
       <w:i/>
       <w:iCs/>
       <w:color w:val="729928" w:themeColor="accent1" w:themeShade="BF"/>
@@ -7198,7 +7259,7 @@
       <w:spacing w:val="15"/>
     </w:rPr>
   </w:style>
-  <w:style w:type="character" w:styleId="SubtitleChar" w:customStyle="1">
+  <w:style w:type="character" w:customStyle="1" w:styleId="SubtitleChar">
     <w:name w:val="Subtitle Char"/>
     <w:basedOn w:val="DefaultParagraphFont"/>
     <w:link w:val="Subtitle"/>
@@ -7210,14 +7271,14 @@
       <w:spacing w:val="15"/>
     </w:rPr>
   </w:style>
-  <w:style w:type="character" w:styleId="Heading5Char" w:customStyle="1">
+  <w:style w:type="character" w:customStyle="1" w:styleId="Heading5Char">
     <w:name w:val="Heading 5 Char"/>
     <w:basedOn w:val="DefaultParagraphFont"/>
     <w:link w:val="Heading5"/>
     <w:uiPriority w:val="9"/>
     <w:rsid w:val="00FB2801"/>
     <w:rPr>
-      <w:rFonts w:asciiTheme="majorHAnsi" w:hAnsiTheme="majorHAnsi" w:eastAsiaTheme="majorEastAsia" w:cstheme="majorBidi"/>
+      <w:rFonts w:asciiTheme="majorHAnsi" w:eastAsiaTheme="majorEastAsia" w:hAnsiTheme="majorHAnsi" w:cstheme="majorBidi"/>
       <w:color w:val="729928" w:themeColor="accent1" w:themeShade="BF"/>
     </w:rPr>
   </w:style>
@@ -7233,59 +7294,45 @@
       <w:u w:val="single"/>
     </w:rPr>
   </w:style>
-  <w:style xmlns:w="http://schemas.openxmlformats.org/wordprocessingml/2006/main" w:type="table" w:styleId="TableGrid">
-    <w:name xmlns:w="http://schemas.openxmlformats.org/wordprocessingml/2006/main" w:val="Table Grid"/>
-    <w:basedOn xmlns:w="http://schemas.openxmlformats.org/wordprocessingml/2006/main" w:val="TableNormal"/>
-    <w:uiPriority xmlns:w="http://schemas.openxmlformats.org/wordprocessingml/2006/main" w:val="59"/>
-    <w:rsid xmlns:w="http://schemas.openxmlformats.org/wordprocessingml/2006/main" w:val="00FB4123"/>
-    <w:pPr xmlns:w="http://schemas.openxmlformats.org/wordprocessingml/2006/main">
+  <w:style w:type="table" w:styleId="TableGrid">
+    <w:name w:val="Table Grid"/>
+    <w:basedOn w:val="TableNormal"/>
+    <w:uiPriority w:val="59"/>
+    <w:rsid w:val="00FB4123"/>
+    <w:pPr>
       <w:spacing w:after="0" w:line="240" w:lineRule="auto"/>
     </w:pPr>
-    <w:tblPr xmlns:w="http://schemas.openxmlformats.org/wordprocessingml/2006/main">
-      <w:tblInd w:w="0" w:type="dxa"/>
+    <w:tblPr>
       <w:tblBorders>
-        <w:top w:val="single" w:color="000000" w:themeColor="text1" w:sz="4" w:space="0"/>
-        <w:left w:val="single" w:color="000000" w:themeColor="text1" w:sz="4" w:space="0"/>
-        <w:bottom w:val="single" w:color="000000" w:themeColor="text1" w:sz="4" w:space="0"/>
-        <w:right w:val="single" w:color="000000" w:themeColor="text1" w:sz="4" w:space="0"/>
-        <w:insideH w:val="single" w:color="000000" w:themeColor="text1" w:sz="4" w:space="0"/>
-        <w:insideV w:val="single" w:color="000000" w:themeColor="text1" w:sz="4" w:space="0"/>
+        <w:top w:val="single" w:sz="4" w:space="0" w:color="000000" w:themeColor="text1"/>
+        <w:left w:val="single" w:sz="4" w:space="0" w:color="000000" w:themeColor="text1"/>
+        <w:bottom w:val="single" w:sz="4" w:space="0" w:color="000000" w:themeColor="text1"/>
+        <w:right w:val="single" w:sz="4" w:space="0" w:color="000000" w:themeColor="text1"/>
+        <w:insideH w:val="single" w:sz="4" w:space="0" w:color="000000" w:themeColor="text1"/>
+        <w:insideV w:val="single" w:sz="4" w:space="0" w:color="000000" w:themeColor="text1"/>
       </w:tblBorders>
-      <w:tblCellMar>
-        <w:top w:w="0" w:type="dxa"/>
-        <w:left w:w="108" w:type="dxa"/>
-        <w:bottom w:w="0" w:type="dxa"/>
-        <w:right w:w="108" w:type="dxa"/>
-      </w:tblCellMar>
     </w:tblPr>
   </w:style>
-  <w:style xmlns:w14="http://schemas.microsoft.com/office/word/2010/wordml" xmlns:mc="http://schemas.openxmlformats.org/markup-compatibility/2006" xmlns:w="http://schemas.openxmlformats.org/wordprocessingml/2006/main" w:type="table" w:styleId="GridTable4-Accent1" mc:Ignorable="w14">
-    <w:name xmlns:w="http://schemas.openxmlformats.org/wordprocessingml/2006/main" w:val="Grid Table 4 Accent 1"/>
-    <w:basedOn xmlns:w="http://schemas.openxmlformats.org/wordprocessingml/2006/main" w:val="TableNormal"/>
-    <w:uiPriority xmlns:w="http://schemas.openxmlformats.org/wordprocessingml/2006/main" w:val="49"/>
-    <w:pPr xmlns:w="http://schemas.openxmlformats.org/wordprocessingml/2006/main">
-      <w:spacing xmlns:w="http://schemas.openxmlformats.org/wordprocessingml/2006/main" w:after="0" w:line="240" w:lineRule="auto"/>
+  <w:style w:type="table" w:styleId="GridTable4-Accent1">
+    <w:name w:val="Grid Table 4 Accent 1"/>
+    <w:basedOn w:val="TableNormal"/>
+    <w:uiPriority w:val="49"/>
+    <w:pPr>
+      <w:spacing w:after="0" w:line="240" w:lineRule="auto"/>
     </w:pPr>
-    <w:tblPr xmlns:w="http://schemas.openxmlformats.org/wordprocessingml/2006/main">
+    <w:tblPr>
       <w:tblStyleRowBandSize w:val="1"/>
       <w:tblStyleColBandSize w:val="1"/>
-      <w:tblInd w:w="0" w:type="dxa"/>
       <w:tblBorders>
-        <w:top w:val="single" w:color="9CC2E5" w:themeColor="accent1" w:themeTint="99" w:sz="4" w:space="0"/>
-        <w:left w:val="single" w:color="9CC2E5" w:themeColor="accent1" w:themeTint="99" w:sz="4" w:space="0"/>
-        <w:bottom w:val="single" w:color="9CC2E5" w:themeColor="accent1" w:themeTint="99" w:sz="4" w:space="0"/>
-        <w:right w:val="single" w:color="9CC2E5" w:themeColor="accent1" w:themeTint="99" w:sz="4" w:space="0"/>
-        <w:insideH w:val="single" w:color="9CC2E5" w:themeColor="accent1" w:themeTint="99" w:sz="4" w:space="0"/>
-        <w:insideV w:val="single" w:color="9CC2E5" w:themeColor="accent1" w:themeTint="99" w:sz="4" w:space="0"/>
+        <w:top w:val="single" w:sz="4" w:space="0" w:color="C1DF87" w:themeColor="accent1" w:themeTint="99"/>
+        <w:left w:val="single" w:sz="4" w:space="0" w:color="C1DF87" w:themeColor="accent1" w:themeTint="99"/>
+        <w:bottom w:val="single" w:sz="4" w:space="0" w:color="C1DF87" w:themeColor="accent1" w:themeTint="99"/>
+        <w:right w:val="single" w:sz="4" w:space="0" w:color="C1DF87" w:themeColor="accent1" w:themeTint="99"/>
+        <w:insideH w:val="single" w:sz="4" w:space="0" w:color="C1DF87" w:themeColor="accent1" w:themeTint="99"/>
+        <w:insideV w:val="single" w:sz="4" w:space="0" w:color="C1DF87" w:themeColor="accent1" w:themeTint="99"/>
       </w:tblBorders>
-      <w:tblCellMar>
-        <w:top w:w="0" w:type="dxa"/>
-        <w:left w:w="108" w:type="dxa"/>
-        <w:bottom w:w="0" w:type="dxa"/>
-        <w:right w:w="108" w:type="dxa"/>
-      </w:tblCellMar>
     </w:tblPr>
-    <w:tblStylePr xmlns:w="http://schemas.openxmlformats.org/wordprocessingml/2006/main" w:type="firstRow">
+    <w:tblStylePr w:type="firstRow">
       <w:rPr>
         <w:b/>
         <w:bCs/>
@@ -7294,17 +7341,17 @@
       <w:tblPr/>
       <w:tcPr>
         <w:tcBorders>
-          <w:top w:val="single" w:color="5B9BD5" w:themeColor="accent1" w:sz="4" w:space="0"/>
-          <w:left w:val="single" w:color="5B9BD5" w:themeColor="accent1" w:sz="4" w:space="0"/>
-          <w:bottom w:val="single" w:color="5B9BD5" w:themeColor="accent1" w:sz="4" w:space="0"/>
-          <w:right w:val="single" w:color="5B9BD5" w:themeColor="accent1" w:sz="4" w:space="0"/>
+          <w:top w:val="single" w:sz="4" w:space="0" w:color="99CB38" w:themeColor="accent1"/>
+          <w:left w:val="single" w:sz="4" w:space="0" w:color="99CB38" w:themeColor="accent1"/>
+          <w:bottom w:val="single" w:sz="4" w:space="0" w:color="99CB38" w:themeColor="accent1"/>
+          <w:right w:val="single" w:sz="4" w:space="0" w:color="99CB38" w:themeColor="accent1"/>
           <w:insideH w:val="nil"/>
           <w:insideV w:val="nil"/>
         </w:tcBorders>
-        <w:shd w:val="clear" w:color="auto" w:fill="5B9BD5" w:themeFill="accent1"/>
+        <w:shd w:val="clear" w:color="auto" w:fill="99CB38" w:themeFill="accent1"/>
       </w:tcPr>
     </w:tblStylePr>
-    <w:tblStylePr xmlns:w="http://schemas.openxmlformats.org/wordprocessingml/2006/main" w:type="lastRow">
+    <w:tblStylePr w:type="lastRow">
       <w:rPr>
         <w:b/>
         <w:bCs/>
@@ -7312,32 +7359,32 @@
       <w:tblPr/>
       <w:tcPr>
         <w:tcBorders>
-          <w:top w:val="double" w:color="5B9BD5" w:themeColor="accent1" w:sz="4" w:space="0"/>
+          <w:top w:val="double" w:sz="4" w:space="0" w:color="99CB38" w:themeColor="accent1"/>
         </w:tcBorders>
       </w:tcPr>
     </w:tblStylePr>
-    <w:tblStylePr xmlns:w="http://schemas.openxmlformats.org/wordprocessingml/2006/main" w:type="firstCol">
+    <w:tblStylePr w:type="firstCol">
       <w:rPr>
         <w:b/>
         <w:bCs/>
       </w:rPr>
     </w:tblStylePr>
-    <w:tblStylePr xmlns:w="http://schemas.openxmlformats.org/wordprocessingml/2006/main" w:type="lastCol">
+    <w:tblStylePr w:type="lastCol">
       <w:rPr>
         <w:b/>
         <w:bCs/>
       </w:rPr>
     </w:tblStylePr>
-    <w:tblStylePr xmlns:w="http://schemas.openxmlformats.org/wordprocessingml/2006/main" w:type="band1Vert">
+    <w:tblStylePr w:type="band1Vert">
       <w:tblPr/>
       <w:tcPr>
-        <w:shd w:val="clear" w:color="auto" w:fill="DEEAF6" w:themeFill="accent1" w:themeFillTint="33"/>
+        <w:shd w:val="clear" w:color="auto" w:fill="EAF4D7" w:themeFill="accent1" w:themeFillTint="33"/>
       </w:tcPr>
     </w:tblStylePr>
-    <w:tblStylePr xmlns:w="http://schemas.openxmlformats.org/wordprocessingml/2006/main" w:type="band1Horz">
+    <w:tblStylePr w:type="band1Horz">
       <w:tblPr/>
       <w:tcPr>
-        <w:shd w:val="clear" w:color="auto" w:fill="DEEAF6" w:themeFill="accent1" w:themeFillTint="33"/>
+        <w:shd w:val="clear" w:color="auto" w:fill="EAF4D7" w:themeFill="accent1" w:themeFillTint="33"/>
       </w:tcPr>
     </w:tblStylePr>
   </w:style>
@@ -7610,6 +7657,21 @@
 </file>
 
 <file path=customXml/item2.xml><?xml version="1.0" encoding="utf-8"?>
+<p:properties xmlns:p="http://schemas.microsoft.com/office/2006/metadata/properties" xmlns:xsi="http://www.w3.org/2001/XMLSchema-instance" xmlns:pc="http://schemas.microsoft.com/office/infopath/2007/PartnerControls">
+  <documentManagement/>
+</p:properties>
+</file>
+
+<file path=customXml/item3.xml><?xml version="1.0" encoding="utf-8"?>
+<?mso-contentType ?>
+<FormTemplates xmlns="http://schemas.microsoft.com/sharepoint/v3/contenttype/forms">
+  <Display>DocumentLibraryForm</Display>
+  <Edit>DocumentLibraryForm</Edit>
+  <New>DocumentLibraryForm</New>
+</FormTemplates>
+</file>
+
+<file path=customXml/item4.xml><?xml version="1.0" encoding="utf-8"?>
 <ct:contentTypeSchema xmlns:ct="http://schemas.microsoft.com/office/2006/metadata/contentType" xmlns:ma="http://schemas.microsoft.com/office/2006/metadata/properties/metaAttributes" ct:_="" ma:_="" ma:contentTypeName="Documento" ma:contentTypeID="0x0101005ACBF82FF32280448C88565210D23A47" ma:contentTypeVersion="2" ma:contentTypeDescription="Crear nuevo documento." ma:contentTypeScope="" ma:versionID="2da8283051dbfa0ea0660cc9ac08d81b">
   <xsd:schema xmlns:xsd="http://www.w3.org/2001/XMLSchema" xmlns:xs="http://www.w3.org/2001/XMLSchema" xmlns:p="http://schemas.microsoft.com/office/2006/metadata/properties" xmlns:ns2="9c71177d-84a1-4dd9-b712-f5a48054c455" targetNamespace="http://schemas.microsoft.com/office/2006/metadata/properties" ma:root="true" ma:fieldsID="8117ce77808b78202875a069922841a3" ns2:_="">
     <xsd:import namespace="9c71177d-84a1-4dd9-b712-f5a48054c455"/>
@@ -7741,21 +7803,6 @@
 </ct:contentTypeSchema>
 </file>
 
-<file path=customXml/item3.xml><?xml version="1.0" encoding="utf-8"?>
-<?mso-contentType ?>
-<FormTemplates xmlns="http://schemas.microsoft.com/sharepoint/v3/contenttype/forms">
-  <Display>DocumentLibraryForm</Display>
-  <Edit>DocumentLibraryForm</Edit>
-  <New>DocumentLibraryForm</New>
-</FormTemplates>
-</file>
-
-<file path=customXml/item4.xml><?xml version="1.0" encoding="utf-8"?>
-<p:properties xmlns:p="http://schemas.microsoft.com/office/2006/metadata/properties" xmlns:xsi="http://www.w3.org/2001/XMLSchema-instance" xmlns:pc="http://schemas.microsoft.com/office/infopath/2007/PartnerControls">
-  <documentManagement/>
-</p:properties>
-</file>
-
 <file path=customXml/itemProps1.xml><?xml version="1.0" encoding="utf-8"?>
 <ds:datastoreItem xmlns:ds="http://schemas.openxmlformats.org/officeDocument/2006/customXml" ds:itemID="{99F1D3F3-C0D4-4006-AC75-A30581B8DDEB}">
   <ds:schemaRefs>
@@ -7765,13 +7812,36 @@
 </file>
 
 <file path=customXml/itemProps2.xml><?xml version="1.0" encoding="utf-8"?>
-<ds:datastoreItem xmlns:ds="http://schemas.openxmlformats.org/officeDocument/2006/customXml" ds:itemID="{9AD2310E-1CF5-4B4D-B9F5-87B97691216C}"/>
+<ds:datastoreItem xmlns:ds="http://schemas.openxmlformats.org/officeDocument/2006/customXml" ds:itemID="{7299D140-81D0-4E3A-B399-21A7D18859FE}">
+  <ds:schemaRefs>
+    <ds:schemaRef ds:uri="http://schemas.microsoft.com/office/2006/metadata/properties"/>
+    <ds:schemaRef ds:uri="http://schemas.microsoft.com/office/infopath/2007/PartnerControls"/>
+  </ds:schemaRefs>
+</ds:datastoreItem>
 </file>
 
 <file path=customXml/itemProps3.xml><?xml version="1.0" encoding="utf-8"?>
-<ds:datastoreItem xmlns:ds="http://schemas.openxmlformats.org/officeDocument/2006/customXml" ds:itemID="{4A05D425-590D-4818-AB81-BE675A73EE35}"/>
+<ds:datastoreItem xmlns:ds="http://schemas.openxmlformats.org/officeDocument/2006/customXml" ds:itemID="{4A05D425-590D-4818-AB81-BE675A73EE35}">
+  <ds:schemaRefs>
+    <ds:schemaRef ds:uri="http://schemas.microsoft.com/sharepoint/v3/contenttype/forms"/>
+  </ds:schemaRefs>
+</ds:datastoreItem>
 </file>
 
 <file path=customXml/itemProps4.xml><?xml version="1.0" encoding="utf-8"?>
-<ds:datastoreItem xmlns:ds="http://schemas.openxmlformats.org/officeDocument/2006/customXml" ds:itemID="{7299D140-81D0-4E3A-B399-21A7D18859FE}"/>
+<ds:datastoreItem xmlns:ds="http://schemas.openxmlformats.org/officeDocument/2006/customXml" ds:itemID="{9AD2310E-1CF5-4B4D-B9F5-87B97691216C}">
+  <ds:schemaRefs>
+    <ds:schemaRef ds:uri="http://schemas.microsoft.com/office/2006/metadata/contentType"/>
+    <ds:schemaRef ds:uri="http://schemas.microsoft.com/office/2006/metadata/properties/metaAttributes"/>
+    <ds:schemaRef ds:uri="http://www.w3.org/2001/XMLSchema"/>
+    <ds:schemaRef ds:uri="http://schemas.microsoft.com/office/2006/metadata/properties"/>
+    <ds:schemaRef ds:uri="9c71177d-84a1-4dd9-b712-f5a48054c455"/>
+    <ds:schemaRef ds:uri="http://schemas.microsoft.com/office/2006/documentManagement/types"/>
+    <ds:schemaRef ds:uri="http://schemas.microsoft.com/office/infopath/2007/PartnerControls"/>
+    <ds:schemaRef ds:uri="http://schemas.openxmlformats.org/package/2006/metadata/core-properties"/>
+    <ds:schemaRef ds:uri="http://purl.org/dc/elements/1.1/"/>
+    <ds:schemaRef ds:uri="http://purl.org/dc/terms/"/>
+    <ds:schemaRef ds:uri="http://schemas.microsoft.com/internal/obd"/>
+  </ds:schemaRefs>
+</ds:datastoreItem>
 </file>
</xml_diff>